<commit_message>
Algo train - Greedy algorithms
</commit_message>
<xml_diff>
--- a/Algo - Common Ground/Algo Topics.docx
+++ b/Algo - Common Ground/Algo Topics.docx
@@ -86,42 +86,13 @@
         </w:numPr>
       </w:pPr>
       <w:r>
-        <w:t>PRINT-LCS(</w:t>
-      </w:r>
-      <w:proofErr w:type="spellStart"/>
-      <w:r>
-        <w:t>b,X</w:t>
-      </w:r>
-      <w:proofErr w:type="spellEnd"/>
-      <w:r>
-        <w:t xml:space="preserve">, </w:t>
-      </w:r>
-      <w:proofErr w:type="spellStart"/>
-      <w:r>
-        <w:t>X.length</w:t>
-      </w:r>
-      <w:proofErr w:type="spellEnd"/>
-      <w:r>
-        <w:t xml:space="preserve">, </w:t>
-      </w:r>
-      <w:proofErr w:type="spellStart"/>
-      <w:r>
-        <w:t>Y.length</w:t>
-      </w:r>
-      <w:proofErr w:type="spellEnd"/>
-      <w:r>
-        <w:t>)</w:t>
-      </w:r>
-    </w:p>
-    <w:p>
-      <w:r>
-        <w:t xml:space="preserve">Explanation: PRINT-LCS will return the longest common sequence of X and Y -&gt; the longest common sequence of input and sorted input -&gt; the longest sequence that is monotonically increasing and appears in input -&gt; longest monotonically increasing subsequence of input. The most expensive operation in the algorithm is building b, which </w:t>
-      </w:r>
-      <w:proofErr w:type="gramStart"/>
-      <w:r>
-        <w:t xml:space="preserve">takes </w:t>
-      </w:r>
-      <w:proofErr w:type="gramEnd"/>
+        <w:t>PRINT-LCS(b,X, X.length, Y.length)</w:t>
+      </w:r>
+    </w:p>
+    <w:p>
+      <w:r>
+        <w:t xml:space="preserve">Explanation: PRINT-LCS will return the longest common sequence of X and Y -&gt; the longest common sequence of input and sorted input -&gt; the longest sequence that is monotonically increasing and appears in input -&gt; longest monotonically increasing subsequence of input. The most expensive operation in the algorithm is building b, which takes </w:t>
+      </w:r>
       <m:oMath>
         <m:r>
           <w:rPr>
@@ -218,15 +189,7 @@
     </w:p>
     <w:p>
       <w:r>
-        <w:t>Input: a sequence of n number (X), current answer (</w:t>
-      </w:r>
-      <w:proofErr w:type="spellStart"/>
-      <w:r>
-        <w:t>ans</w:t>
-      </w:r>
-      <w:proofErr w:type="spellEnd"/>
-      <w:r>
-        <w:t>), current largest number (t)</w:t>
+        <w:t>Input: a sequence of n number (X), current answer (ans), current largest number (t)</w:t>
       </w:r>
     </w:p>
     <w:p>
@@ -243,23 +206,7 @@
         </w:numPr>
       </w:pPr>
       <w:r>
-        <w:t xml:space="preserve">if </w:t>
-      </w:r>
-      <w:proofErr w:type="spellStart"/>
-      <w:r>
-        <w:t>len</w:t>
-      </w:r>
-      <w:proofErr w:type="spellEnd"/>
-      <w:r>
-        <w:t xml:space="preserve">(X)=0 then return </w:t>
-      </w:r>
-      <w:proofErr w:type="spellStart"/>
-      <w:r>
-        <w:t>ans</w:t>
-      </w:r>
-      <w:proofErr w:type="spellEnd"/>
-      <w:r>
-        <w:t xml:space="preserve"> # finished iterating over input</w:t>
+        <w:t>if len(X)=0 then return ans # finished iterating over input</w:t>
       </w:r>
     </w:p>
     <w:p>
@@ -271,15 +218,7 @@
         </w:numPr>
       </w:pPr>
       <w:r>
-        <w:t xml:space="preserve">if X[0] &lt; t then return FUNC(x[1:], </w:t>
-      </w:r>
-      <w:proofErr w:type="spellStart"/>
-      <w:r>
-        <w:t>ans</w:t>
-      </w:r>
-      <w:proofErr w:type="spellEnd"/>
-      <w:r>
-        <w:t>, t) # Can’t add current value, move to the next one and return best solution for it</w:t>
+        <w:t>if X[0] &lt; t then return FUNC(x[1:], ans, t) # Can’t add current value, move to the next one and return best solution for it</w:t>
       </w:r>
     </w:p>
     <w:p>
@@ -291,23 +230,7 @@
         </w:numPr>
       </w:pPr>
       <w:r>
-        <w:t xml:space="preserve">option1 = FUNC(X[1:], </w:t>
-      </w:r>
-      <w:proofErr w:type="spellStart"/>
-      <w:r>
-        <w:t>ans.append</w:t>
-      </w:r>
-      <w:proofErr w:type="spellEnd"/>
-      <w:r>
-        <w:t xml:space="preserve">(X[0]), X[0]) # Add current value to </w:t>
-      </w:r>
-      <w:proofErr w:type="spellStart"/>
-      <w:r>
-        <w:t>ans</w:t>
-      </w:r>
-      <w:proofErr w:type="spellEnd"/>
-      <w:r>
-        <w:t xml:space="preserve"> update threshold and find best solution for the subsequence</w:t>
+        <w:t>option1 = FUNC(X[1:], ans.append(X[0]), X[0]) # Add current value to ans update threshold and find best solution for the subsequence</w:t>
       </w:r>
     </w:p>
     <w:p>
@@ -319,15 +242,7 @@
         </w:numPr>
       </w:pPr>
       <w:r>
-        <w:t xml:space="preserve">option2 = FUNC(X[1:], </w:t>
-      </w:r>
-      <w:proofErr w:type="spellStart"/>
-      <w:r>
-        <w:t>ans</w:t>
-      </w:r>
-      <w:proofErr w:type="spellEnd"/>
-      <w:r>
-        <w:t>, t) # Find best solution when not adding current value to ans.\</w:t>
+        <w:t>option2 = FUNC(X[1:], ans, t) # Find best solution when not adding current value to ans.\</w:t>
       </w:r>
     </w:p>
     <w:p>
@@ -339,23 +254,7 @@
         </w:numPr>
       </w:pPr>
       <w:r>
-        <w:t xml:space="preserve">if </w:t>
-      </w:r>
-      <w:proofErr w:type="spellStart"/>
-      <w:r>
-        <w:t>len</w:t>
-      </w:r>
-      <w:proofErr w:type="spellEnd"/>
-      <w:r>
-        <w:t>(option1)&gt;</w:t>
-      </w:r>
-      <w:proofErr w:type="spellStart"/>
-      <w:r>
-        <w:t>len</w:t>
-      </w:r>
-      <w:proofErr w:type="spellEnd"/>
-      <w:r>
-        <w:t>(option2) return option1 else return option2</w:t>
+        <w:t>if len(option1)&gt;len(option2) return option1 else return option2</w:t>
       </w:r>
     </w:p>
     <w:p>
@@ -383,21 +282,8 @@
         </w:numPr>
       </w:pPr>
       <w:r>
-        <w:t xml:space="preserve">Thresholds&lt;- array of length X.length+1. </w:t>
-      </w:r>
-      <w:proofErr w:type="spellStart"/>
-      <w:r>
-        <w:t>Init</w:t>
-      </w:r>
-      <w:proofErr w:type="spellEnd"/>
-      <w:r>
-        <w:t xml:space="preserve"> value = </w:t>
-      </w:r>
-      <w:proofErr w:type="spellStart"/>
-      <w:r>
-        <w:t>inf</w:t>
-      </w:r>
-      <w:proofErr w:type="spellEnd"/>
+        <w:t>Thresholds&lt;- array of length X.length+1. Init value = inf</w:t>
+      </w:r>
     </w:p>
     <w:p>
       <w:pPr>
@@ -407,29 +293,8 @@
           <w:numId w:val="4"/>
         </w:numPr>
       </w:pPr>
-      <w:proofErr w:type="spellStart"/>
-      <w:r>
-        <w:t>SubAns</w:t>
-      </w:r>
-      <w:proofErr w:type="spellEnd"/>
-      <w:r>
-        <w:t xml:space="preserve">&lt;- array of length X.length+1. </w:t>
-      </w:r>
-      <w:proofErr w:type="spellStart"/>
-      <w:r>
-        <w:t>Init</w:t>
-      </w:r>
-      <w:proofErr w:type="spellEnd"/>
-      <w:r>
-        <w:t xml:space="preserve"> </w:t>
-      </w:r>
-      <w:proofErr w:type="spellStart"/>
-      <w:r>
-        <w:t>calue</w:t>
-      </w:r>
-      <w:proofErr w:type="spellEnd"/>
-      <w:r>
-        <w:t xml:space="preserve"> = empty list</w:t>
+      <w:r>
+        <w:t>SubAns&lt;- array of length X.length+1. Init calue = empty list</w:t>
       </w:r>
     </w:p>
     <w:p>
@@ -441,23 +306,7 @@
         </w:numPr>
       </w:pPr>
       <w:r>
-        <w:t xml:space="preserve">For </w:t>
-      </w:r>
-      <w:proofErr w:type="spellStart"/>
-      <w:r>
-        <w:t>i</w:t>
-      </w:r>
-      <w:proofErr w:type="spellEnd"/>
-      <w:r>
-        <w:t>=1…</w:t>
-      </w:r>
-      <w:proofErr w:type="spellStart"/>
-      <w:r>
-        <w:t>X.length</w:t>
-      </w:r>
-      <w:proofErr w:type="spellEnd"/>
-      <w:r>
-        <w:t>:</w:t>
+        <w:t>For i=1…X.length:</w:t>
       </w:r>
     </w:p>
     <w:p>
@@ -471,32 +320,11 @@
       <w:r>
         <w:t xml:space="preserve">j&lt;- </w:t>
       </w:r>
-      <w:proofErr w:type="spellStart"/>
       <w:r>
         <w:t>KindOf</w:t>
       </w:r>
       <w:r>
-        <w:t>BinarySearch</w:t>
-      </w:r>
-      <w:proofErr w:type="spellEnd"/>
-      <w:r>
-        <w:t>(X[</w:t>
-      </w:r>
-      <w:proofErr w:type="spellStart"/>
-      <w:r>
-        <w:t>i</w:t>
-      </w:r>
-      <w:proofErr w:type="spellEnd"/>
-      <w:r>
-        <w:t>]-eps) # Find the index of the smallest value in B that is smaller than X[</w:t>
-      </w:r>
-      <w:proofErr w:type="spellStart"/>
-      <w:r>
-        <w:t>i</w:t>
-      </w:r>
-      <w:proofErr w:type="spellEnd"/>
-      <w:r>
-        <w:t>] – eps is metaphorical</w:t>
+        <w:t>BinarySearch(X[i]-eps) # Find the index of the smallest value in B that is smaller than X[i] – eps is metaphorical</w:t>
       </w:r>
       <w:r>
         <w:t>.</w:t>
@@ -511,15 +339,7 @@
         </w:numPr>
       </w:pPr>
       <w:r>
-        <w:t>Thresholds[j+1] = X[</w:t>
-      </w:r>
-      <w:proofErr w:type="spellStart"/>
-      <w:r>
-        <w:t>i</w:t>
-      </w:r>
-      <w:proofErr w:type="spellEnd"/>
-      <w:r>
-        <w:t>]</w:t>
+        <w:t>Thresholds[j+1] = X[i]</w:t>
       </w:r>
     </w:p>
     <w:p>
@@ -530,29 +350,8 @@
           <w:numId w:val="4"/>
         </w:numPr>
       </w:pPr>
-      <w:proofErr w:type="spellStart"/>
-      <w:r>
-        <w:t>SubAns</w:t>
-      </w:r>
-      <w:proofErr w:type="spellEnd"/>
-      <w:r>
-        <w:t>[j+1]&lt;-</w:t>
-      </w:r>
-      <w:proofErr w:type="spellStart"/>
-      <w:r>
-        <w:t>Subans</w:t>
-      </w:r>
-      <w:proofErr w:type="spellEnd"/>
-      <w:r>
-        <w:t>[j].append(X[</w:t>
-      </w:r>
-      <w:proofErr w:type="spellStart"/>
-      <w:r>
-        <w:t>i</w:t>
-      </w:r>
-      <w:proofErr w:type="spellEnd"/>
-      <w:r>
-        <w:t>])</w:t>
+      <w:r>
+        <w:t>SubAns[j+1]&lt;-Subans[j].append(X[i])</w:t>
       </w:r>
     </w:p>
     <w:p>
@@ -564,23 +363,7 @@
         </w:numPr>
       </w:pPr>
       <w:r>
-        <w:t xml:space="preserve">Return </w:t>
-      </w:r>
-      <w:proofErr w:type="spellStart"/>
-      <w:r>
-        <w:t>SubAns</w:t>
-      </w:r>
-      <w:proofErr w:type="spellEnd"/>
-      <w:r>
-        <w:t xml:space="preserve">[k] where k is the largest value with a non-empty list in the corresponding </w:t>
-      </w:r>
-      <w:proofErr w:type="spellStart"/>
-      <w:r>
-        <w:t>SubAns</w:t>
-      </w:r>
-      <w:proofErr w:type="spellEnd"/>
-      <w:r>
-        <w:t xml:space="preserve"> list.</w:t>
+        <w:t>Return SubAns[k] where k is the largest value with a non-empty list in the corresponding SubAns list.</w:t>
       </w:r>
     </w:p>
     <w:p>
@@ -591,66 +374,10 @@
         </w:rPr>
       </w:pPr>
       <w:r>
-        <w:t xml:space="preserve">Explanation: In each iteration, our invariant is that in each cell at Thresholds, we hold the largest value of the corresponding list in </w:t>
-      </w:r>
-      <w:proofErr w:type="spellStart"/>
-      <w:r>
-        <w:t>SubAns</w:t>
-      </w:r>
-      <w:proofErr w:type="spellEnd"/>
-      <w:r>
-        <w:t xml:space="preserve">. At the start of the algorithm, it happens naturally because we haven’t had any input. After one iteration, the value of j is 0, meaning that in the end of the iteration: </w:t>
-      </w:r>
-      <w:proofErr w:type="gramStart"/>
-      <w:r>
-        <w:t>Threshold[</w:t>
-      </w:r>
-      <w:proofErr w:type="gramEnd"/>
-      <w:r>
-        <w:t xml:space="preserve">1]=X[1] and </w:t>
-      </w:r>
-      <w:proofErr w:type="spellStart"/>
-      <w:r>
-        <w:t>SubAns</w:t>
-      </w:r>
-      <w:proofErr w:type="spellEnd"/>
-      <w:r>
-        <w:t xml:space="preserve">[1]=list(X[1]). At a given iteration, for X[m], we will receive the value of the </w:t>
-      </w:r>
-      <w:r>
-        <w:t xml:space="preserve">smallest </w:t>
-      </w:r>
-      <w:proofErr w:type="spellStart"/>
-      <w:r>
-        <w:t>subans</w:t>
-      </w:r>
-      <w:proofErr w:type="spellEnd"/>
-      <w:r>
-        <w:t xml:space="preserve"> that can’t use this number (meaning the next one can) and add X[m] to the following length. The invariant is hasn’t changed for all values except </w:t>
-      </w:r>
-      <w:proofErr w:type="gramStart"/>
-      <w:r>
-        <w:t>Threshold[</w:t>
-      </w:r>
-      <w:proofErr w:type="gramEnd"/>
-      <w:r>
-        <w:t xml:space="preserve">j+1] ad </w:t>
-      </w:r>
-      <w:proofErr w:type="spellStart"/>
-      <w:r>
-        <w:t>SubAns</w:t>
-      </w:r>
-      <w:proofErr w:type="spellEnd"/>
-      <w:r>
-        <w:t xml:space="preserve">[j+1]. It is also good for the latter because now, after adding X[m] to the solution, we used the updated </w:t>
-      </w:r>
-      <w:proofErr w:type="spellStart"/>
-      <w:r>
-        <w:t>subsol</w:t>
-      </w:r>
-      <w:proofErr w:type="spellEnd"/>
-      <w:r>
-        <w:t xml:space="preserve"> of length j (which is good from invariant). The running time is </w:t>
+        <w:t xml:space="preserve">Explanation: In each iteration, our invariant is that in each cell at Thresholds, we hold the largest value of the corresponding list in SubAns. At the start of the algorithm, it happens naturally because we haven’t had any input. After one iteration, the value of j is 0, meaning that in the end of the iteration: Threshold[1]=X[1] and SubAns[1]=list(X[1]). At a given iteration, for X[m], we will receive the value of the </w:t>
+      </w:r>
+      <w:r>
+        <w:t xml:space="preserve">smallest subans that can’t use this number (meaning the next one can) and add X[m] to the following length. The invariant is hasn’t changed for all values except Threshold[j+1] ad SubAns[j+1]. It is also good for the latter because now, after adding X[m] to the solution, we used the updated subsol of length j (which is good from invariant). The running time is </w:t>
       </w:r>
       <m:oMath>
         <m:r>
@@ -696,13 +423,311 @@
       </w:r>
     </w:p>
     <w:p>
+      <w:pPr>
+        <w:pStyle w:val="3"/>
+      </w:pPr>
+      <w:r>
+        <w:t>16.1</w:t>
+      </w:r>
+    </w:p>
+    <w:p>
+      <w:pPr>
+        <w:pStyle w:val="4"/>
+      </w:pPr>
+      <w:r>
+        <w:t>A</w:t>
+      </w:r>
+    </w:p>
+    <w:p>
+      <w:r>
+        <w:t>Input: value (n)</w:t>
+      </w:r>
+    </w:p>
+    <w:p>
+      <w:r>
+        <w:t>Output: optimal change: number of quarters, dimes, nickels and pennies that sum to n (q,d,n,p)</w:t>
+      </w:r>
+    </w:p>
+    <w:p>
+      <w:pPr>
+        <w:pStyle w:val="a3"/>
+        <w:numPr>
+          <w:ilvl w:val="0"/>
+          <w:numId w:val="5"/>
+        </w:numPr>
+      </w:pPr>
+      <w:r>
+        <w:t>(q,d,n,p)&lt;-(0,0,0,0), s&lt;-n</w:t>
+      </w:r>
+    </w:p>
+    <w:p>
+      <w:pPr>
+        <w:pStyle w:val="a3"/>
+        <w:numPr>
+          <w:ilvl w:val="0"/>
+          <w:numId w:val="5"/>
+        </w:numPr>
+      </w:pPr>
+      <w:r>
+        <w:t>While s&gt;0:</w:t>
+      </w:r>
+    </w:p>
+    <w:p>
+      <w:pPr>
+        <w:pStyle w:val="a3"/>
+        <w:numPr>
+          <w:ilvl w:val="1"/>
+          <w:numId w:val="5"/>
+        </w:numPr>
+      </w:pPr>
+      <w:r>
+        <w:t>If s&gt;=q.value then q++ and restart loop</w:t>
+      </w:r>
+    </w:p>
+    <w:p>
+      <w:pPr>
+        <w:pStyle w:val="a3"/>
+        <w:numPr>
+          <w:ilvl w:val="1"/>
+          <w:numId w:val="5"/>
+        </w:numPr>
+      </w:pPr>
+      <w:r>
+        <w:t>If s&gt;=d.value then d++ and restart loop</w:t>
+      </w:r>
+    </w:p>
+    <w:p>
+      <w:pPr>
+        <w:pStyle w:val="a3"/>
+        <w:numPr>
+          <w:ilvl w:val="1"/>
+          <w:numId w:val="5"/>
+        </w:numPr>
+      </w:pPr>
+      <w:r>
+        <w:t>If s&gt;=n.value then n++ and restart loop</w:t>
+      </w:r>
+    </w:p>
+    <w:p>
+      <w:pPr>
+        <w:pStyle w:val="a3"/>
+        <w:numPr>
+          <w:ilvl w:val="1"/>
+          <w:numId w:val="5"/>
+        </w:numPr>
+      </w:pPr>
+      <w:r>
+        <w:t>If s&gt;=p.value then p++ and restart loop</w:t>
+      </w:r>
+    </w:p>
+    <w:p>
+      <w:pPr>
+        <w:pStyle w:val="a3"/>
+        <w:numPr>
+          <w:ilvl w:val="0"/>
+          <w:numId w:val="5"/>
+        </w:numPr>
+      </w:pPr>
+      <w:r>
+        <w:t>Return (q,d,n,p</w:t>
+      </w:r>
+    </w:p>
+    <w:p>
+      <w:r>
+        <w:t>Explanation: assume the solution is not optimal, meaning there is a solution that uses less coins. This happens only if Opt.q&gt;Func.q or (Opt.q=Func.q and Opt.d&gt;Func.d) etc. The situation is prevented from the structure of the loop: as long as we can increase the number of coins with larger values we will do so.</w:t>
+      </w:r>
+    </w:p>
+    <w:p>
+      <w:pPr>
+        <w:pStyle w:val="4"/>
+      </w:pPr>
+      <w:r>
+        <w:t>B</w:t>
+      </w:r>
+    </w:p>
+    <w:p>
+      <w:r>
+        <w:t>Note: the algorithm is the same as before but with the given coins (so it examines the coins from the largest to the smallest based on value).</w:t>
+      </w:r>
+      <w:r>
+        <w:t xml:space="preserve"> Proof similar </w:t>
+      </w:r>
+      <w:r>
+        <w:t>to</w:t>
+      </w:r>
+      <w:r>
+        <w:t xml:space="preserve"> the explanations from A.</w:t>
+      </w:r>
+    </w:p>
+    <w:p>
+      <w:pPr>
+        <w:pStyle w:val="4"/>
+      </w:pPr>
+      <w:r>
+        <w:t>C</w:t>
+      </w:r>
+    </w:p>
+    <w:p>
+      <w:r>
+        <w:t>Assuming the coins are in the values of {1,</w:t>
+      </w:r>
+      <w:r>
+        <w:t>4,</w:t>
+      </w:r>
+      <w:r>
+        <w:t xml:space="preserve">5}. </w:t>
+      </w:r>
+      <w:r>
+        <w:t>The</w:t>
+      </w:r>
+      <w:r>
+        <w:t xml:space="preserve"> </w:t>
+      </w:r>
+      <w:r>
+        <w:t xml:space="preserve">algorithm </w:t>
+      </w:r>
+      <w:r>
+        <w:t xml:space="preserve">will </w:t>
+      </w:r>
+      <w:r>
+        <w:t>not yield an optimal solution. It will return (3,0,1) although the optimal solution is (0,2,0).</w:t>
+      </w:r>
+    </w:p>
+    <w:p>
+      <w:pPr>
+        <w:pStyle w:val="4"/>
+      </w:pPr>
+      <w:r>
+        <w:t>D</w:t>
+      </w:r>
+    </w:p>
+    <w:p>
+      <w:r>
+        <w:t>Input: value (n), current solution (c1,c2,c3…) # current solution is the number of coins per coin type. Init with zeros</w:t>
+      </w:r>
+    </w:p>
+    <w:p>
+      <w:pPr>
+        <w:pStyle w:val="a3"/>
+        <w:numPr>
+          <w:ilvl w:val="0"/>
+          <w:numId w:val="6"/>
+        </w:numPr>
+      </w:pPr>
+      <w:r>
+        <w:t>If n = 0 then return (c1,c2,c3…)</w:t>
+      </w:r>
+    </w:p>
+    <w:p>
+      <w:pPr>
+        <w:pStyle w:val="a3"/>
+        <w:numPr>
+          <w:ilvl w:val="0"/>
+          <w:numId w:val="6"/>
+        </w:numPr>
+      </w:pPr>
+      <w:r>
+        <w:t>If n&lt;0 then return (inf, …)</w:t>
+      </w:r>
+    </w:p>
+    <w:p>
+      <w:pPr>
+        <w:pStyle w:val="a3"/>
+        <w:numPr>
+          <w:ilvl w:val="0"/>
+          <w:numId w:val="6"/>
+        </w:numPr>
+      </w:pPr>
+      <w:r>
+        <w:t>bestSol = null, bestCost=inf</w:t>
+      </w:r>
+    </w:p>
+    <w:p>
+      <w:pPr>
+        <w:pStyle w:val="a3"/>
+        <w:numPr>
+          <w:ilvl w:val="0"/>
+          <w:numId w:val="6"/>
+        </w:numPr>
+      </w:pPr>
+      <w:r>
+        <w:t>for i=1…k:</w:t>
+      </w:r>
+    </w:p>
+    <w:p>
+      <w:pPr>
+        <w:pStyle w:val="a3"/>
+        <w:numPr>
+          <w:ilvl w:val="1"/>
+          <w:numId w:val="6"/>
+        </w:numPr>
+      </w:pPr>
+      <w:r>
+        <w:t>opt = Func(n-ci.value, (c1,c2…,ci+1,…,ck))</w:t>
+      </w:r>
+    </w:p>
+    <w:p>
+      <w:pPr>
+        <w:pStyle w:val="a3"/>
+        <w:numPr>
+          <w:ilvl w:val="1"/>
+          <w:numId w:val="6"/>
+        </w:numPr>
+      </w:pPr>
+      <w:r>
+        <w:t>if bestCost &gt; sum(opt) then bestSol=opt, bestCost = sum(opt)</w:t>
+      </w:r>
+    </w:p>
+    <w:p>
+      <w:pPr>
+        <w:pStyle w:val="a3"/>
+        <w:numPr>
+          <w:ilvl w:val="0"/>
+          <w:numId w:val="6"/>
+        </w:numPr>
+      </w:pPr>
+      <w:r>
+        <w:t>return bestSol</w:t>
+      </w:r>
+    </w:p>
+    <w:p>
+      <w:pPr>
+        <w:rPr>
+          <w:rFonts w:eastAsiaTheme="minorEastAsia"/>
+        </w:rPr>
+      </w:pPr>
+      <w:r>
+        <w:t xml:space="preserve">Explanation: it keeps the invariant that for each m&lt;n it returns an optimal solution. The base case (m=0) is trivial. For any m, </w:t>
+      </w:r>
+      <w:r>
+        <w:t xml:space="preserve">it returns the best solution among the optimal solutions of m-ck for each possible k and adds 1 to it. The running time is </w:t>
+      </w:r>
+      <m:oMath>
+        <m:r>
+          <w:rPr>
+            <w:rFonts w:ascii="Cambria Math" w:hAnsi="Cambria Math"/>
+          </w:rPr>
+          <m:t>O(n*k)</m:t>
+        </m:r>
+      </m:oMath>
+      <w:r>
+        <w:rPr>
+          <w:rFonts w:eastAsiaTheme="minorEastAsia"/>
+        </w:rPr>
+        <w:t xml:space="preserve"> because the inner loop runs k times and the recursion happens n times (each time n is decreased by at least 1).</w:t>
+      </w:r>
+    </w:p>
+    <w:p>
+      <w:pPr>
+        <w:pStyle w:val="2"/>
+      </w:pPr>
+      <w:r>
+        <w:t>Graphs</w:t>
+      </w:r>
+    </w:p>
+    <w:p>
       <w:bookmarkStart w:id="0" w:name="_GoBack"/>
       <w:bookmarkEnd w:id="0"/>
-    </w:p>
-    <w:p>
-      <w:pPr>
-        <w:ind w:left="360"/>
-      </w:pPr>
     </w:p>
     <w:sectPr>
       <w:pgSz w:w="12240" w:h="15840"/>
@@ -984,6 +1009,184 @@
     </w:lvl>
   </w:abstractNum>
   <w:abstractNum w:abstractNumId="3" w15:restartNumberingAfterBreak="0">
+    <w:nsid w:val="3D791912"/>
+    <w:multiLevelType w:val="hybridMultilevel"/>
+    <w:tmpl w:val="6A965C1C"/>
+    <w:lvl w:ilvl="0" w:tplc="0409000F">
+      <w:start w:val="1"/>
+      <w:numFmt w:val="decimal"/>
+      <w:lvlText w:val="%1."/>
+      <w:lvlJc w:val="left"/>
+      <w:pPr>
+        <w:ind w:left="720" w:hanging="360"/>
+      </w:pPr>
+      <w:rPr>
+        <w:rFonts w:hint="default"/>
+      </w:rPr>
+    </w:lvl>
+    <w:lvl w:ilvl="1" w:tplc="04090019">
+      <w:start w:val="1"/>
+      <w:numFmt w:val="lowerLetter"/>
+      <w:lvlText w:val="%2."/>
+      <w:lvlJc w:val="left"/>
+      <w:pPr>
+        <w:ind w:left="1440" w:hanging="360"/>
+      </w:pPr>
+    </w:lvl>
+    <w:lvl w:ilvl="2" w:tplc="0409001B" w:tentative="1">
+      <w:start w:val="1"/>
+      <w:numFmt w:val="lowerRoman"/>
+      <w:lvlText w:val="%3."/>
+      <w:lvlJc w:val="right"/>
+      <w:pPr>
+        <w:ind w:left="2160" w:hanging="180"/>
+      </w:pPr>
+    </w:lvl>
+    <w:lvl w:ilvl="3" w:tplc="0409000F" w:tentative="1">
+      <w:start w:val="1"/>
+      <w:numFmt w:val="decimal"/>
+      <w:lvlText w:val="%4."/>
+      <w:lvlJc w:val="left"/>
+      <w:pPr>
+        <w:ind w:left="2880" w:hanging="360"/>
+      </w:pPr>
+    </w:lvl>
+    <w:lvl w:ilvl="4" w:tplc="04090019" w:tentative="1">
+      <w:start w:val="1"/>
+      <w:numFmt w:val="lowerLetter"/>
+      <w:lvlText w:val="%5."/>
+      <w:lvlJc w:val="left"/>
+      <w:pPr>
+        <w:ind w:left="3600" w:hanging="360"/>
+      </w:pPr>
+    </w:lvl>
+    <w:lvl w:ilvl="5" w:tplc="0409001B" w:tentative="1">
+      <w:start w:val="1"/>
+      <w:numFmt w:val="lowerRoman"/>
+      <w:lvlText w:val="%6."/>
+      <w:lvlJc w:val="right"/>
+      <w:pPr>
+        <w:ind w:left="4320" w:hanging="180"/>
+      </w:pPr>
+    </w:lvl>
+    <w:lvl w:ilvl="6" w:tplc="0409000F" w:tentative="1">
+      <w:start w:val="1"/>
+      <w:numFmt w:val="decimal"/>
+      <w:lvlText w:val="%7."/>
+      <w:lvlJc w:val="left"/>
+      <w:pPr>
+        <w:ind w:left="5040" w:hanging="360"/>
+      </w:pPr>
+    </w:lvl>
+    <w:lvl w:ilvl="7" w:tplc="04090019" w:tentative="1">
+      <w:start w:val="1"/>
+      <w:numFmt w:val="lowerLetter"/>
+      <w:lvlText w:val="%8."/>
+      <w:lvlJc w:val="left"/>
+      <w:pPr>
+        <w:ind w:left="5760" w:hanging="360"/>
+      </w:pPr>
+    </w:lvl>
+    <w:lvl w:ilvl="8" w:tplc="0409001B" w:tentative="1">
+      <w:start w:val="1"/>
+      <w:numFmt w:val="lowerRoman"/>
+      <w:lvlText w:val="%9."/>
+      <w:lvlJc w:val="right"/>
+      <w:pPr>
+        <w:ind w:left="6480" w:hanging="180"/>
+      </w:pPr>
+    </w:lvl>
+  </w:abstractNum>
+  <w:abstractNum w:abstractNumId="4" w15:restartNumberingAfterBreak="0">
+    <w:nsid w:val="4E597F81"/>
+    <w:multiLevelType w:val="hybridMultilevel"/>
+    <w:tmpl w:val="9986408A"/>
+    <w:lvl w:ilvl="0" w:tplc="0409000F">
+      <w:start w:val="1"/>
+      <w:numFmt w:val="decimal"/>
+      <w:lvlText w:val="%1."/>
+      <w:lvlJc w:val="left"/>
+      <w:pPr>
+        <w:ind w:left="720" w:hanging="360"/>
+      </w:pPr>
+      <w:rPr>
+        <w:rFonts w:hint="default"/>
+      </w:rPr>
+    </w:lvl>
+    <w:lvl w:ilvl="1" w:tplc="04090019">
+      <w:start w:val="1"/>
+      <w:numFmt w:val="lowerLetter"/>
+      <w:lvlText w:val="%2."/>
+      <w:lvlJc w:val="left"/>
+      <w:pPr>
+        <w:ind w:left="1440" w:hanging="360"/>
+      </w:pPr>
+    </w:lvl>
+    <w:lvl w:ilvl="2" w:tplc="0409001B" w:tentative="1">
+      <w:start w:val="1"/>
+      <w:numFmt w:val="lowerRoman"/>
+      <w:lvlText w:val="%3."/>
+      <w:lvlJc w:val="right"/>
+      <w:pPr>
+        <w:ind w:left="2160" w:hanging="180"/>
+      </w:pPr>
+    </w:lvl>
+    <w:lvl w:ilvl="3" w:tplc="0409000F" w:tentative="1">
+      <w:start w:val="1"/>
+      <w:numFmt w:val="decimal"/>
+      <w:lvlText w:val="%4."/>
+      <w:lvlJc w:val="left"/>
+      <w:pPr>
+        <w:ind w:left="2880" w:hanging="360"/>
+      </w:pPr>
+    </w:lvl>
+    <w:lvl w:ilvl="4" w:tplc="04090019" w:tentative="1">
+      <w:start w:val="1"/>
+      <w:numFmt w:val="lowerLetter"/>
+      <w:lvlText w:val="%5."/>
+      <w:lvlJc w:val="left"/>
+      <w:pPr>
+        <w:ind w:left="3600" w:hanging="360"/>
+      </w:pPr>
+    </w:lvl>
+    <w:lvl w:ilvl="5" w:tplc="0409001B" w:tentative="1">
+      <w:start w:val="1"/>
+      <w:numFmt w:val="lowerRoman"/>
+      <w:lvlText w:val="%6."/>
+      <w:lvlJc w:val="right"/>
+      <w:pPr>
+        <w:ind w:left="4320" w:hanging="180"/>
+      </w:pPr>
+    </w:lvl>
+    <w:lvl w:ilvl="6" w:tplc="0409000F" w:tentative="1">
+      <w:start w:val="1"/>
+      <w:numFmt w:val="decimal"/>
+      <w:lvlText w:val="%7."/>
+      <w:lvlJc w:val="left"/>
+      <w:pPr>
+        <w:ind w:left="5040" w:hanging="360"/>
+      </w:pPr>
+    </w:lvl>
+    <w:lvl w:ilvl="7" w:tplc="04090019" w:tentative="1">
+      <w:start w:val="1"/>
+      <w:numFmt w:val="lowerLetter"/>
+      <w:lvlText w:val="%8."/>
+      <w:lvlJc w:val="left"/>
+      <w:pPr>
+        <w:ind w:left="5760" w:hanging="360"/>
+      </w:pPr>
+    </w:lvl>
+    <w:lvl w:ilvl="8" w:tplc="0409001B" w:tentative="1">
+      <w:start w:val="1"/>
+      <w:numFmt w:val="lowerRoman"/>
+      <w:lvlText w:val="%9."/>
+      <w:lvlJc w:val="right"/>
+      <w:pPr>
+        <w:ind w:left="6480" w:hanging="180"/>
+      </w:pPr>
+    </w:lvl>
+  </w:abstractNum>
+  <w:abstractNum w:abstractNumId="5" w15:restartNumberingAfterBreak="0">
     <w:nsid w:val="6321366F"/>
     <w:multiLevelType w:val="hybridMultilevel"/>
     <w:tmpl w:val="8EF60BAE"/>
@@ -1076,13 +1279,19 @@
     <w:abstractNumId w:val="0"/>
   </w:num>
   <w:num w:numId="2">
-    <w:abstractNumId w:val="3"/>
+    <w:abstractNumId w:val="5"/>
   </w:num>
   <w:num w:numId="3">
     <w:abstractNumId w:val="1"/>
   </w:num>
   <w:num w:numId="4">
     <w:abstractNumId w:val="2"/>
+  </w:num>
+  <w:num w:numId="5">
+    <w:abstractNumId w:val="3"/>
+  </w:num>
+  <w:num w:numId="6">
+    <w:abstractNumId w:val="4"/>
   </w:num>
 </w:numbering>
 </file>
@@ -1546,6 +1755,28 @@
       <w:szCs w:val="24"/>
     </w:rPr>
   </w:style>
+  <w:style w:type="paragraph" w:styleId="4">
+    <w:name w:val="heading 4"/>
+    <w:basedOn w:val="a"/>
+    <w:next w:val="a"/>
+    <w:link w:val="40"/>
+    <w:uiPriority w:val="9"/>
+    <w:unhideWhenUsed/>
+    <w:qFormat/>
+    <w:rsid w:val="001D3677"/>
+    <w:pPr>
+      <w:keepNext/>
+      <w:keepLines/>
+      <w:spacing w:before="40" w:after="0"/>
+      <w:outlineLvl w:val="3"/>
+    </w:pPr>
+    <w:rPr>
+      <w:rFonts w:asciiTheme="majorHAnsi" w:eastAsiaTheme="majorEastAsia" w:hAnsiTheme="majorHAnsi" w:cstheme="majorBidi"/>
+      <w:i/>
+      <w:iCs/>
+      <w:color w:val="2E74B5" w:themeColor="accent1" w:themeShade="BF"/>
+    </w:rPr>
+  </w:style>
   <w:style w:type="character" w:default="1" w:styleId="a0">
     <w:name w:val="Default Paragraph Font"/>
     <w:uiPriority w:val="1"/>
@@ -1661,6 +1892,19 @@
       <w:rFonts w:ascii="Tahoma" w:hAnsi="Tahoma" w:cs="Tahoma"/>
       <w:sz w:val="18"/>
       <w:szCs w:val="18"/>
+    </w:rPr>
+  </w:style>
+  <w:style w:type="character" w:customStyle="1" w:styleId="40">
+    <w:name w:val="כותרת 4 תו"/>
+    <w:basedOn w:val="a0"/>
+    <w:link w:val="4"/>
+    <w:uiPriority w:val="9"/>
+    <w:rsid w:val="001D3677"/>
+    <w:rPr>
+      <w:rFonts w:asciiTheme="majorHAnsi" w:eastAsiaTheme="majorEastAsia" w:hAnsiTheme="majorHAnsi" w:cstheme="majorBidi"/>
+      <w:i/>
+      <w:iCs/>
+      <w:color w:val="2E74B5" w:themeColor="accent1" w:themeShade="BF"/>
     </w:rPr>
   </w:style>
 </w:styles>

</xml_diff>

<commit_message>
Algo train - MS Tand some of Graphs
</commit_message>
<xml_diff>
--- a/Algo - Common Ground/Algo Topics.docx
+++ b/Algo - Common Ground/Algo Topics.docx
@@ -726,6 +726,548 @@
       </w:r>
     </w:p>
     <w:p>
+      <w:pPr>
+        <w:pStyle w:val="3"/>
+      </w:pPr>
+      <w:r>
+        <w:t>5.13</w:t>
+      </w:r>
+    </w:p>
+    <w:p>
+      <w:pPr>
+        <w:pStyle w:val="4"/>
+      </w:pPr>
+      <w:r>
+        <w:t>A</w:t>
+      </w:r>
+    </w:p>
+    <w:p>
+      <w:r>
+        <w:t xml:space="preserve">Input: </w:t>
+      </w:r>
+      <w:r>
+        <w:t>T</w:t>
+      </w:r>
+      <w:r>
+        <w:t>ree (V,E)</w:t>
+      </w:r>
+    </w:p>
+    <w:p>
+      <w:r>
+        <w:t>Output: minimal V’ such that for each e=(u,v) in E, v or u in V’.</w:t>
+      </w:r>
+    </w:p>
+    <w:p>
+      <w:pPr>
+        <w:pStyle w:val="a3"/>
+        <w:numPr>
+          <w:ilvl w:val="0"/>
+          <w:numId w:val="8"/>
+        </w:numPr>
+      </w:pPr>
+      <w:r>
+        <w:t>Parent&lt;-array of size |V|. Calculate values using BFS so Parent[v] &lt;- parent of v in the graph</w:t>
+      </w:r>
+    </w:p>
+    <w:p>
+      <w:pPr>
+        <w:pStyle w:val="a3"/>
+        <w:numPr>
+          <w:ilvl w:val="0"/>
+          <w:numId w:val="8"/>
+        </w:numPr>
+      </w:pPr>
+      <w:r>
+        <w:t>G’=(V,E) # copy input</w:t>
+      </w:r>
+    </w:p>
+    <w:p>
+      <w:pPr>
+        <w:pStyle w:val="a3"/>
+        <w:numPr>
+          <w:ilvl w:val="0"/>
+          <w:numId w:val="8"/>
+        </w:numPr>
+      </w:pPr>
+      <w:r>
+        <w:t>While G’.E not empty:</w:t>
+      </w:r>
+    </w:p>
+    <w:p>
+      <w:pPr>
+        <w:pStyle w:val="a3"/>
+        <w:numPr>
+          <w:ilvl w:val="1"/>
+          <w:numId w:val="8"/>
+        </w:numPr>
+      </w:pPr>
+      <w:r>
+        <w:t>For each leaf l in G’.v:</w:t>
+      </w:r>
+    </w:p>
+    <w:p>
+      <w:pPr>
+        <w:pStyle w:val="a3"/>
+        <w:numPr>
+          <w:ilvl w:val="2"/>
+          <w:numId w:val="8"/>
+        </w:numPr>
+      </w:pPr>
+      <w:r>
+        <w:t>Insert Parent[l] to V’</w:t>
+      </w:r>
+    </w:p>
+    <w:p>
+      <w:pPr>
+        <w:pStyle w:val="a3"/>
+        <w:numPr>
+          <w:ilvl w:val="2"/>
+          <w:numId w:val="8"/>
+        </w:numPr>
+      </w:pPr>
+      <w:r>
+        <w:t>Remove l, Parent[l] and their corresponding edges from G’.</w:t>
+      </w:r>
+    </w:p>
+    <w:p>
+      <w:pPr>
+        <w:pStyle w:val="a3"/>
+        <w:numPr>
+          <w:ilvl w:val="0"/>
+          <w:numId w:val="8"/>
+        </w:numPr>
+      </w:pPr>
+      <w:r>
+        <w:t>Return V’.</w:t>
+      </w:r>
+    </w:p>
+    <w:p>
+      <w:r>
+        <w:t xml:space="preserve">Explanation: </w:t>
+      </w:r>
+      <w:r>
+        <w:t xml:space="preserve">The solution is valid because we always take at least one vertex from each edge (V or its parent). If the solution is not optimal, this means we have a vertex to remove while keeping the solution valid. Since for each (u,v) in E, v or u is in V’, both of them were in V’ to begin with. Assuming v is the parent of u, and u has no other son, this means either we examined v as a leaf of some G’ or that we examined a son of v. either way, we take u (and not v) or v (and not u). If u has another son, this must mean at some iteration we examined that other son, k, as a leaf, took u and also took v because it is a parent. In this case, we can’t remove </w:t>
+      </w:r>
+      <w:r>
+        <w:t>u because the (u,k) won’t be in the graph and can’t remove v because the edge with it son won’t be in the graph.</w:t>
+      </w:r>
+    </w:p>
+    <w:p>
+      <w:pPr>
+        <w:pStyle w:val="4"/>
+      </w:pPr>
+      <w:r>
+        <w:t>B</w:t>
+      </w:r>
+    </w:p>
+    <w:p>
+      <w:r>
+        <w:t>Same</w:t>
+      </w:r>
+      <w:r>
+        <w:t xml:space="preserve"> as A, but in this case we take</w:t>
+      </w:r>
+      <w:r>
+        <w:t xml:space="preserve"> the leaves and not the parents because the weight of n leaves is n and the weight of one</w:t>
+      </w:r>
+      <w:r>
+        <w:t xml:space="preserve"> parent is n+1. The solution holds using the same explanation.</w:t>
+      </w:r>
+    </w:p>
+    <w:p>
+      <w:pPr>
+        <w:pStyle w:val="4"/>
+      </w:pPr>
+      <w:r>
+        <w:t>C</w:t>
+      </w:r>
+    </w:p>
+    <w:p>
+      <w:r>
+        <w:t>???</w:t>
+      </w:r>
+    </w:p>
+    <w:p>
+      <w:pPr>
+        <w:pStyle w:val="3"/>
+      </w:pPr>
+      <w:r>
+        <w:t>5.17</w:t>
+      </w:r>
+    </w:p>
+    <w:p>
+      <w:pPr>
+        <w:pStyle w:val="4"/>
+      </w:pPr>
+      <w:r>
+        <w:t>A</w:t>
+      </w:r>
+    </w:p>
+    <w:p>
+      <w:r>
+        <w:t>Input: undirected graph (V,E)</w:t>
+      </w:r>
+      <w:r>
+        <w:br/>
+        <w:t>Output: True if G contains cycle of length 3, False otherwise</w:t>
+      </w:r>
+    </w:p>
+    <w:p>
+      <w:pPr>
+        <w:pStyle w:val="a3"/>
+        <w:numPr>
+          <w:ilvl w:val="0"/>
+          <w:numId w:val="9"/>
+        </w:numPr>
+      </w:pPr>
+      <w:r>
+        <w:t>For each u,v,t in V:</w:t>
+      </w:r>
+    </w:p>
+    <w:p>
+      <w:pPr>
+        <w:pStyle w:val="a3"/>
+        <w:numPr>
+          <w:ilvl w:val="1"/>
+          <w:numId w:val="9"/>
+        </w:numPr>
+      </w:pPr>
+      <w:r>
+        <w:t>If (u,v), (u,t)m (v,t) in E return True</w:t>
+      </w:r>
+    </w:p>
+    <w:p>
+      <w:pPr>
+        <w:pStyle w:val="a3"/>
+        <w:numPr>
+          <w:ilvl w:val="0"/>
+          <w:numId w:val="9"/>
+        </w:numPr>
+      </w:pPr>
+      <w:r>
+        <w:t>Return False</w:t>
+      </w:r>
+    </w:p>
+    <w:p>
+      <w:pPr>
+        <w:pStyle w:val="4"/>
+      </w:pPr>
+      <w:r>
+        <w:lastRenderedPageBreak/>
+        <w:t>B</w:t>
+      </w:r>
+    </w:p>
+    <w:p>
+      <w:r>
+        <w:t>Input: undirected graph (V,E)</w:t>
+      </w:r>
+      <w:r>
+        <w:br/>
+        <w:t>Output: True if G contains cycle of length 3, False otherwise</w:t>
+      </w:r>
+    </w:p>
+    <w:p>
+      <w:pPr>
+        <w:pStyle w:val="a3"/>
+        <w:numPr>
+          <w:ilvl w:val="0"/>
+          <w:numId w:val="10"/>
+        </w:numPr>
+      </w:pPr>
+      <w:r>
+        <w:t>M</w:t>
+      </w:r>
+      <w:r>
+        <w:t xml:space="preserve"> </w:t>
+      </w:r>
+      <w:r>
+        <w:t>&lt;- matrix of |V|x|V| where M[I,j]=1 if (I,j) in E and 0 otherwise</w:t>
+      </w:r>
+    </w:p>
+    <w:p>
+      <w:pPr>
+        <w:pStyle w:val="a3"/>
+        <w:numPr>
+          <w:ilvl w:val="0"/>
+          <w:numId w:val="10"/>
+        </w:numPr>
+      </w:pPr>
+      <w:r>
+        <w:t>for each u,v in V:</w:t>
+      </w:r>
+    </w:p>
+    <w:p>
+      <w:pPr>
+        <w:pStyle w:val="a3"/>
+        <w:numPr>
+          <w:ilvl w:val="1"/>
+          <w:numId w:val="10"/>
+        </w:numPr>
+      </w:pPr>
+      <w:r>
+        <w:t>commonNeighbor &lt;- M[,u] &amp; M[,v] # calculate vertex that are neighbors of v and u</w:t>
+      </w:r>
+    </w:p>
+    <w:p>
+      <w:pPr>
+        <w:pStyle w:val="a3"/>
+        <w:numPr>
+          <w:ilvl w:val="1"/>
+          <w:numId w:val="10"/>
+        </w:numPr>
+      </w:pPr>
+      <w:r>
+        <w:t>if commonNeighbor&gt;0 and (u,v) in E then return True</w:t>
+      </w:r>
+    </w:p>
+    <w:p>
+      <w:pPr>
+        <w:pStyle w:val="a3"/>
+        <w:numPr>
+          <w:ilvl w:val="0"/>
+          <w:numId w:val="10"/>
+        </w:numPr>
+      </w:pPr>
+      <w:r>
+        <w:t>return False</w:t>
+      </w:r>
+    </w:p>
+    <w:p>
+      <w:r>
+        <w:t xml:space="preserve">Explanation: A cycle of size 3 means u and v have a common neighbor and an edge between them. Calculating the matrix </w:t>
+      </w:r>
+      <w:r>
+        <w:t>costs</w:t>
+      </w:r>
+      <m:oMath>
+        <m:r>
+          <w:rPr>
+            <w:rFonts w:ascii="Cambria Math" w:hAnsi="Cambria Math"/>
+          </w:rPr>
+          <m:t xml:space="preserve"> </m:t>
+        </m:r>
+        <m:r>
+          <w:rPr>
+            <w:rFonts w:ascii="Cambria Math" w:hAnsi="Cambria Math"/>
+          </w:rPr>
+          <m:t>O(</m:t>
+        </m:r>
+        <m:sSup>
+          <m:sSupPr>
+            <m:ctrlPr>
+              <w:rPr>
+                <w:rFonts w:ascii="Cambria Math" w:hAnsi="Cambria Math"/>
+                <w:i/>
+              </w:rPr>
+            </m:ctrlPr>
+          </m:sSupPr>
+          <m:e>
+            <m:d>
+              <m:dPr>
+                <m:begChr m:val="|"/>
+                <m:endChr m:val="|"/>
+                <m:ctrlPr>
+                  <w:rPr>
+                    <w:rFonts w:ascii="Cambria Math" w:hAnsi="Cambria Math"/>
+                    <w:i/>
+                  </w:rPr>
+                </m:ctrlPr>
+              </m:dPr>
+              <m:e>
+                <m:r>
+                  <w:rPr>
+                    <w:rFonts w:ascii="Cambria Math" w:hAnsi="Cambria Math"/>
+                  </w:rPr>
+                  <m:t>V</m:t>
+                </m:r>
+              </m:e>
+            </m:d>
+          </m:e>
+          <m:sup>
+            <m:r>
+              <w:rPr>
+                <w:rFonts w:ascii="Cambria Math" w:hAnsi="Cambria Math"/>
+              </w:rPr>
+              <m:t>2</m:t>
+            </m:r>
+          </m:sup>
+        </m:sSup>
+        <m:r>
+          <w:rPr>
+            <w:rFonts w:ascii="Cambria Math" w:hAnsi="Cambria Math"/>
+          </w:rPr>
+          <m:t>)</m:t>
+        </m:r>
+      </m:oMath>
+      <w:r>
+        <w:rPr>
+          <w:rFonts w:eastAsiaTheme="minorEastAsia"/>
+        </w:rPr>
+        <w:t xml:space="preserve">, finding commonNeighbor can be done in </w:t>
+      </w:r>
+      <m:oMath>
+        <m:r>
+          <w:rPr>
+            <w:rFonts w:ascii="Cambria Math" w:eastAsiaTheme="minorEastAsia" w:hAnsi="Cambria Math"/>
+          </w:rPr>
+          <m:t>O(1)</m:t>
+        </m:r>
+      </m:oMath>
+      <w:r>
+        <w:rPr>
+          <w:rFonts w:eastAsiaTheme="minorEastAsia"/>
+        </w:rPr>
+        <w:t xml:space="preserve"> because we can use bitwise ‘and’.</w:t>
+      </w:r>
+      <w:r>
+        <w:rPr>
+          <w:rFonts w:eastAsiaTheme="minorEastAsia"/>
+        </w:rPr>
+        <w:t xml:space="preserve"> The loop itself is </w:t>
+      </w:r>
+      <w:r>
+        <w:rPr>
+          <w:rFonts w:eastAsiaTheme="minorEastAsia"/>
+        </w:rPr>
+        <w:t>done</w:t>
+      </w:r>
+      <m:oMath>
+        <m:r>
+          <w:rPr>
+            <w:rFonts w:ascii="Cambria Math" w:eastAsiaTheme="minorEastAsia" w:hAnsi="Cambria Math"/>
+          </w:rPr>
+          <m:t xml:space="preserve"> </m:t>
+        </m:r>
+        <m:r>
+          <w:rPr>
+            <w:rFonts w:ascii="Cambria Math" w:eastAsiaTheme="minorEastAsia" w:hAnsi="Cambria Math"/>
+          </w:rPr>
+          <m:t>O(</m:t>
+        </m:r>
+        <m:sSup>
+          <m:sSupPr>
+            <m:ctrlPr>
+              <w:rPr>
+                <w:rFonts w:ascii="Cambria Math" w:eastAsiaTheme="minorEastAsia" w:hAnsi="Cambria Math"/>
+                <w:i/>
+              </w:rPr>
+            </m:ctrlPr>
+          </m:sSupPr>
+          <m:e>
+            <m:d>
+              <m:dPr>
+                <m:begChr m:val="|"/>
+                <m:endChr m:val="|"/>
+                <m:ctrlPr>
+                  <w:rPr>
+                    <w:rFonts w:ascii="Cambria Math" w:eastAsiaTheme="minorEastAsia" w:hAnsi="Cambria Math"/>
+                    <w:i/>
+                  </w:rPr>
+                </m:ctrlPr>
+              </m:dPr>
+              <m:e>
+                <m:r>
+                  <w:rPr>
+                    <w:rFonts w:ascii="Cambria Math" w:eastAsiaTheme="minorEastAsia" w:hAnsi="Cambria Math"/>
+                  </w:rPr>
+                  <m:t>V</m:t>
+                </m:r>
+              </m:e>
+            </m:d>
+          </m:e>
+          <m:sup>
+            <m:r>
+              <w:rPr>
+                <w:rFonts w:ascii="Cambria Math" w:eastAsiaTheme="minorEastAsia" w:hAnsi="Cambria Math"/>
+              </w:rPr>
+              <m:t>2</m:t>
+            </m:r>
+          </m:sup>
+        </m:sSup>
+        <m:r>
+          <w:rPr>
+            <w:rFonts w:ascii="Cambria Math" w:eastAsiaTheme="minorEastAsia" w:hAnsi="Cambria Math"/>
+          </w:rPr>
+          <m:t>)</m:t>
+        </m:r>
+      </m:oMath>
+      <w:r>
+        <w:rPr>
+          <w:rFonts w:eastAsiaTheme="minorEastAsia"/>
+        </w:rPr>
+        <w:t>.</w:t>
+      </w:r>
+    </w:p>
+    <w:p>
+      <w:pPr>
+        <w:pStyle w:val="2"/>
+      </w:pPr>
+      <w:r>
+        <w:t>MST</w:t>
+      </w:r>
+    </w:p>
+    <w:p>
+      <w:pPr>
+        <w:pStyle w:val="3"/>
+      </w:pPr>
+      <w:r>
+        <w:t>23.2-7</w:t>
+      </w:r>
+    </w:p>
+    <w:p>
+      <w:r>
+        <w:t>Input: Graph (V,E) and it’</w:t>
+      </w:r>
+      <w:r>
+        <w:t>s corresponding spanning tree (S), new vertex v and its corresponding edges E’</w:t>
+      </w:r>
+    </w:p>
+    <w:p>
+      <w:pPr>
+        <w:pStyle w:val="a3"/>
+        <w:numPr>
+          <w:ilvl w:val="0"/>
+          <w:numId w:val="11"/>
+        </w:numPr>
+      </w:pPr>
+      <w:r>
+        <w:t>Run DFS with the new vertex as root in order to find all cycles with the new vertex</w:t>
+      </w:r>
+    </w:p>
+    <w:p>
+      <w:pPr>
+        <w:pStyle w:val="a3"/>
+        <w:numPr>
+          <w:ilvl w:val="0"/>
+          <w:numId w:val="11"/>
+        </w:numPr>
+      </w:pPr>
+      <w:r>
+        <w:t>From each cycle, remove the heaviest edge until we have n-1 edges (n being the new number of vertex).</w:t>
+      </w:r>
+    </w:p>
+    <w:p>
+      <w:r>
+        <w:t>Explanation: removing edges from each cycle and having n-1 edges, we will end up with a spanning tree. Assuming it won’t be minimal, it means we can replace an edge with another and getting a lighter spanning tree. Looking at this edge and adding it to our tree, we will have a cycle. If the new vertex is not in this cycle, it contradicts the fact we had an MST to begin with. If the new vertex is in this cycle, it contradicts the fact that for each cycle, we dropped the heaviest edge.</w:t>
+      </w:r>
+    </w:p>
+    <w:p>
+      <w:pPr>
+        <w:pStyle w:val="2"/>
+      </w:pPr>
+      <w:r>
+        <w:t>Shortest Path</w:t>
+      </w:r>
+    </w:p>
+    <w:p>
+      <w:pPr>
+        <w:pStyle w:val="4"/>
+      </w:pPr>
+      <w:r>
+        <w:t>24.3-8</w:t>
+      </w:r>
+    </w:p>
+    <w:p>
       <w:bookmarkStart w:id="0" w:name="_GoBack"/>
       <w:bookmarkEnd w:id="0"/>
     </w:p>
@@ -920,6 +1462,184 @@
     </w:lvl>
   </w:abstractNum>
   <w:abstractNum w:abstractNumId="2" w15:restartNumberingAfterBreak="0">
+    <w:nsid w:val="10D57C4C"/>
+    <w:multiLevelType w:val="hybridMultilevel"/>
+    <w:tmpl w:val="0F58222C"/>
+    <w:lvl w:ilvl="0" w:tplc="0409000F">
+      <w:start w:val="1"/>
+      <w:numFmt w:val="decimal"/>
+      <w:lvlText w:val="%1."/>
+      <w:lvlJc w:val="left"/>
+      <w:pPr>
+        <w:ind w:left="720" w:hanging="360"/>
+      </w:pPr>
+      <w:rPr>
+        <w:rFonts w:hint="default"/>
+      </w:rPr>
+    </w:lvl>
+    <w:lvl w:ilvl="1" w:tplc="04090019" w:tentative="1">
+      <w:start w:val="1"/>
+      <w:numFmt w:val="lowerLetter"/>
+      <w:lvlText w:val="%2."/>
+      <w:lvlJc w:val="left"/>
+      <w:pPr>
+        <w:ind w:left="1440" w:hanging="360"/>
+      </w:pPr>
+    </w:lvl>
+    <w:lvl w:ilvl="2" w:tplc="0409001B" w:tentative="1">
+      <w:start w:val="1"/>
+      <w:numFmt w:val="lowerRoman"/>
+      <w:lvlText w:val="%3."/>
+      <w:lvlJc w:val="right"/>
+      <w:pPr>
+        <w:ind w:left="2160" w:hanging="180"/>
+      </w:pPr>
+    </w:lvl>
+    <w:lvl w:ilvl="3" w:tplc="0409000F" w:tentative="1">
+      <w:start w:val="1"/>
+      <w:numFmt w:val="decimal"/>
+      <w:lvlText w:val="%4."/>
+      <w:lvlJc w:val="left"/>
+      <w:pPr>
+        <w:ind w:left="2880" w:hanging="360"/>
+      </w:pPr>
+    </w:lvl>
+    <w:lvl w:ilvl="4" w:tplc="04090019" w:tentative="1">
+      <w:start w:val="1"/>
+      <w:numFmt w:val="lowerLetter"/>
+      <w:lvlText w:val="%5."/>
+      <w:lvlJc w:val="left"/>
+      <w:pPr>
+        <w:ind w:left="3600" w:hanging="360"/>
+      </w:pPr>
+    </w:lvl>
+    <w:lvl w:ilvl="5" w:tplc="0409001B" w:tentative="1">
+      <w:start w:val="1"/>
+      <w:numFmt w:val="lowerRoman"/>
+      <w:lvlText w:val="%6."/>
+      <w:lvlJc w:val="right"/>
+      <w:pPr>
+        <w:ind w:left="4320" w:hanging="180"/>
+      </w:pPr>
+    </w:lvl>
+    <w:lvl w:ilvl="6" w:tplc="0409000F" w:tentative="1">
+      <w:start w:val="1"/>
+      <w:numFmt w:val="decimal"/>
+      <w:lvlText w:val="%7."/>
+      <w:lvlJc w:val="left"/>
+      <w:pPr>
+        <w:ind w:left="5040" w:hanging="360"/>
+      </w:pPr>
+    </w:lvl>
+    <w:lvl w:ilvl="7" w:tplc="04090019" w:tentative="1">
+      <w:start w:val="1"/>
+      <w:numFmt w:val="lowerLetter"/>
+      <w:lvlText w:val="%8."/>
+      <w:lvlJc w:val="left"/>
+      <w:pPr>
+        <w:ind w:left="5760" w:hanging="360"/>
+      </w:pPr>
+    </w:lvl>
+    <w:lvl w:ilvl="8" w:tplc="0409001B" w:tentative="1">
+      <w:start w:val="1"/>
+      <w:numFmt w:val="lowerRoman"/>
+      <w:lvlText w:val="%9."/>
+      <w:lvlJc w:val="right"/>
+      <w:pPr>
+        <w:ind w:left="6480" w:hanging="180"/>
+      </w:pPr>
+    </w:lvl>
+  </w:abstractNum>
+  <w:abstractNum w:abstractNumId="3" w15:restartNumberingAfterBreak="0">
+    <w:nsid w:val="149424DC"/>
+    <w:multiLevelType w:val="hybridMultilevel"/>
+    <w:tmpl w:val="E29C1F2C"/>
+    <w:lvl w:ilvl="0" w:tplc="0409000F">
+      <w:start w:val="1"/>
+      <w:numFmt w:val="decimal"/>
+      <w:lvlText w:val="%1."/>
+      <w:lvlJc w:val="left"/>
+      <w:pPr>
+        <w:ind w:left="720" w:hanging="360"/>
+      </w:pPr>
+      <w:rPr>
+        <w:rFonts w:hint="default"/>
+      </w:rPr>
+    </w:lvl>
+    <w:lvl w:ilvl="1" w:tplc="04090019">
+      <w:start w:val="1"/>
+      <w:numFmt w:val="lowerLetter"/>
+      <w:lvlText w:val="%2."/>
+      <w:lvlJc w:val="left"/>
+      <w:pPr>
+        <w:ind w:left="1440" w:hanging="360"/>
+      </w:pPr>
+    </w:lvl>
+    <w:lvl w:ilvl="2" w:tplc="0409001B" w:tentative="1">
+      <w:start w:val="1"/>
+      <w:numFmt w:val="lowerRoman"/>
+      <w:lvlText w:val="%3."/>
+      <w:lvlJc w:val="right"/>
+      <w:pPr>
+        <w:ind w:left="2160" w:hanging="180"/>
+      </w:pPr>
+    </w:lvl>
+    <w:lvl w:ilvl="3" w:tplc="0409000F" w:tentative="1">
+      <w:start w:val="1"/>
+      <w:numFmt w:val="decimal"/>
+      <w:lvlText w:val="%4."/>
+      <w:lvlJc w:val="left"/>
+      <w:pPr>
+        <w:ind w:left="2880" w:hanging="360"/>
+      </w:pPr>
+    </w:lvl>
+    <w:lvl w:ilvl="4" w:tplc="04090019" w:tentative="1">
+      <w:start w:val="1"/>
+      <w:numFmt w:val="lowerLetter"/>
+      <w:lvlText w:val="%5."/>
+      <w:lvlJc w:val="left"/>
+      <w:pPr>
+        <w:ind w:left="3600" w:hanging="360"/>
+      </w:pPr>
+    </w:lvl>
+    <w:lvl w:ilvl="5" w:tplc="0409001B" w:tentative="1">
+      <w:start w:val="1"/>
+      <w:numFmt w:val="lowerRoman"/>
+      <w:lvlText w:val="%6."/>
+      <w:lvlJc w:val="right"/>
+      <w:pPr>
+        <w:ind w:left="4320" w:hanging="180"/>
+      </w:pPr>
+    </w:lvl>
+    <w:lvl w:ilvl="6" w:tplc="0409000F" w:tentative="1">
+      <w:start w:val="1"/>
+      <w:numFmt w:val="decimal"/>
+      <w:lvlText w:val="%7."/>
+      <w:lvlJc w:val="left"/>
+      <w:pPr>
+        <w:ind w:left="5040" w:hanging="360"/>
+      </w:pPr>
+    </w:lvl>
+    <w:lvl w:ilvl="7" w:tplc="04090019" w:tentative="1">
+      <w:start w:val="1"/>
+      <w:numFmt w:val="lowerLetter"/>
+      <w:lvlText w:val="%8."/>
+      <w:lvlJc w:val="left"/>
+      <w:pPr>
+        <w:ind w:left="5760" w:hanging="360"/>
+      </w:pPr>
+    </w:lvl>
+    <w:lvl w:ilvl="8" w:tplc="0409001B" w:tentative="1">
+      <w:start w:val="1"/>
+      <w:numFmt w:val="lowerRoman"/>
+      <w:lvlText w:val="%9."/>
+      <w:lvlJc w:val="right"/>
+      <w:pPr>
+        <w:ind w:left="6480" w:hanging="180"/>
+      </w:pPr>
+    </w:lvl>
+  </w:abstractNum>
+  <w:abstractNum w:abstractNumId="4" w15:restartNumberingAfterBreak="0">
     <w:nsid w:val="15D77C5C"/>
     <w:multiLevelType w:val="hybridMultilevel"/>
     <w:tmpl w:val="8814D1CE"/>
@@ -1008,7 +1728,268 @@
       </w:pPr>
     </w:lvl>
   </w:abstractNum>
-  <w:abstractNum w:abstractNumId="3" w15:restartNumberingAfterBreak="0">
+  <w:abstractNum w:abstractNumId="5" w15:restartNumberingAfterBreak="0">
+    <w:nsid w:val="212704F0"/>
+    <w:multiLevelType w:val="hybridMultilevel"/>
+    <w:tmpl w:val="84D08712"/>
+    <w:lvl w:ilvl="0" w:tplc="0409000F">
+      <w:start w:val="1"/>
+      <w:numFmt w:val="decimal"/>
+      <w:lvlText w:val="%1."/>
+      <w:lvlJc w:val="left"/>
+      <w:pPr>
+        <w:ind w:left="720" w:hanging="360"/>
+      </w:pPr>
+      <w:rPr>
+        <w:rFonts w:hint="default"/>
+      </w:rPr>
+    </w:lvl>
+    <w:lvl w:ilvl="1" w:tplc="04090019">
+      <w:start w:val="1"/>
+      <w:numFmt w:val="lowerLetter"/>
+      <w:lvlText w:val="%2."/>
+      <w:lvlJc w:val="left"/>
+      <w:pPr>
+        <w:ind w:left="1440" w:hanging="360"/>
+      </w:pPr>
+    </w:lvl>
+    <w:lvl w:ilvl="2" w:tplc="0409001B">
+      <w:start w:val="1"/>
+      <w:numFmt w:val="lowerRoman"/>
+      <w:lvlText w:val="%3."/>
+      <w:lvlJc w:val="right"/>
+      <w:pPr>
+        <w:ind w:left="2160" w:hanging="180"/>
+      </w:pPr>
+    </w:lvl>
+    <w:lvl w:ilvl="3" w:tplc="0409000F" w:tentative="1">
+      <w:start w:val="1"/>
+      <w:numFmt w:val="decimal"/>
+      <w:lvlText w:val="%4."/>
+      <w:lvlJc w:val="left"/>
+      <w:pPr>
+        <w:ind w:left="2880" w:hanging="360"/>
+      </w:pPr>
+    </w:lvl>
+    <w:lvl w:ilvl="4" w:tplc="04090019" w:tentative="1">
+      <w:start w:val="1"/>
+      <w:numFmt w:val="lowerLetter"/>
+      <w:lvlText w:val="%5."/>
+      <w:lvlJc w:val="left"/>
+      <w:pPr>
+        <w:ind w:left="3600" w:hanging="360"/>
+      </w:pPr>
+    </w:lvl>
+    <w:lvl w:ilvl="5" w:tplc="0409001B" w:tentative="1">
+      <w:start w:val="1"/>
+      <w:numFmt w:val="lowerRoman"/>
+      <w:lvlText w:val="%6."/>
+      <w:lvlJc w:val="right"/>
+      <w:pPr>
+        <w:ind w:left="4320" w:hanging="180"/>
+      </w:pPr>
+    </w:lvl>
+    <w:lvl w:ilvl="6" w:tplc="0409000F" w:tentative="1">
+      <w:start w:val="1"/>
+      <w:numFmt w:val="decimal"/>
+      <w:lvlText w:val="%7."/>
+      <w:lvlJc w:val="left"/>
+      <w:pPr>
+        <w:ind w:left="5040" w:hanging="360"/>
+      </w:pPr>
+    </w:lvl>
+    <w:lvl w:ilvl="7" w:tplc="04090019" w:tentative="1">
+      <w:start w:val="1"/>
+      <w:numFmt w:val="lowerLetter"/>
+      <w:lvlText w:val="%8."/>
+      <w:lvlJc w:val="left"/>
+      <w:pPr>
+        <w:ind w:left="5760" w:hanging="360"/>
+      </w:pPr>
+    </w:lvl>
+    <w:lvl w:ilvl="8" w:tplc="0409001B" w:tentative="1">
+      <w:start w:val="1"/>
+      <w:numFmt w:val="lowerRoman"/>
+      <w:lvlText w:val="%9."/>
+      <w:lvlJc w:val="right"/>
+      <w:pPr>
+        <w:ind w:left="6480" w:hanging="180"/>
+      </w:pPr>
+    </w:lvl>
+  </w:abstractNum>
+  <w:abstractNum w:abstractNumId="6" w15:restartNumberingAfterBreak="0">
+    <w:nsid w:val="2C9E5EED"/>
+    <w:multiLevelType w:val="hybridMultilevel"/>
+    <w:tmpl w:val="C380776A"/>
+    <w:lvl w:ilvl="0" w:tplc="0409000F">
+      <w:start w:val="1"/>
+      <w:numFmt w:val="decimal"/>
+      <w:lvlText w:val="%1."/>
+      <w:lvlJc w:val="left"/>
+      <w:pPr>
+        <w:ind w:left="720" w:hanging="360"/>
+      </w:pPr>
+    </w:lvl>
+    <w:lvl w:ilvl="1" w:tplc="04090019" w:tentative="1">
+      <w:start w:val="1"/>
+      <w:numFmt w:val="lowerLetter"/>
+      <w:lvlText w:val="%2."/>
+      <w:lvlJc w:val="left"/>
+      <w:pPr>
+        <w:ind w:left="1440" w:hanging="360"/>
+      </w:pPr>
+    </w:lvl>
+    <w:lvl w:ilvl="2" w:tplc="0409001B" w:tentative="1">
+      <w:start w:val="1"/>
+      <w:numFmt w:val="lowerRoman"/>
+      <w:lvlText w:val="%3."/>
+      <w:lvlJc w:val="right"/>
+      <w:pPr>
+        <w:ind w:left="2160" w:hanging="180"/>
+      </w:pPr>
+    </w:lvl>
+    <w:lvl w:ilvl="3" w:tplc="0409000F" w:tentative="1">
+      <w:start w:val="1"/>
+      <w:numFmt w:val="decimal"/>
+      <w:lvlText w:val="%4."/>
+      <w:lvlJc w:val="left"/>
+      <w:pPr>
+        <w:ind w:left="2880" w:hanging="360"/>
+      </w:pPr>
+    </w:lvl>
+    <w:lvl w:ilvl="4" w:tplc="04090019" w:tentative="1">
+      <w:start w:val="1"/>
+      <w:numFmt w:val="lowerLetter"/>
+      <w:lvlText w:val="%5."/>
+      <w:lvlJc w:val="left"/>
+      <w:pPr>
+        <w:ind w:left="3600" w:hanging="360"/>
+      </w:pPr>
+    </w:lvl>
+    <w:lvl w:ilvl="5" w:tplc="0409001B" w:tentative="1">
+      <w:start w:val="1"/>
+      <w:numFmt w:val="lowerRoman"/>
+      <w:lvlText w:val="%6."/>
+      <w:lvlJc w:val="right"/>
+      <w:pPr>
+        <w:ind w:left="4320" w:hanging="180"/>
+      </w:pPr>
+    </w:lvl>
+    <w:lvl w:ilvl="6" w:tplc="0409000F" w:tentative="1">
+      <w:start w:val="1"/>
+      <w:numFmt w:val="decimal"/>
+      <w:lvlText w:val="%7."/>
+      <w:lvlJc w:val="left"/>
+      <w:pPr>
+        <w:ind w:left="5040" w:hanging="360"/>
+      </w:pPr>
+    </w:lvl>
+    <w:lvl w:ilvl="7" w:tplc="04090019" w:tentative="1">
+      <w:start w:val="1"/>
+      <w:numFmt w:val="lowerLetter"/>
+      <w:lvlText w:val="%8."/>
+      <w:lvlJc w:val="left"/>
+      <w:pPr>
+        <w:ind w:left="5760" w:hanging="360"/>
+      </w:pPr>
+    </w:lvl>
+    <w:lvl w:ilvl="8" w:tplc="0409001B" w:tentative="1">
+      <w:start w:val="1"/>
+      <w:numFmt w:val="lowerRoman"/>
+      <w:lvlText w:val="%9."/>
+      <w:lvlJc w:val="right"/>
+      <w:pPr>
+        <w:ind w:left="6480" w:hanging="180"/>
+      </w:pPr>
+    </w:lvl>
+  </w:abstractNum>
+  <w:abstractNum w:abstractNumId="7" w15:restartNumberingAfterBreak="0">
+    <w:nsid w:val="314F55BB"/>
+    <w:multiLevelType w:val="hybridMultilevel"/>
+    <w:tmpl w:val="487ACFF0"/>
+    <w:lvl w:ilvl="0" w:tplc="0409000F">
+      <w:start w:val="1"/>
+      <w:numFmt w:val="decimal"/>
+      <w:lvlText w:val="%1."/>
+      <w:lvlJc w:val="left"/>
+      <w:pPr>
+        <w:ind w:left="770" w:hanging="360"/>
+      </w:pPr>
+    </w:lvl>
+    <w:lvl w:ilvl="1" w:tplc="04090019">
+      <w:start w:val="1"/>
+      <w:numFmt w:val="lowerLetter"/>
+      <w:lvlText w:val="%2."/>
+      <w:lvlJc w:val="left"/>
+      <w:pPr>
+        <w:ind w:left="1490" w:hanging="360"/>
+      </w:pPr>
+    </w:lvl>
+    <w:lvl w:ilvl="2" w:tplc="0409001B">
+      <w:start w:val="1"/>
+      <w:numFmt w:val="lowerRoman"/>
+      <w:lvlText w:val="%3."/>
+      <w:lvlJc w:val="right"/>
+      <w:pPr>
+        <w:ind w:left="2210" w:hanging="180"/>
+      </w:pPr>
+    </w:lvl>
+    <w:lvl w:ilvl="3" w:tplc="0409000F" w:tentative="1">
+      <w:start w:val="1"/>
+      <w:numFmt w:val="decimal"/>
+      <w:lvlText w:val="%4."/>
+      <w:lvlJc w:val="left"/>
+      <w:pPr>
+        <w:ind w:left="2930" w:hanging="360"/>
+      </w:pPr>
+    </w:lvl>
+    <w:lvl w:ilvl="4" w:tplc="04090019" w:tentative="1">
+      <w:start w:val="1"/>
+      <w:numFmt w:val="lowerLetter"/>
+      <w:lvlText w:val="%5."/>
+      <w:lvlJc w:val="left"/>
+      <w:pPr>
+        <w:ind w:left="3650" w:hanging="360"/>
+      </w:pPr>
+    </w:lvl>
+    <w:lvl w:ilvl="5" w:tplc="0409001B" w:tentative="1">
+      <w:start w:val="1"/>
+      <w:numFmt w:val="lowerRoman"/>
+      <w:lvlText w:val="%6."/>
+      <w:lvlJc w:val="right"/>
+      <w:pPr>
+        <w:ind w:left="4370" w:hanging="180"/>
+      </w:pPr>
+    </w:lvl>
+    <w:lvl w:ilvl="6" w:tplc="0409000F" w:tentative="1">
+      <w:start w:val="1"/>
+      <w:numFmt w:val="decimal"/>
+      <w:lvlText w:val="%7."/>
+      <w:lvlJc w:val="left"/>
+      <w:pPr>
+        <w:ind w:left="5090" w:hanging="360"/>
+      </w:pPr>
+    </w:lvl>
+    <w:lvl w:ilvl="7" w:tplc="04090019" w:tentative="1">
+      <w:start w:val="1"/>
+      <w:numFmt w:val="lowerLetter"/>
+      <w:lvlText w:val="%8."/>
+      <w:lvlJc w:val="left"/>
+      <w:pPr>
+        <w:ind w:left="5810" w:hanging="360"/>
+      </w:pPr>
+    </w:lvl>
+    <w:lvl w:ilvl="8" w:tplc="0409001B" w:tentative="1">
+      <w:start w:val="1"/>
+      <w:numFmt w:val="lowerRoman"/>
+      <w:lvlText w:val="%9."/>
+      <w:lvlJc w:val="right"/>
+      <w:pPr>
+        <w:ind w:left="6530" w:hanging="180"/>
+      </w:pPr>
+    </w:lvl>
+  </w:abstractNum>
+  <w:abstractNum w:abstractNumId="8" w15:restartNumberingAfterBreak="0">
     <w:nsid w:val="3D791912"/>
     <w:multiLevelType w:val="hybridMultilevel"/>
     <w:tmpl w:val="6A965C1C"/>
@@ -1097,7 +2078,7 @@
       </w:pPr>
     </w:lvl>
   </w:abstractNum>
-  <w:abstractNum w:abstractNumId="4" w15:restartNumberingAfterBreak="0">
+  <w:abstractNum w:abstractNumId="9" w15:restartNumberingAfterBreak="0">
     <w:nsid w:val="4E597F81"/>
     <w:multiLevelType w:val="hybridMultilevel"/>
     <w:tmpl w:val="9986408A"/>
@@ -1186,7 +2167,7 @@
       </w:pPr>
     </w:lvl>
   </w:abstractNum>
-  <w:abstractNum w:abstractNumId="5" w15:restartNumberingAfterBreak="0">
+  <w:abstractNum w:abstractNumId="10" w15:restartNumberingAfterBreak="0">
     <w:nsid w:val="6321366F"/>
     <w:multiLevelType w:val="hybridMultilevel"/>
     <w:tmpl w:val="8EF60BAE"/>
@@ -1279,19 +2260,34 @@
     <w:abstractNumId w:val="0"/>
   </w:num>
   <w:num w:numId="2">
-    <w:abstractNumId w:val="5"/>
+    <w:abstractNumId w:val="10"/>
   </w:num>
   <w:num w:numId="3">
     <w:abstractNumId w:val="1"/>
   </w:num>
   <w:num w:numId="4">
-    <w:abstractNumId w:val="2"/>
+    <w:abstractNumId w:val="4"/>
   </w:num>
   <w:num w:numId="5">
+    <w:abstractNumId w:val="8"/>
+  </w:num>
+  <w:num w:numId="6">
+    <w:abstractNumId w:val="9"/>
+  </w:num>
+  <w:num w:numId="7">
+    <w:abstractNumId w:val="6"/>
+  </w:num>
+  <w:num w:numId="8">
+    <w:abstractNumId w:val="7"/>
+  </w:num>
+  <w:num w:numId="9">
     <w:abstractNumId w:val="3"/>
   </w:num>
-  <w:num w:numId="6">
-    <w:abstractNumId w:val="4"/>
+  <w:num w:numId="10">
+    <w:abstractNumId w:val="5"/>
+  </w:num>
+  <w:num w:numId="11">
+    <w:abstractNumId w:val="2"/>
   </w:num>
 </w:numbering>
 </file>

</xml_diff>

<commit_message>
Algo train - Shortest Path
</commit_message>
<xml_diff>
--- a/Algo - Common Ground/Algo Topics.docx
+++ b/Algo - Common Ground/Algo Topics.docx
@@ -86,13 +86,42 @@
         </w:numPr>
       </w:pPr>
       <w:r>
-        <w:t>PRINT-LCS(b,X, X.length, Y.length)</w:t>
-      </w:r>
-    </w:p>
-    <w:p>
-      <w:r>
-        <w:t xml:space="preserve">Explanation: PRINT-LCS will return the longest common sequence of X and Y -&gt; the longest common sequence of input and sorted input -&gt; the longest sequence that is monotonically increasing and appears in input -&gt; longest monotonically increasing subsequence of input. The most expensive operation in the algorithm is building b, which takes </w:t>
-      </w:r>
+        <w:t>PRINT-LCS(</w:t>
+      </w:r>
+      <w:proofErr w:type="spellStart"/>
+      <w:r>
+        <w:t>b,X</w:t>
+      </w:r>
+      <w:proofErr w:type="spellEnd"/>
+      <w:r>
+        <w:t xml:space="preserve">, </w:t>
+      </w:r>
+      <w:proofErr w:type="spellStart"/>
+      <w:r>
+        <w:t>X.length</w:t>
+      </w:r>
+      <w:proofErr w:type="spellEnd"/>
+      <w:r>
+        <w:t xml:space="preserve">, </w:t>
+      </w:r>
+      <w:proofErr w:type="spellStart"/>
+      <w:r>
+        <w:t>Y.length</w:t>
+      </w:r>
+      <w:proofErr w:type="spellEnd"/>
+      <w:r>
+        <w:t>)</w:t>
+      </w:r>
+    </w:p>
+    <w:p>
+      <w:r>
+        <w:t xml:space="preserve">Explanation: PRINT-LCS will return the longest common sequence of X and Y -&gt; the longest common sequence of input and sorted input -&gt; the longest sequence that is monotonically increasing and appears in input -&gt; longest monotonically increasing subsequence of input. The most expensive operation in the algorithm is building b, which </w:t>
+      </w:r>
+      <w:proofErr w:type="gramStart"/>
+      <w:r>
+        <w:t xml:space="preserve">takes </w:t>
+      </w:r>
+      <w:proofErr w:type="gramEnd"/>
       <m:oMath>
         <m:r>
           <w:rPr>
@@ -189,7 +218,15 @@
     </w:p>
     <w:p>
       <w:r>
-        <w:t>Input: a sequence of n number (X), current answer (ans), current largest number (t)</w:t>
+        <w:t>Input: a sequence of n number (X), current answer (</w:t>
+      </w:r>
+      <w:proofErr w:type="spellStart"/>
+      <w:r>
+        <w:t>ans</w:t>
+      </w:r>
+      <w:proofErr w:type="spellEnd"/>
+      <w:r>
+        <w:t>), current largest number (t)</w:t>
       </w:r>
     </w:p>
     <w:p>
@@ -206,7 +243,23 @@
         </w:numPr>
       </w:pPr>
       <w:r>
-        <w:t>if len(X)=0 then return ans # finished iterating over input</w:t>
+        <w:t xml:space="preserve">if </w:t>
+      </w:r>
+      <w:proofErr w:type="spellStart"/>
+      <w:r>
+        <w:t>len</w:t>
+      </w:r>
+      <w:proofErr w:type="spellEnd"/>
+      <w:r>
+        <w:t xml:space="preserve">(X)=0 then return </w:t>
+      </w:r>
+      <w:proofErr w:type="spellStart"/>
+      <w:r>
+        <w:t>ans</w:t>
+      </w:r>
+      <w:proofErr w:type="spellEnd"/>
+      <w:r>
+        <w:t xml:space="preserve"> # finished iterating over input</w:t>
       </w:r>
     </w:p>
     <w:p>
@@ -218,7 +271,15 @@
         </w:numPr>
       </w:pPr>
       <w:r>
-        <w:t>if X[0] &lt; t then return FUNC(x[1:], ans, t) # Can’t add current value, move to the next one and return best solution for it</w:t>
+        <w:t xml:space="preserve">if X[0] &lt; t then return FUNC(x[1:], </w:t>
+      </w:r>
+      <w:proofErr w:type="spellStart"/>
+      <w:r>
+        <w:t>ans</w:t>
+      </w:r>
+      <w:proofErr w:type="spellEnd"/>
+      <w:r>
+        <w:t>, t) # Can’t add current value, move to the next one and return best solution for it</w:t>
       </w:r>
     </w:p>
     <w:p>
@@ -230,7 +291,23 @@
         </w:numPr>
       </w:pPr>
       <w:r>
-        <w:t>option1 = FUNC(X[1:], ans.append(X[0]), X[0]) # Add current value to ans update threshold and find best solution for the subsequence</w:t>
+        <w:t xml:space="preserve">option1 = FUNC(X[1:], </w:t>
+      </w:r>
+      <w:proofErr w:type="spellStart"/>
+      <w:r>
+        <w:t>ans.append</w:t>
+      </w:r>
+      <w:proofErr w:type="spellEnd"/>
+      <w:r>
+        <w:t xml:space="preserve">(X[0]), X[0]) # Add current value to </w:t>
+      </w:r>
+      <w:proofErr w:type="spellStart"/>
+      <w:r>
+        <w:t>ans</w:t>
+      </w:r>
+      <w:proofErr w:type="spellEnd"/>
+      <w:r>
+        <w:t xml:space="preserve"> update threshold and find best solution for the subsequence</w:t>
       </w:r>
     </w:p>
     <w:p>
@@ -242,7 +319,15 @@
         </w:numPr>
       </w:pPr>
       <w:r>
-        <w:t>option2 = FUNC(X[1:], ans, t) # Find best solution when not adding current value to ans.\</w:t>
+        <w:t xml:space="preserve">option2 = FUNC(X[1:], </w:t>
+      </w:r>
+      <w:proofErr w:type="spellStart"/>
+      <w:r>
+        <w:t>ans</w:t>
+      </w:r>
+      <w:proofErr w:type="spellEnd"/>
+      <w:r>
+        <w:t>, t) # Find best solution when not adding current value to ans.\</w:t>
       </w:r>
     </w:p>
     <w:p>
@@ -254,7 +339,23 @@
         </w:numPr>
       </w:pPr>
       <w:r>
-        <w:t>if len(option1)&gt;len(option2) return option1 else return option2</w:t>
+        <w:t xml:space="preserve">if </w:t>
+      </w:r>
+      <w:proofErr w:type="spellStart"/>
+      <w:r>
+        <w:t>len</w:t>
+      </w:r>
+      <w:proofErr w:type="spellEnd"/>
+      <w:r>
+        <w:t>(option1)&gt;</w:t>
+      </w:r>
+      <w:proofErr w:type="spellStart"/>
+      <w:r>
+        <w:t>len</w:t>
+      </w:r>
+      <w:proofErr w:type="spellEnd"/>
+      <w:r>
+        <w:t>(option2) return option1 else return option2</w:t>
       </w:r>
     </w:p>
     <w:p>
@@ -282,8 +383,21 @@
         </w:numPr>
       </w:pPr>
       <w:r>
-        <w:t>Thresholds&lt;- array of length X.length+1. Init value = inf</w:t>
-      </w:r>
+        <w:t xml:space="preserve">Thresholds&lt;- array of length X.length+1. </w:t>
+      </w:r>
+      <w:proofErr w:type="spellStart"/>
+      <w:r>
+        <w:t>Init</w:t>
+      </w:r>
+      <w:proofErr w:type="spellEnd"/>
+      <w:r>
+        <w:t xml:space="preserve"> value = </w:t>
+      </w:r>
+      <w:proofErr w:type="spellStart"/>
+      <w:r>
+        <w:t>inf</w:t>
+      </w:r>
+      <w:proofErr w:type="spellEnd"/>
     </w:p>
     <w:p>
       <w:pPr>
@@ -293,8 +407,29 @@
           <w:numId w:val="4"/>
         </w:numPr>
       </w:pPr>
-      <w:r>
-        <w:t>SubAns&lt;- array of length X.length+1. Init calue = empty list</w:t>
+      <w:proofErr w:type="spellStart"/>
+      <w:r>
+        <w:t>SubAns</w:t>
+      </w:r>
+      <w:proofErr w:type="spellEnd"/>
+      <w:r>
+        <w:t xml:space="preserve">&lt;- array of length X.length+1. </w:t>
+      </w:r>
+      <w:proofErr w:type="spellStart"/>
+      <w:r>
+        <w:t>Init</w:t>
+      </w:r>
+      <w:proofErr w:type="spellEnd"/>
+      <w:r>
+        <w:t xml:space="preserve"> </w:t>
+      </w:r>
+      <w:proofErr w:type="spellStart"/>
+      <w:r>
+        <w:t>calue</w:t>
+      </w:r>
+      <w:proofErr w:type="spellEnd"/>
+      <w:r>
+        <w:t xml:space="preserve"> = empty list</w:t>
       </w:r>
     </w:p>
     <w:p>
@@ -306,7 +441,23 @@
         </w:numPr>
       </w:pPr>
       <w:r>
-        <w:t>For i=1…X.length:</w:t>
+        <w:t xml:space="preserve">For </w:t>
+      </w:r>
+      <w:proofErr w:type="spellStart"/>
+      <w:r>
+        <w:t>i</w:t>
+      </w:r>
+      <w:proofErr w:type="spellEnd"/>
+      <w:r>
+        <w:t>=1…</w:t>
+      </w:r>
+      <w:proofErr w:type="spellStart"/>
+      <w:r>
+        <w:t>X.length</w:t>
+      </w:r>
+      <w:proofErr w:type="spellEnd"/>
+      <w:r>
+        <w:t>:</w:t>
       </w:r>
     </w:p>
     <w:p>
@@ -320,11 +471,32 @@
       <w:r>
         <w:t xml:space="preserve">j&lt;- </w:t>
       </w:r>
+      <w:proofErr w:type="spellStart"/>
       <w:r>
         <w:t>KindOf</w:t>
       </w:r>
       <w:r>
-        <w:t>BinarySearch(X[i]-eps) # Find the index of the smallest value in B that is smaller than X[i] – eps is metaphorical</w:t>
+        <w:t>BinarySearch</w:t>
+      </w:r>
+      <w:proofErr w:type="spellEnd"/>
+      <w:r>
+        <w:t>(X[</w:t>
+      </w:r>
+      <w:proofErr w:type="spellStart"/>
+      <w:r>
+        <w:t>i</w:t>
+      </w:r>
+      <w:proofErr w:type="spellEnd"/>
+      <w:r>
+        <w:t>]-eps) # Find the index of the smallest value in B that is smaller than X[</w:t>
+      </w:r>
+      <w:proofErr w:type="spellStart"/>
+      <w:r>
+        <w:t>i</w:t>
+      </w:r>
+      <w:proofErr w:type="spellEnd"/>
+      <w:r>
+        <w:t>] – eps is metaphorical</w:t>
       </w:r>
       <w:r>
         <w:t>.</w:t>
@@ -339,7 +511,15 @@
         </w:numPr>
       </w:pPr>
       <w:r>
-        <w:t>Thresholds[j+1] = X[i]</w:t>
+        <w:t>Thresholds[j+1] = X[</w:t>
+      </w:r>
+      <w:proofErr w:type="spellStart"/>
+      <w:r>
+        <w:t>i</w:t>
+      </w:r>
+      <w:proofErr w:type="spellEnd"/>
+      <w:r>
+        <w:t>]</w:t>
       </w:r>
     </w:p>
     <w:p>
@@ -350,8 +530,29 @@
           <w:numId w:val="4"/>
         </w:numPr>
       </w:pPr>
-      <w:r>
-        <w:t>SubAns[j+1]&lt;-Subans[j].append(X[i])</w:t>
+      <w:proofErr w:type="spellStart"/>
+      <w:r>
+        <w:t>SubAns</w:t>
+      </w:r>
+      <w:proofErr w:type="spellEnd"/>
+      <w:r>
+        <w:t>[j+1]&lt;-</w:t>
+      </w:r>
+      <w:proofErr w:type="spellStart"/>
+      <w:r>
+        <w:t>Subans</w:t>
+      </w:r>
+      <w:proofErr w:type="spellEnd"/>
+      <w:r>
+        <w:t>[j].append(X[</w:t>
+      </w:r>
+      <w:proofErr w:type="spellStart"/>
+      <w:r>
+        <w:t>i</w:t>
+      </w:r>
+      <w:proofErr w:type="spellEnd"/>
+      <w:r>
+        <w:t>])</w:t>
       </w:r>
     </w:p>
     <w:p>
@@ -363,7 +564,23 @@
         </w:numPr>
       </w:pPr>
       <w:r>
-        <w:t>Return SubAns[k] where k is the largest value with a non-empty list in the corresponding SubAns list.</w:t>
+        <w:t xml:space="preserve">Return </w:t>
+      </w:r>
+      <w:proofErr w:type="spellStart"/>
+      <w:r>
+        <w:t>SubAns</w:t>
+      </w:r>
+      <w:proofErr w:type="spellEnd"/>
+      <w:r>
+        <w:t xml:space="preserve">[k] where k is the largest value with a non-empty list in the corresponding </w:t>
+      </w:r>
+      <w:proofErr w:type="spellStart"/>
+      <w:r>
+        <w:t>SubAns</w:t>
+      </w:r>
+      <w:proofErr w:type="spellEnd"/>
+      <w:r>
+        <w:t xml:space="preserve"> list.</w:t>
       </w:r>
     </w:p>
     <w:p>
@@ -374,10 +591,66 @@
         </w:rPr>
       </w:pPr>
       <w:r>
-        <w:t xml:space="preserve">Explanation: In each iteration, our invariant is that in each cell at Thresholds, we hold the largest value of the corresponding list in SubAns. At the start of the algorithm, it happens naturally because we haven’t had any input. After one iteration, the value of j is 0, meaning that in the end of the iteration: Threshold[1]=X[1] and SubAns[1]=list(X[1]). At a given iteration, for X[m], we will receive the value of the </w:t>
-      </w:r>
-      <w:r>
-        <w:t xml:space="preserve">smallest subans that can’t use this number (meaning the next one can) and add X[m] to the following length. The invariant is hasn’t changed for all values except Threshold[j+1] ad SubAns[j+1]. It is also good for the latter because now, after adding X[m] to the solution, we used the updated subsol of length j (which is good from invariant). The running time is </w:t>
+        <w:t xml:space="preserve">Explanation: In each iteration, our invariant is that in each cell at Thresholds, we hold the largest value of the corresponding list in </w:t>
+      </w:r>
+      <w:proofErr w:type="spellStart"/>
+      <w:r>
+        <w:t>SubAns</w:t>
+      </w:r>
+      <w:proofErr w:type="spellEnd"/>
+      <w:r>
+        <w:t xml:space="preserve">. At the start of the algorithm, it happens naturally because we haven’t had any input. After one iteration, the value of j is 0, meaning that in the end of the iteration: </w:t>
+      </w:r>
+      <w:proofErr w:type="gramStart"/>
+      <w:r>
+        <w:t>Threshold[</w:t>
+      </w:r>
+      <w:proofErr w:type="gramEnd"/>
+      <w:r>
+        <w:t xml:space="preserve">1]=X[1] and </w:t>
+      </w:r>
+      <w:proofErr w:type="spellStart"/>
+      <w:r>
+        <w:t>SubAns</w:t>
+      </w:r>
+      <w:proofErr w:type="spellEnd"/>
+      <w:r>
+        <w:t xml:space="preserve">[1]=list(X[1]). At a given iteration, for X[m], we will receive the value of the </w:t>
+      </w:r>
+      <w:r>
+        <w:t xml:space="preserve">smallest </w:t>
+      </w:r>
+      <w:proofErr w:type="spellStart"/>
+      <w:r>
+        <w:t>subans</w:t>
+      </w:r>
+      <w:proofErr w:type="spellEnd"/>
+      <w:r>
+        <w:t xml:space="preserve"> that can’t use this number (meaning the next one can) and add X[m] to the following length. The invariant is hasn’t changed for all values except </w:t>
+      </w:r>
+      <w:proofErr w:type="gramStart"/>
+      <w:r>
+        <w:t>Threshold[</w:t>
+      </w:r>
+      <w:proofErr w:type="gramEnd"/>
+      <w:r>
+        <w:t xml:space="preserve">j+1] ad </w:t>
+      </w:r>
+      <w:proofErr w:type="spellStart"/>
+      <w:r>
+        <w:t>SubAns</w:t>
+      </w:r>
+      <w:proofErr w:type="spellEnd"/>
+      <w:r>
+        <w:t xml:space="preserve">[j+1]. It is also good for the latter because now, after adding X[m] to the solution, we used the updated </w:t>
+      </w:r>
+      <w:proofErr w:type="spellStart"/>
+      <w:r>
+        <w:t>subsol</w:t>
+      </w:r>
+      <w:proofErr w:type="spellEnd"/>
+      <w:r>
+        <w:t xml:space="preserve"> of length j (which is good from invariant). The running time is </w:t>
       </w:r>
       <m:oMath>
         <m:r>
@@ -445,7 +718,20 @@
     </w:p>
     <w:p>
       <w:r>
-        <w:t>Output: optimal change: number of quarters, dimes, nickels and pennies that sum to n (q,d,n,p)</w:t>
+        <w:t>Output: optimal change: number of quarters, dimes, nickels and pennies that sum to n (</w:t>
+      </w:r>
+      <w:proofErr w:type="spellStart"/>
+      <w:r>
+        <w:t>q</w:t>
+      </w:r>
+      <w:proofErr w:type="gramStart"/>
+      <w:r>
+        <w:t>,d,n,p</w:t>
+      </w:r>
+      <w:proofErr w:type="spellEnd"/>
+      <w:proofErr w:type="gramEnd"/>
+      <w:r>
+        <w:t>)</w:t>
       </w:r>
     </w:p>
     <w:p>
@@ -457,7 +743,15 @@
         </w:numPr>
       </w:pPr>
       <w:r>
-        <w:t>(q,d,n,p)&lt;-(0,0,0,0), s&lt;-n</w:t>
+        <w:t>(</w:t>
+      </w:r>
+      <w:proofErr w:type="spellStart"/>
+      <w:r>
+        <w:t>q,d,n,p</w:t>
+      </w:r>
+      <w:proofErr w:type="spellEnd"/>
+      <w:r>
+        <w:t>)&lt;-(0,0,0,0), s&lt;-n</w:t>
       </w:r>
     </w:p>
     <w:p>
@@ -481,7 +775,15 @@
         </w:numPr>
       </w:pPr>
       <w:r>
-        <w:t>If s&gt;=q.value then q++ and restart loop</w:t>
+        <w:t>If s&gt;=</w:t>
+      </w:r>
+      <w:proofErr w:type="spellStart"/>
+      <w:r>
+        <w:t>q.value</w:t>
+      </w:r>
+      <w:proofErr w:type="spellEnd"/>
+      <w:r>
+        <w:t xml:space="preserve"> then q++ and restart loop</w:t>
       </w:r>
     </w:p>
     <w:p>
@@ -493,7 +795,15 @@
         </w:numPr>
       </w:pPr>
       <w:r>
-        <w:t>If s&gt;=d.value then d++ and restart loop</w:t>
+        <w:t>If s&gt;=</w:t>
+      </w:r>
+      <w:proofErr w:type="spellStart"/>
+      <w:r>
+        <w:t>d.value</w:t>
+      </w:r>
+      <w:proofErr w:type="spellEnd"/>
+      <w:r>
+        <w:t xml:space="preserve"> then d++ and restart loop</w:t>
       </w:r>
     </w:p>
     <w:p>
@@ -505,7 +815,15 @@
         </w:numPr>
       </w:pPr>
       <w:r>
-        <w:t>If s&gt;=n.value then n++ and restart loop</w:t>
+        <w:t>If s&gt;=</w:t>
+      </w:r>
+      <w:proofErr w:type="spellStart"/>
+      <w:r>
+        <w:t>n.value</w:t>
+      </w:r>
+      <w:proofErr w:type="spellEnd"/>
+      <w:r>
+        <w:t xml:space="preserve"> then n++ and restart loop</w:t>
       </w:r>
     </w:p>
     <w:p>
@@ -517,7 +835,15 @@
         </w:numPr>
       </w:pPr>
       <w:r>
-        <w:t>If s&gt;=p.value then p++ and restart loop</w:t>
+        <w:t>If s&gt;=</w:t>
+      </w:r>
+      <w:proofErr w:type="spellStart"/>
+      <w:r>
+        <w:t>p.value</w:t>
+      </w:r>
+      <w:proofErr w:type="spellEnd"/>
+      <w:r>
+        <w:t xml:space="preserve"> then p++ and restart loop</w:t>
       </w:r>
     </w:p>
     <w:p>
@@ -529,12 +855,65 @@
         </w:numPr>
       </w:pPr>
       <w:r>
-        <w:t>Return (q,d,n,p</w:t>
-      </w:r>
-    </w:p>
-    <w:p>
-      <w:r>
-        <w:t>Explanation: assume the solution is not optimal, meaning there is a solution that uses less coins. This happens only if Opt.q&gt;Func.q or (Opt.q=Func.q and Opt.d&gt;Func.d) etc. The situation is prevented from the structure of the loop: as long as we can increase the number of coins with larger values we will do so.</w:t>
+        <w:t>Return (</w:t>
+      </w:r>
+      <w:proofErr w:type="spellStart"/>
+      <w:r>
+        <w:t>q,d,n,p</w:t>
+      </w:r>
+      <w:proofErr w:type="spellEnd"/>
+    </w:p>
+    <w:p>
+      <w:r>
+        <w:t xml:space="preserve">Explanation: assume the solution is not optimal, meaning there is a solution that uses less coins. This happens only if </w:t>
+      </w:r>
+      <w:proofErr w:type="spellStart"/>
+      <w:r>
+        <w:t>Opt.q</w:t>
+      </w:r>
+      <w:proofErr w:type="spellEnd"/>
+      <w:r>
+        <w:t>&gt;</w:t>
+      </w:r>
+      <w:proofErr w:type="spellStart"/>
+      <w:r>
+        <w:t>Func.q</w:t>
+      </w:r>
+      <w:proofErr w:type="spellEnd"/>
+      <w:r>
+        <w:t xml:space="preserve"> or (</w:t>
+      </w:r>
+      <w:proofErr w:type="spellStart"/>
+      <w:r>
+        <w:t>Opt.q</w:t>
+      </w:r>
+      <w:proofErr w:type="spellEnd"/>
+      <w:r>
+        <w:t>=</w:t>
+      </w:r>
+      <w:proofErr w:type="spellStart"/>
+      <w:r>
+        <w:t>Func.q</w:t>
+      </w:r>
+      <w:proofErr w:type="spellEnd"/>
+      <w:r>
+        <w:t xml:space="preserve"> and </w:t>
+      </w:r>
+      <w:proofErr w:type="spellStart"/>
+      <w:r>
+        <w:t>Opt.d</w:t>
+      </w:r>
+      <w:proofErr w:type="spellEnd"/>
+      <w:r>
+        <w:t>&gt;</w:t>
+      </w:r>
+      <w:proofErr w:type="spellStart"/>
+      <w:r>
+        <w:t>Func.d</w:t>
+      </w:r>
+      <w:proofErr w:type="spellEnd"/>
+      <w:r>
+        <w:t>) etc. The situation is prevented from the structure of the loop: as long as we can increase the number of coins with larger values we will do so.</w:t>
       </w:r>
     </w:p>
     <w:p>
@@ -569,13 +948,21 @@
     </w:p>
     <w:p>
       <w:r>
-        <w:t>Assuming the coins are in the values of {1,</w:t>
+        <w:t>Assuming the coins are in the values of {1</w:t>
+      </w:r>
+      <w:proofErr w:type="gramStart"/>
+      <w:r>
+        <w:t>,</w:t>
       </w:r>
       <w:r>
         <w:t>4,</w:t>
       </w:r>
       <w:r>
-        <w:t xml:space="preserve">5}. </w:t>
+        <w:t>5</w:t>
+      </w:r>
+      <w:proofErr w:type="gramEnd"/>
+      <w:r>
+        <w:t xml:space="preserve">}. </w:t>
       </w:r>
       <w:r>
         <w:t>The</w:t>
@@ -590,7 +977,15 @@
         <w:t xml:space="preserve">will </w:t>
       </w:r>
       <w:r>
-        <w:t>not yield an optimal solution. It will return (3,0,1) although the optimal solution is (0,2,0).</w:t>
+        <w:t>not yield an optimal solution. It will return (3</w:t>
+      </w:r>
+      <w:proofErr w:type="gramStart"/>
+      <w:r>
+        <w:t>,0,1</w:t>
+      </w:r>
+      <w:proofErr w:type="gramEnd"/>
+      <w:r>
+        <w:t>) although the optimal solution is (0,2,0).</w:t>
       </w:r>
     </w:p>
     <w:p>
@@ -603,7 +998,23 @@
     </w:p>
     <w:p>
       <w:r>
-        <w:t>Input: value (n), current solution (c1,c2,c3…) # current solution is the number of coins per coin type. Init with zeros</w:t>
+        <w:t>Input: value (n), current solution (c1</w:t>
+      </w:r>
+      <w:proofErr w:type="gramStart"/>
+      <w:r>
+        <w:t>,c2,c3</w:t>
+      </w:r>
+      <w:proofErr w:type="gramEnd"/>
+      <w:r>
+        <w:t xml:space="preserve">…) # current solution is the number of coins per coin type. </w:t>
+      </w:r>
+      <w:proofErr w:type="spellStart"/>
+      <w:r>
+        <w:t>Init</w:t>
+      </w:r>
+      <w:proofErr w:type="spellEnd"/>
+      <w:r>
+        <w:t xml:space="preserve"> with zeros</w:t>
       </w:r>
     </w:p>
     <w:p>
@@ -615,7 +1026,15 @@
         </w:numPr>
       </w:pPr>
       <w:r>
-        <w:t>If n = 0 then return (c1,c2,c3…)</w:t>
+        <w:t>If n = 0 then return (c1</w:t>
+      </w:r>
+      <w:proofErr w:type="gramStart"/>
+      <w:r>
+        <w:t>,c2,c3</w:t>
+      </w:r>
+      <w:proofErr w:type="gramEnd"/>
+      <w:r>
+        <w:t>…)</w:t>
       </w:r>
     </w:p>
     <w:p>
@@ -627,7 +1046,15 @@
         </w:numPr>
       </w:pPr>
       <w:r>
-        <w:t>If n&lt;0 then return (inf, …)</w:t>
+        <w:t>If n&lt;0 then return (</w:t>
+      </w:r>
+      <w:proofErr w:type="spellStart"/>
+      <w:r>
+        <w:t>inf</w:t>
+      </w:r>
+      <w:proofErr w:type="spellEnd"/>
+      <w:r>
+        <w:t>, …)</w:t>
       </w:r>
     </w:p>
     <w:p>
@@ -638,9 +1065,27 @@
           <w:numId w:val="6"/>
         </w:numPr>
       </w:pPr>
-      <w:r>
-        <w:t>bestSol = null, bestCost=inf</w:t>
-      </w:r>
+      <w:proofErr w:type="spellStart"/>
+      <w:r>
+        <w:t>bestSol</w:t>
+      </w:r>
+      <w:proofErr w:type="spellEnd"/>
+      <w:r>
+        <w:t xml:space="preserve"> = null, </w:t>
+      </w:r>
+      <w:proofErr w:type="spellStart"/>
+      <w:r>
+        <w:t>bestCost</w:t>
+      </w:r>
+      <w:proofErr w:type="spellEnd"/>
+      <w:r>
+        <w:t>=</w:t>
+      </w:r>
+      <w:proofErr w:type="spellStart"/>
+      <w:r>
+        <w:t>inf</w:t>
+      </w:r>
+      <w:proofErr w:type="spellEnd"/>
     </w:p>
     <w:p>
       <w:pPr>
@@ -651,7 +1096,15 @@
         </w:numPr>
       </w:pPr>
       <w:r>
-        <w:t>for i=1…k:</w:t>
+        <w:t xml:space="preserve">for </w:t>
+      </w:r>
+      <w:proofErr w:type="spellStart"/>
+      <w:r>
+        <w:t>i</w:t>
+      </w:r>
+      <w:proofErr w:type="spellEnd"/>
+      <w:r>
+        <w:t>=1…k:</w:t>
       </w:r>
     </w:p>
     <w:p>
@@ -663,7 +1116,31 @@
         </w:numPr>
       </w:pPr>
       <w:r>
-        <w:t>opt = Func(n-ci.value, (c1,c2…,ci+1,…,ck))</w:t>
+        <w:t xml:space="preserve">opt = </w:t>
+      </w:r>
+      <w:proofErr w:type="spellStart"/>
+      <w:r>
+        <w:t>Func</w:t>
+      </w:r>
+      <w:proofErr w:type="spellEnd"/>
+      <w:r>
+        <w:t>(n-</w:t>
+      </w:r>
+      <w:proofErr w:type="spellStart"/>
+      <w:r>
+        <w:t>ci.value</w:t>
+      </w:r>
+      <w:proofErr w:type="spellEnd"/>
+      <w:r>
+        <w:t>, (c1,c2…,ci+1,…,</w:t>
+      </w:r>
+      <w:proofErr w:type="spellStart"/>
+      <w:r>
+        <w:t>ck</w:t>
+      </w:r>
+      <w:proofErr w:type="spellEnd"/>
+      <w:r>
+        <w:t>))</w:t>
       </w:r>
     </w:p>
     <w:p>
@@ -675,7 +1152,31 @@
         </w:numPr>
       </w:pPr>
       <w:r>
-        <w:t>if bestCost &gt; sum(opt) then bestSol=opt, bestCost = sum(opt)</w:t>
+        <w:t xml:space="preserve">if </w:t>
+      </w:r>
+      <w:proofErr w:type="spellStart"/>
+      <w:r>
+        <w:t>bestCost</w:t>
+      </w:r>
+      <w:proofErr w:type="spellEnd"/>
+      <w:r>
+        <w:t xml:space="preserve"> &gt; sum(opt) then </w:t>
+      </w:r>
+      <w:proofErr w:type="spellStart"/>
+      <w:r>
+        <w:t>bestSol</w:t>
+      </w:r>
+      <w:proofErr w:type="spellEnd"/>
+      <w:r>
+        <w:t xml:space="preserve">=opt, </w:t>
+      </w:r>
+      <w:proofErr w:type="spellStart"/>
+      <w:r>
+        <w:t>bestCost</w:t>
+      </w:r>
+      <w:proofErr w:type="spellEnd"/>
+      <w:r>
+        <w:t xml:space="preserve"> = sum(opt)</w:t>
       </w:r>
     </w:p>
     <w:p>
@@ -687,8 +1188,13 @@
         </w:numPr>
       </w:pPr>
       <w:r>
-        <w:t>return bestSol</w:t>
-      </w:r>
+        <w:t xml:space="preserve">return </w:t>
+      </w:r>
+      <w:proofErr w:type="spellStart"/>
+      <w:r>
+        <w:t>bestSol</w:t>
+      </w:r>
+      <w:proofErr w:type="spellEnd"/>
     </w:p>
     <w:p>
       <w:pPr>
@@ -700,7 +1206,15 @@
         <w:t xml:space="preserve">Explanation: it keeps the invariant that for each m&lt;n it returns an optimal solution. The base case (m=0) is trivial. For any m, </w:t>
       </w:r>
       <w:r>
-        <w:t xml:space="preserve">it returns the best solution among the optimal solutions of m-ck for each possible k and adds 1 to it. The running time is </w:t>
+        <w:t>it returns the best solution among the optimal solutions of m-</w:t>
+      </w:r>
+      <w:proofErr w:type="spellStart"/>
+      <w:r>
+        <w:t>ck</w:t>
+      </w:r>
+      <w:proofErr w:type="spellEnd"/>
+      <w:r>
+        <w:t xml:space="preserve"> for each possible k and adds 1 to it. The running time is </w:t>
       </w:r>
       <m:oMath>
         <m:r>
@@ -749,12 +1263,33 @@
         <w:t>T</w:t>
       </w:r>
       <w:r>
-        <w:t>ree (V,E)</w:t>
-      </w:r>
-    </w:p>
-    <w:p>
-      <w:r>
-        <w:t>Output: minimal V’ such that for each e=(u,v) in E, v or u in V’.</w:t>
+        <w:t>ree (V</w:t>
+      </w:r>
+      <w:proofErr w:type="gramStart"/>
+      <w:r>
+        <w:t>,E</w:t>
+      </w:r>
+      <w:proofErr w:type="gramEnd"/>
+      <w:r>
+        <w:t>)</w:t>
+      </w:r>
+    </w:p>
+    <w:p>
+      <w:r>
+        <w:t>Output: minimal V’ such that for each e</w:t>
+      </w:r>
+      <w:proofErr w:type="gramStart"/>
+      <w:r>
+        <w:t>=(</w:t>
+      </w:r>
+      <w:proofErr w:type="spellStart"/>
+      <w:proofErr w:type="gramEnd"/>
+      <w:r>
+        <w:t>u,v</w:t>
+      </w:r>
+      <w:proofErr w:type="spellEnd"/>
+      <w:r>
+        <w:t>) in E, v or u in V’.</w:t>
       </w:r>
     </w:p>
     <w:p>
@@ -802,7 +1337,15 @@
         </w:numPr>
       </w:pPr>
       <w:r>
-        <w:t>For each leaf l in G’.v:</w:t>
+        <w:t xml:space="preserve">For each leaf l in </w:t>
+      </w:r>
+      <w:proofErr w:type="spellStart"/>
+      <w:r>
+        <w:t>G’.v</w:t>
+      </w:r>
+      <w:proofErr w:type="spellEnd"/>
+      <w:r>
+        <w:t>:</w:t>
       </w:r>
     </w:p>
     <w:p>
@@ -846,10 +1389,36 @@
         <w:t xml:space="preserve">Explanation: </w:t>
       </w:r>
       <w:r>
-        <w:t xml:space="preserve">The solution is valid because we always take at least one vertex from each edge (V or its parent). If the solution is not optimal, this means we have a vertex to remove while keeping the solution valid. Since for each (u,v) in E, v or u is in V’, both of them were in V’ to begin with. Assuming v is the parent of u, and u has no other son, this means either we examined v as a leaf of some G’ or that we examined a son of v. either way, we take u (and not v) or v (and not u). If u has another son, this must mean at some iteration we examined that other son, k, as a leaf, took u and also took v because it is a parent. In this case, we can’t remove </w:t>
-      </w:r>
-      <w:r>
-        <w:t>u because the (u,k) won’t be in the graph and can’t remove v because the edge with it son won’t be in the graph.</w:t>
+        <w:t>The solution is valid because we always take at least one vertex from each edge (V or its parent). If the solution is not optimal, this means we have a vertex to remove while keeping the solution valid. Since for each (</w:t>
+      </w:r>
+      <w:proofErr w:type="spellStart"/>
+      <w:r>
+        <w:t>u</w:t>
+      </w:r>
+      <w:proofErr w:type="gramStart"/>
+      <w:r>
+        <w:t>,v</w:t>
+      </w:r>
+      <w:proofErr w:type="spellEnd"/>
+      <w:proofErr w:type="gramEnd"/>
+      <w:r>
+        <w:t xml:space="preserve">) in E, v or u is in V’, both of them were in V’ to begin with. Assuming v is the parent of u, and u has no other son, this means either we examined v as a leaf of some G’ or that we examined a son of v. either way, we take u (and not v) or v (and not u). If u has another son, this must mean at some iteration we examined that other son, k, as a leaf, took u and also took v because it is a parent. In this case, we can’t remove </w:t>
+      </w:r>
+      <w:r>
+        <w:t>u because the (</w:t>
+      </w:r>
+      <w:proofErr w:type="spellStart"/>
+      <w:r>
+        <w:t>u</w:t>
+      </w:r>
+      <w:proofErr w:type="gramStart"/>
+      <w:r>
+        <w:t>,k</w:t>
+      </w:r>
+      <w:proofErr w:type="spellEnd"/>
+      <w:proofErr w:type="gramEnd"/>
+      <w:r>
+        <w:t>) won’t be in the graph and can’t remove v because the edge with it son won’t be in the graph.</w:t>
       </w:r>
     </w:p>
     <w:p>
@@ -905,7 +1474,15 @@
     </w:p>
     <w:p>
       <w:r>
-        <w:t>Input: undirected graph (V,E)</w:t>
+        <w:t>Input: undirected graph (V</w:t>
+      </w:r>
+      <w:proofErr w:type="gramStart"/>
+      <w:r>
+        <w:t>,E</w:t>
+      </w:r>
+      <w:proofErr w:type="gramEnd"/>
+      <w:r>
+        <w:t>)</w:t>
       </w:r>
       <w:r>
         <w:br/>
@@ -921,7 +1498,15 @@
         </w:numPr>
       </w:pPr>
       <w:r>
-        <w:t>For each u,v,t in V:</w:t>
+        <w:t xml:space="preserve">For each </w:t>
+      </w:r>
+      <w:proofErr w:type="spellStart"/>
+      <w:r>
+        <w:t>u,v,t</w:t>
+      </w:r>
+      <w:proofErr w:type="spellEnd"/>
+      <w:r>
+        <w:t xml:space="preserve"> in V:</w:t>
       </w:r>
     </w:p>
     <w:p>
@@ -933,7 +1518,31 @@
         </w:numPr>
       </w:pPr>
       <w:r>
-        <w:t>If (u,v), (u,t)m (v,t) in E return True</w:t>
+        <w:t>If (</w:t>
+      </w:r>
+      <w:proofErr w:type="spellStart"/>
+      <w:r>
+        <w:t>u,v</w:t>
+      </w:r>
+      <w:proofErr w:type="spellEnd"/>
+      <w:r>
+        <w:t>), (</w:t>
+      </w:r>
+      <w:proofErr w:type="spellStart"/>
+      <w:r>
+        <w:t>u,t</w:t>
+      </w:r>
+      <w:proofErr w:type="spellEnd"/>
+      <w:r>
+        <w:t>)m (</w:t>
+      </w:r>
+      <w:proofErr w:type="spellStart"/>
+      <w:r>
+        <w:t>v,t</w:t>
+      </w:r>
+      <w:proofErr w:type="spellEnd"/>
+      <w:r>
+        <w:t>) in E return True</w:t>
       </w:r>
     </w:p>
     <w:p>
@@ -959,7 +1568,15 @@
     </w:p>
     <w:p>
       <w:r>
-        <w:t>Input: undirected graph (V,E)</w:t>
+        <w:t>Input: undirected graph (V</w:t>
+      </w:r>
+      <w:proofErr w:type="gramStart"/>
+      <w:r>
+        <w:t>,E</w:t>
+      </w:r>
+      <w:proofErr w:type="gramEnd"/>
+      <w:r>
+        <w:t>)</w:t>
       </w:r>
       <w:r>
         <w:br/>
@@ -981,7 +1598,31 @@
         <w:t xml:space="preserve"> </w:t>
       </w:r>
       <w:r>
-        <w:t>&lt;- matrix of |V|x|V| where M[I,j]=1 if (I,j) in E and 0 otherwise</w:t>
+        <w:t>&lt;- matrix of |</w:t>
+      </w:r>
+      <w:proofErr w:type="spellStart"/>
+      <w:r>
+        <w:t>V|x|V</w:t>
+      </w:r>
+      <w:proofErr w:type="spellEnd"/>
+      <w:r>
+        <w:t>| where M[</w:t>
+      </w:r>
+      <w:proofErr w:type="spellStart"/>
+      <w:r>
+        <w:t>I,j</w:t>
+      </w:r>
+      <w:proofErr w:type="spellEnd"/>
+      <w:r>
+        <w:t>]=1 if (</w:t>
+      </w:r>
+      <w:proofErr w:type="spellStart"/>
+      <w:r>
+        <w:t>I,j</w:t>
+      </w:r>
+      <w:proofErr w:type="spellEnd"/>
+      <w:r>
+        <w:t>) in E and 0 otherwise</w:t>
       </w:r>
     </w:p>
     <w:p>
@@ -993,7 +1634,15 @@
         </w:numPr>
       </w:pPr>
       <w:r>
-        <w:t>for each u,v in V:</w:t>
+        <w:t xml:space="preserve">for each </w:t>
+      </w:r>
+      <w:proofErr w:type="spellStart"/>
+      <w:r>
+        <w:t>u,v</w:t>
+      </w:r>
+      <w:proofErr w:type="spellEnd"/>
+      <w:r>
+        <w:t xml:space="preserve"> in V:</w:t>
       </w:r>
     </w:p>
     <w:p>
@@ -1004,8 +1653,13 @@
           <w:numId w:val="10"/>
         </w:numPr>
       </w:pPr>
-      <w:r>
-        <w:t>commonNeighbor &lt;- M[,u] &amp; M[,v] # calculate vertex that are neighbors of v and u</w:t>
+      <w:proofErr w:type="spellStart"/>
+      <w:r>
+        <w:t>commonNeighbor</w:t>
+      </w:r>
+      <w:proofErr w:type="spellEnd"/>
+      <w:r>
+        <w:t xml:space="preserve"> &lt;- M[,u] &amp; M[,v] # calculate vertex that are neighbors of v and u</w:t>
       </w:r>
     </w:p>
     <w:p>
@@ -1017,7 +1671,23 @@
         </w:numPr>
       </w:pPr>
       <w:r>
-        <w:t>if commonNeighbor&gt;0 and (u,v) in E then return True</w:t>
+        <w:t xml:space="preserve">if </w:t>
+      </w:r>
+      <w:proofErr w:type="spellStart"/>
+      <w:r>
+        <w:t>commonNeighbor</w:t>
+      </w:r>
+      <w:proofErr w:type="spellEnd"/>
+      <w:r>
+        <w:t>&gt;0 and (</w:t>
+      </w:r>
+      <w:proofErr w:type="spellStart"/>
+      <w:r>
+        <w:t>u,v</w:t>
+      </w:r>
+      <w:proofErr w:type="spellEnd"/>
+      <w:r>
+        <w:t>) in E then return True</w:t>
       </w:r>
     </w:p>
     <w:p>
@@ -1103,7 +1773,21 @@
         <w:rPr>
           <w:rFonts w:eastAsiaTheme="minorEastAsia"/>
         </w:rPr>
-        <w:t xml:space="preserve">, finding commonNeighbor can be done in </w:t>
+        <w:t xml:space="preserve">, finding </w:t>
+      </w:r>
+      <w:proofErr w:type="spellStart"/>
+      <w:r>
+        <w:rPr>
+          <w:rFonts w:eastAsiaTheme="minorEastAsia"/>
+        </w:rPr>
+        <w:t>commonNeighbor</w:t>
+      </w:r>
+      <w:proofErr w:type="spellEnd"/>
+      <w:r>
+        <w:rPr>
+          <w:rFonts w:eastAsiaTheme="minorEastAsia"/>
+        </w:rPr>
+        <w:t xml:space="preserve"> can be done in </w:t>
       </w:r>
       <m:oMath>
         <m:r>
@@ -1216,7 +1900,15 @@
     </w:p>
     <w:p>
       <w:r>
-        <w:t>Input: Graph (V,E) and it’</w:t>
+        <w:t>Input: Graph (V</w:t>
+      </w:r>
+      <w:proofErr w:type="gramStart"/>
+      <w:r>
+        <w:t>,E</w:t>
+      </w:r>
+      <w:proofErr w:type="gramEnd"/>
+      <w:r>
+        <w:t>) and it’</w:t>
       </w:r>
       <w:r>
         <w:t>s corresponding spanning tree (S), new vertex v and its corresponding edges E’</w:t>
@@ -1268,8 +1960,665 @@
       </w:r>
     </w:p>
     <w:p>
+      <w:r>
+        <w:t>Input: Weighted, directed graph (V</w:t>
+      </w:r>
+      <w:proofErr w:type="gramStart"/>
+      <w:r>
+        <w:t>,E</w:t>
+      </w:r>
+      <w:proofErr w:type="gramEnd"/>
+      <w:r>
+        <w:t>) with nonnegative weight function E-&gt;{0,…,W}, node s in V.</w:t>
+      </w:r>
+    </w:p>
+    <w:p>
+      <w:r>
+        <w:t>Output: Shortest paths from s.</w:t>
+      </w:r>
+    </w:p>
+    <w:p>
+      <w:pPr>
+        <w:pStyle w:val="a3"/>
+        <w:numPr>
+          <w:ilvl w:val="0"/>
+          <w:numId w:val="13"/>
+        </w:numPr>
+      </w:pPr>
+      <w:proofErr w:type="spellStart"/>
+      <w:r>
+        <w:t>Arr</w:t>
+      </w:r>
+      <w:proofErr w:type="spellEnd"/>
+      <w:r>
+        <w:t xml:space="preserve">&lt;- array of |V|*W+1 empty lists # </w:t>
+      </w:r>
+      <w:proofErr w:type="spellStart"/>
+      <w:r>
+        <w:t>Arr</w:t>
+      </w:r>
+      <w:proofErr w:type="spellEnd"/>
+      <w:r>
+        <w:t>[</w:t>
+      </w:r>
+      <w:proofErr w:type="spellStart"/>
+      <w:r>
+        <w:t>i</w:t>
+      </w:r>
+      <w:proofErr w:type="spellEnd"/>
+      <w:r>
+        <w:t xml:space="preserve">] will hold the vertices reachable from s in </w:t>
+      </w:r>
+      <w:proofErr w:type="spellStart"/>
+      <w:r>
+        <w:t>i</w:t>
+      </w:r>
+      <w:proofErr w:type="spellEnd"/>
+      <w:r>
+        <w:t xml:space="preserve"> steps</w:t>
+      </w:r>
+    </w:p>
+    <w:p>
+      <w:pPr>
+        <w:pStyle w:val="a3"/>
+        <w:numPr>
+          <w:ilvl w:val="0"/>
+          <w:numId w:val="13"/>
+        </w:numPr>
+      </w:pPr>
+      <w:proofErr w:type="spellStart"/>
+      <w:r>
+        <w:t>Arr</w:t>
+      </w:r>
+      <w:proofErr w:type="spellEnd"/>
+      <w:r>
+        <w:t>[0].append(s)</w:t>
+      </w:r>
+    </w:p>
+    <w:p>
+      <w:pPr>
+        <w:pStyle w:val="a3"/>
+        <w:numPr>
+          <w:ilvl w:val="0"/>
+          <w:numId w:val="13"/>
+        </w:numPr>
+      </w:pPr>
+      <w:proofErr w:type="spellStart"/>
+      <w:r>
+        <w:t>Arr</w:t>
+      </w:r>
+      <w:proofErr w:type="spellEnd"/>
+      <w:r>
+        <w:t>[|V|*W+1].append(|V|\{S}) # initialize distance to be max</w:t>
+      </w:r>
+    </w:p>
+    <w:p>
+      <w:pPr>
+        <w:pStyle w:val="a3"/>
+        <w:numPr>
+          <w:ilvl w:val="0"/>
+          <w:numId w:val="13"/>
+        </w:numPr>
+      </w:pPr>
+      <w:proofErr w:type="spellStart"/>
+      <w:r>
+        <w:t>Dist</w:t>
+      </w:r>
+      <w:proofErr w:type="spellEnd"/>
+      <w:r>
+        <w:t xml:space="preserve">&lt;- array of |V|, </w:t>
+      </w:r>
+      <w:proofErr w:type="spellStart"/>
+      <w:r>
+        <w:t>init</w:t>
+      </w:r>
+      <w:proofErr w:type="spellEnd"/>
+      <w:r>
+        <w:t xml:space="preserve"> with </w:t>
+      </w:r>
+      <w:proofErr w:type="spellStart"/>
+      <w:r>
+        <w:t>inf</w:t>
+      </w:r>
+      <w:proofErr w:type="spellEnd"/>
+      <w:r>
+        <w:t xml:space="preserve">  # distances</w:t>
+      </w:r>
+    </w:p>
+    <w:p>
+      <w:pPr>
+        <w:pStyle w:val="a3"/>
+        <w:numPr>
+          <w:ilvl w:val="0"/>
+          <w:numId w:val="13"/>
+        </w:numPr>
+      </w:pPr>
+      <w:proofErr w:type="spellStart"/>
+      <w:r>
+        <w:t>Prev</w:t>
+      </w:r>
+      <w:proofErr w:type="spellEnd"/>
+      <w:r>
+        <w:t xml:space="preserve">&lt;- array of |V|, </w:t>
+      </w:r>
+      <w:proofErr w:type="spellStart"/>
+      <w:r>
+        <w:t>init</w:t>
+      </w:r>
+      <w:proofErr w:type="spellEnd"/>
+      <w:r>
+        <w:t xml:space="preserve"> with null # parents</w:t>
+      </w:r>
+    </w:p>
+    <w:p>
+      <w:pPr>
+        <w:pStyle w:val="a3"/>
+        <w:numPr>
+          <w:ilvl w:val="0"/>
+          <w:numId w:val="13"/>
+        </w:numPr>
+      </w:pPr>
+      <w:r>
+        <w:t>Q&lt;-|V|</w:t>
+      </w:r>
+    </w:p>
+    <w:p>
+      <w:pPr>
+        <w:pStyle w:val="a3"/>
+        <w:numPr>
+          <w:ilvl w:val="0"/>
+          <w:numId w:val="13"/>
+        </w:numPr>
+      </w:pPr>
+      <w:proofErr w:type="spellStart"/>
+      <w:r>
+        <w:t>Dist</w:t>
+      </w:r>
+      <w:proofErr w:type="spellEnd"/>
+      <w:r>
+        <w:t>[s]&lt;-0</w:t>
+      </w:r>
+    </w:p>
+    <w:p>
+      <w:pPr>
+        <w:pStyle w:val="a3"/>
+        <w:numPr>
+          <w:ilvl w:val="0"/>
+          <w:numId w:val="13"/>
+        </w:numPr>
+      </w:pPr>
+      <w:proofErr w:type="spellStart"/>
+      <w:r>
+        <w:t>lastIndex</w:t>
+      </w:r>
+      <w:proofErr w:type="spellEnd"/>
+      <w:r>
+        <w:t>=0</w:t>
+      </w:r>
+    </w:p>
+    <w:p>
+      <w:pPr>
+        <w:pStyle w:val="a3"/>
+        <w:numPr>
+          <w:ilvl w:val="0"/>
+          <w:numId w:val="13"/>
+        </w:numPr>
+      </w:pPr>
+      <w:r>
+        <w:t>While Q not empty:</w:t>
+      </w:r>
+    </w:p>
+    <w:p>
+      <w:pPr>
+        <w:pStyle w:val="a3"/>
+        <w:numPr>
+          <w:ilvl w:val="1"/>
+          <w:numId w:val="13"/>
+        </w:numPr>
+      </w:pPr>
+      <w:r>
+        <w:t xml:space="preserve">For </w:t>
+      </w:r>
+      <w:proofErr w:type="spellStart"/>
+      <w:r>
+        <w:t>i</w:t>
+      </w:r>
+      <w:proofErr w:type="spellEnd"/>
+      <w:r>
+        <w:t>=</w:t>
+      </w:r>
+      <w:proofErr w:type="spellStart"/>
+      <w:r>
+        <w:t>lastIndex</w:t>
+      </w:r>
+      <w:proofErr w:type="spellEnd"/>
+      <w:r>
+        <w:t xml:space="preserve">,…,|V|*W: if </w:t>
+      </w:r>
+      <w:proofErr w:type="spellStart"/>
+      <w:r>
+        <w:t>Arr</w:t>
+      </w:r>
+      <w:proofErr w:type="spellEnd"/>
+      <w:r>
+        <w:t>[</w:t>
+      </w:r>
+      <w:proofErr w:type="spellStart"/>
+      <w:r>
+        <w:t>i</w:t>
+      </w:r>
+      <w:proofErr w:type="spellEnd"/>
+      <w:r>
+        <w:t>] is not empty then break</w:t>
+      </w:r>
+      <w:r>
+        <w:t xml:space="preserve"> # Find next candidate</w:t>
+      </w:r>
+    </w:p>
+    <w:p>
+      <w:pPr>
+        <w:pStyle w:val="a3"/>
+        <w:numPr>
+          <w:ilvl w:val="1"/>
+          <w:numId w:val="13"/>
+        </w:numPr>
+      </w:pPr>
+      <w:r>
+        <w:t xml:space="preserve">U&lt;- </w:t>
+      </w:r>
+      <w:proofErr w:type="spellStart"/>
+      <w:r>
+        <w:t>Arr</w:t>
+      </w:r>
+      <w:proofErr w:type="spellEnd"/>
+      <w:r>
+        <w:t>[</w:t>
+      </w:r>
+      <w:proofErr w:type="spellStart"/>
+      <w:r>
+        <w:t>i</w:t>
+      </w:r>
+      <w:proofErr w:type="spellEnd"/>
+      <w:r>
+        <w:t>][0] # Take the first vertex with distance d from s</w:t>
+      </w:r>
+    </w:p>
+    <w:p>
+      <w:pPr>
+        <w:pStyle w:val="a3"/>
+        <w:numPr>
+          <w:ilvl w:val="1"/>
+          <w:numId w:val="13"/>
+        </w:numPr>
+      </w:pPr>
+      <w:r>
+        <w:t>Remove u from Q</w:t>
+      </w:r>
+      <w:r>
+        <w:t xml:space="preserve"> and from </w:t>
+      </w:r>
+      <w:proofErr w:type="spellStart"/>
+      <w:r>
+        <w:t>Arr</w:t>
+      </w:r>
+      <w:proofErr w:type="spellEnd"/>
+      <w:r>
+        <w:t>[</w:t>
+      </w:r>
+      <w:proofErr w:type="spellStart"/>
+      <w:r>
+        <w:t>i</w:t>
+      </w:r>
+      <w:proofErr w:type="spellEnd"/>
+      <w:r>
+        <w:t>]</w:t>
+      </w:r>
+    </w:p>
+    <w:p>
+      <w:pPr>
+        <w:pStyle w:val="a3"/>
+        <w:numPr>
+          <w:ilvl w:val="1"/>
+          <w:numId w:val="13"/>
+        </w:numPr>
+      </w:pPr>
+      <w:r>
+        <w:t>For each v neighbor of u:</w:t>
+      </w:r>
+    </w:p>
+    <w:p>
+      <w:pPr>
+        <w:pStyle w:val="a3"/>
+        <w:numPr>
+          <w:ilvl w:val="2"/>
+          <w:numId w:val="13"/>
+        </w:numPr>
+      </w:pPr>
+      <w:r>
+        <w:t xml:space="preserve">If </w:t>
+      </w:r>
+      <w:proofErr w:type="spellStart"/>
+      <w:r>
+        <w:t>Dist</w:t>
+      </w:r>
+      <w:proofErr w:type="spellEnd"/>
+      <w:r>
+        <w:t>[u]+w(</w:t>
+      </w:r>
+      <w:proofErr w:type="spellStart"/>
+      <w:r>
+        <w:t>u,v</w:t>
+      </w:r>
+      <w:proofErr w:type="spellEnd"/>
+      <w:r>
+        <w:t xml:space="preserve">) &lt; </w:t>
+      </w:r>
+      <w:proofErr w:type="spellStart"/>
+      <w:r>
+        <w:t>Dist</w:t>
+      </w:r>
+      <w:proofErr w:type="spellEnd"/>
+      <w:r>
+        <w:t>(v):</w:t>
+      </w:r>
+    </w:p>
+    <w:p>
+      <w:pPr>
+        <w:pStyle w:val="a3"/>
+        <w:numPr>
+          <w:ilvl w:val="3"/>
+          <w:numId w:val="13"/>
+        </w:numPr>
+      </w:pPr>
+      <w:proofErr w:type="spellStart"/>
+      <w:r>
+        <w:t>Arr</w:t>
+      </w:r>
+      <w:proofErr w:type="spellEnd"/>
+      <w:r>
+        <w:t>[</w:t>
+      </w:r>
+      <w:proofErr w:type="spellStart"/>
+      <w:r>
+        <w:t>Dist</w:t>
+      </w:r>
+      <w:proofErr w:type="spellEnd"/>
+      <w:r>
+        <w:t>[v]].remove(v)</w:t>
+      </w:r>
+    </w:p>
+    <w:p>
+      <w:pPr>
+        <w:pStyle w:val="a3"/>
+        <w:numPr>
+          <w:ilvl w:val="3"/>
+          <w:numId w:val="13"/>
+        </w:numPr>
+      </w:pPr>
+      <w:proofErr w:type="spellStart"/>
+      <w:r>
+        <w:t>Dist</w:t>
+      </w:r>
+      <w:proofErr w:type="spellEnd"/>
+      <w:r>
+        <w:t xml:space="preserve">[v] = </w:t>
+      </w:r>
+      <w:proofErr w:type="spellStart"/>
+      <w:r>
+        <w:t>Dist</w:t>
+      </w:r>
+      <w:proofErr w:type="spellEnd"/>
+      <w:r>
+        <w:t>(u)+w(</w:t>
+      </w:r>
+      <w:proofErr w:type="spellStart"/>
+      <w:r>
+        <w:t>u,v</w:t>
+      </w:r>
+      <w:proofErr w:type="spellEnd"/>
+      <w:r>
+        <w:t>)</w:t>
+      </w:r>
+    </w:p>
+    <w:p>
+      <w:pPr>
+        <w:pStyle w:val="a3"/>
+        <w:numPr>
+          <w:ilvl w:val="3"/>
+          <w:numId w:val="13"/>
+        </w:numPr>
+      </w:pPr>
+      <w:proofErr w:type="spellStart"/>
+      <w:r>
+        <w:t>Prev</w:t>
+      </w:r>
+      <w:proofErr w:type="spellEnd"/>
+      <w:r>
+        <w:t>[v] = u</w:t>
+      </w:r>
+    </w:p>
+    <w:p>
+      <w:pPr>
+        <w:pStyle w:val="a3"/>
+        <w:numPr>
+          <w:ilvl w:val="3"/>
+          <w:numId w:val="13"/>
+        </w:numPr>
+      </w:pPr>
+      <w:proofErr w:type="spellStart"/>
+      <w:r>
+        <w:t>Arr</w:t>
+      </w:r>
+      <w:proofErr w:type="spellEnd"/>
+      <w:r>
+        <w:t>[</w:t>
+      </w:r>
+      <w:proofErr w:type="spellStart"/>
+      <w:r>
+        <w:t>Dist</w:t>
+      </w:r>
+      <w:proofErr w:type="spellEnd"/>
+      <w:r>
+        <w:t>[v]].</w:t>
+      </w:r>
+      <w:r>
+        <w:t>add</w:t>
+      </w:r>
+      <w:r>
+        <w:t>(v)</w:t>
+      </w:r>
+    </w:p>
+    <w:p>
+      <w:r>
+        <w:t xml:space="preserve">Explanation: The algorithm remains the same but we find the minimum using an array where cell </w:t>
+      </w:r>
+      <w:r>
+        <w:t>j</w:t>
+      </w:r>
+      <w:r>
+        <w:t xml:space="preserve"> holds the vertices whose current distance from s is </w:t>
+      </w:r>
+      <w:r>
+        <w:t>j</w:t>
+      </w:r>
+      <w:r>
+        <w:t>. In this way, we can find the next candidate</w:t>
+      </w:r>
+      <w:r>
+        <w:t xml:space="preserve"> faster. In particular, since the value of </w:t>
+      </w:r>
+      <w:proofErr w:type="spellStart"/>
+      <w:r>
+        <w:t>i</w:t>
+      </w:r>
+      <w:proofErr w:type="spellEnd"/>
+      <w:r>
+        <w:t xml:space="preserve"> </w:t>
+      </w:r>
+      <w:r>
+        <w:t>is always increasing</w:t>
+      </w:r>
       <w:bookmarkStart w:id="0" w:name="_GoBack"/>
       <w:bookmarkEnd w:id="0"/>
+      <w:r>
+        <w:t xml:space="preserve">, the loop takes </w:t>
+      </w:r>
+      <m:oMath>
+        <m:r>
+          <w:rPr>
+            <w:rFonts w:ascii="Cambria Math" w:hAnsi="Cambria Math"/>
+          </w:rPr>
+          <m:t>O(</m:t>
+        </m:r>
+        <m:d>
+          <m:dPr>
+            <m:begChr m:val="|"/>
+            <m:endChr m:val="|"/>
+            <m:ctrlPr>
+              <w:rPr>
+                <w:rFonts w:ascii="Cambria Math" w:hAnsi="Cambria Math"/>
+                <w:i/>
+              </w:rPr>
+            </m:ctrlPr>
+          </m:dPr>
+          <m:e>
+            <m:r>
+              <w:rPr>
+                <w:rFonts w:ascii="Cambria Math" w:hAnsi="Cambria Math"/>
+              </w:rPr>
+              <m:t>V</m:t>
+            </m:r>
+          </m:e>
+        </m:d>
+        <m:r>
+          <w:rPr>
+            <w:rFonts w:ascii="Cambria Math" w:hAnsi="Cambria Math"/>
+          </w:rPr>
+          <m:t>*W)</m:t>
+        </m:r>
+      </m:oMath>
+      <w:r>
+        <w:rPr>
+          <w:rFonts w:eastAsiaTheme="minorEastAsia"/>
+        </w:rPr>
+        <w:t xml:space="preserve"> in total. The rest is as in the original version of Dijkstra: </w:t>
+      </w:r>
+      <m:oMath>
+        <m:r>
+          <w:rPr>
+            <w:rFonts w:ascii="Cambria Math" w:eastAsiaTheme="minorEastAsia" w:hAnsi="Cambria Math"/>
+          </w:rPr>
+          <m:t>O(</m:t>
+        </m:r>
+        <m:d>
+          <m:dPr>
+            <m:begChr m:val="|"/>
+            <m:endChr m:val="|"/>
+            <m:ctrlPr>
+              <w:rPr>
+                <w:rFonts w:ascii="Cambria Math" w:eastAsiaTheme="minorEastAsia" w:hAnsi="Cambria Math"/>
+                <w:i/>
+              </w:rPr>
+            </m:ctrlPr>
+          </m:dPr>
+          <m:e>
+            <m:r>
+              <w:rPr>
+                <w:rFonts w:ascii="Cambria Math" w:eastAsiaTheme="minorEastAsia" w:hAnsi="Cambria Math"/>
+              </w:rPr>
+              <m:t>V</m:t>
+            </m:r>
+          </m:e>
+        </m:d>
+        <m:r>
+          <w:rPr>
+            <w:rFonts w:ascii="Cambria Math" w:eastAsiaTheme="minorEastAsia" w:hAnsi="Cambria Math"/>
+          </w:rPr>
+          <m:t>*W+</m:t>
+        </m:r>
+        <m:d>
+          <m:dPr>
+            <m:begChr m:val="|"/>
+            <m:endChr m:val="|"/>
+            <m:ctrlPr>
+              <w:rPr>
+                <w:rFonts w:ascii="Cambria Math" w:eastAsiaTheme="minorEastAsia" w:hAnsi="Cambria Math"/>
+                <w:i/>
+              </w:rPr>
+            </m:ctrlPr>
+          </m:dPr>
+          <m:e>
+            <m:r>
+              <w:rPr>
+                <w:rFonts w:ascii="Cambria Math" w:eastAsiaTheme="minorEastAsia" w:hAnsi="Cambria Math"/>
+              </w:rPr>
+              <m:t>E</m:t>
+            </m:r>
+          </m:e>
+        </m:d>
+        <m:r>
+          <w:rPr>
+            <w:rFonts w:ascii="Cambria Math" w:eastAsiaTheme="minorEastAsia" w:hAnsi="Cambria Math"/>
+          </w:rPr>
+          <m:t>)</m:t>
+        </m:r>
+      </m:oMath>
+      <w:r>
+        <w:rPr>
+          <w:rFonts w:eastAsiaTheme="minorEastAsia"/>
+        </w:rPr>
+        <w:t xml:space="preserve"> in total.</w:t>
+      </w:r>
+    </w:p>
+    <w:p>
+      <w:pPr>
+        <w:pStyle w:val="2"/>
+      </w:pPr>
+      <w:r>
+        <w:lastRenderedPageBreak/>
+        <w:t>Linear Programming</w:t>
+      </w:r>
+    </w:p>
+    <w:p>
+      <w:pPr>
+        <w:pStyle w:val="3"/>
+      </w:pPr>
+      <w:r>
+        <w:t>29.2-3</w:t>
+      </w:r>
+    </w:p>
+    <w:p/>
+    <w:p>
+      <w:pPr>
+        <w:pStyle w:val="2"/>
+      </w:pPr>
+      <w:r>
+        <w:t>Computational Geometry</w:t>
+      </w:r>
+    </w:p>
+    <w:p>
+      <w:pPr>
+        <w:pStyle w:val="3"/>
+      </w:pPr>
+      <w:r>
+        <w:t>33.2-5</w:t>
+      </w:r>
+    </w:p>
+    <w:p>
+      <w:pPr>
+        <w:pStyle w:val="3"/>
+      </w:pPr>
+      <w:r>
+        <w:t>33.2-6</w:t>
+      </w:r>
+    </w:p>
+    <w:p>
+      <w:pPr>
+        <w:pStyle w:val="2"/>
+      </w:pPr>
+      <w:r>
+        <w:t>Heuristic Methods</w:t>
+      </w:r>
     </w:p>
     <w:sectPr>
       <w:pgSz w:w="12240" w:h="15840"/>
@@ -1462,6 +2811,95 @@
     </w:lvl>
   </w:abstractNum>
   <w:abstractNum w:abstractNumId="2" w15:restartNumberingAfterBreak="0">
+    <w:nsid w:val="09E30C9F"/>
+    <w:multiLevelType w:val="hybridMultilevel"/>
+    <w:tmpl w:val="4F2E2F76"/>
+    <w:lvl w:ilvl="0" w:tplc="0409000F">
+      <w:start w:val="1"/>
+      <w:numFmt w:val="decimal"/>
+      <w:lvlText w:val="%1."/>
+      <w:lvlJc w:val="left"/>
+      <w:pPr>
+        <w:ind w:left="720" w:hanging="360"/>
+      </w:pPr>
+      <w:rPr>
+        <w:rFonts w:hint="default"/>
+      </w:rPr>
+    </w:lvl>
+    <w:lvl w:ilvl="1" w:tplc="04090019">
+      <w:start w:val="1"/>
+      <w:numFmt w:val="lowerLetter"/>
+      <w:lvlText w:val="%2."/>
+      <w:lvlJc w:val="left"/>
+      <w:pPr>
+        <w:ind w:left="1440" w:hanging="360"/>
+      </w:pPr>
+    </w:lvl>
+    <w:lvl w:ilvl="2" w:tplc="0409001B">
+      <w:start w:val="1"/>
+      <w:numFmt w:val="lowerRoman"/>
+      <w:lvlText w:val="%3."/>
+      <w:lvlJc w:val="right"/>
+      <w:pPr>
+        <w:ind w:left="2160" w:hanging="180"/>
+      </w:pPr>
+    </w:lvl>
+    <w:lvl w:ilvl="3" w:tplc="0409000F">
+      <w:start w:val="1"/>
+      <w:numFmt w:val="decimal"/>
+      <w:lvlText w:val="%4."/>
+      <w:lvlJc w:val="left"/>
+      <w:pPr>
+        <w:ind w:left="2880" w:hanging="360"/>
+      </w:pPr>
+    </w:lvl>
+    <w:lvl w:ilvl="4" w:tplc="04090019" w:tentative="1">
+      <w:start w:val="1"/>
+      <w:numFmt w:val="lowerLetter"/>
+      <w:lvlText w:val="%5."/>
+      <w:lvlJc w:val="left"/>
+      <w:pPr>
+        <w:ind w:left="3600" w:hanging="360"/>
+      </w:pPr>
+    </w:lvl>
+    <w:lvl w:ilvl="5" w:tplc="0409001B" w:tentative="1">
+      <w:start w:val="1"/>
+      <w:numFmt w:val="lowerRoman"/>
+      <w:lvlText w:val="%6."/>
+      <w:lvlJc w:val="right"/>
+      <w:pPr>
+        <w:ind w:left="4320" w:hanging="180"/>
+      </w:pPr>
+    </w:lvl>
+    <w:lvl w:ilvl="6" w:tplc="0409000F" w:tentative="1">
+      <w:start w:val="1"/>
+      <w:numFmt w:val="decimal"/>
+      <w:lvlText w:val="%7."/>
+      <w:lvlJc w:val="left"/>
+      <w:pPr>
+        <w:ind w:left="5040" w:hanging="360"/>
+      </w:pPr>
+    </w:lvl>
+    <w:lvl w:ilvl="7" w:tplc="04090019" w:tentative="1">
+      <w:start w:val="1"/>
+      <w:numFmt w:val="lowerLetter"/>
+      <w:lvlText w:val="%8."/>
+      <w:lvlJc w:val="left"/>
+      <w:pPr>
+        <w:ind w:left="5760" w:hanging="360"/>
+      </w:pPr>
+    </w:lvl>
+    <w:lvl w:ilvl="8" w:tplc="0409001B" w:tentative="1">
+      <w:start w:val="1"/>
+      <w:numFmt w:val="lowerRoman"/>
+      <w:lvlText w:val="%9."/>
+      <w:lvlJc w:val="right"/>
+      <w:pPr>
+        <w:ind w:left="6480" w:hanging="180"/>
+      </w:pPr>
+    </w:lvl>
+  </w:abstractNum>
+  <w:abstractNum w:abstractNumId="3" w15:restartNumberingAfterBreak="0">
     <w:nsid w:val="10D57C4C"/>
     <w:multiLevelType w:val="hybridMultilevel"/>
     <w:tmpl w:val="0F58222C"/>
@@ -1550,7 +2988,7 @@
       </w:pPr>
     </w:lvl>
   </w:abstractNum>
-  <w:abstractNum w:abstractNumId="3" w15:restartNumberingAfterBreak="0">
+  <w:abstractNum w:abstractNumId="4" w15:restartNumberingAfterBreak="0">
     <w:nsid w:val="149424DC"/>
     <w:multiLevelType w:val="hybridMultilevel"/>
     <w:tmpl w:val="E29C1F2C"/>
@@ -1639,7 +3077,7 @@
       </w:pPr>
     </w:lvl>
   </w:abstractNum>
-  <w:abstractNum w:abstractNumId="4" w15:restartNumberingAfterBreak="0">
+  <w:abstractNum w:abstractNumId="5" w15:restartNumberingAfterBreak="0">
     <w:nsid w:val="15D77C5C"/>
     <w:multiLevelType w:val="hybridMultilevel"/>
     <w:tmpl w:val="8814D1CE"/>
@@ -1728,7 +3166,7 @@
       </w:pPr>
     </w:lvl>
   </w:abstractNum>
-  <w:abstractNum w:abstractNumId="5" w15:restartNumberingAfterBreak="0">
+  <w:abstractNum w:abstractNumId="6" w15:restartNumberingAfterBreak="0">
     <w:nsid w:val="212704F0"/>
     <w:multiLevelType w:val="hybridMultilevel"/>
     <w:tmpl w:val="84D08712"/>
@@ -1817,7 +3255,7 @@
       </w:pPr>
     </w:lvl>
   </w:abstractNum>
-  <w:abstractNum w:abstractNumId="6" w15:restartNumberingAfterBreak="0">
+  <w:abstractNum w:abstractNumId="7" w15:restartNumberingAfterBreak="0">
     <w:nsid w:val="2C9E5EED"/>
     <w:multiLevelType w:val="hybridMultilevel"/>
     <w:tmpl w:val="C380776A"/>
@@ -1903,7 +3341,7 @@
       </w:pPr>
     </w:lvl>
   </w:abstractNum>
-  <w:abstractNum w:abstractNumId="7" w15:restartNumberingAfterBreak="0">
+  <w:abstractNum w:abstractNumId="8" w15:restartNumberingAfterBreak="0">
     <w:nsid w:val="314F55BB"/>
     <w:multiLevelType w:val="hybridMultilevel"/>
     <w:tmpl w:val="487ACFF0"/>
@@ -1989,7 +3427,7 @@
       </w:pPr>
     </w:lvl>
   </w:abstractNum>
-  <w:abstractNum w:abstractNumId="8" w15:restartNumberingAfterBreak="0">
+  <w:abstractNum w:abstractNumId="9" w15:restartNumberingAfterBreak="0">
     <w:nsid w:val="3D791912"/>
     <w:multiLevelType w:val="hybridMultilevel"/>
     <w:tmpl w:val="6A965C1C"/>
@@ -2078,7 +3516,7 @@
       </w:pPr>
     </w:lvl>
   </w:abstractNum>
-  <w:abstractNum w:abstractNumId="9" w15:restartNumberingAfterBreak="0">
+  <w:abstractNum w:abstractNumId="10" w15:restartNumberingAfterBreak="0">
     <w:nsid w:val="4E597F81"/>
     <w:multiLevelType w:val="hybridMultilevel"/>
     <w:tmpl w:val="9986408A"/>
@@ -2167,10 +3605,99 @@
       </w:pPr>
     </w:lvl>
   </w:abstractNum>
-  <w:abstractNum w:abstractNumId="10" w15:restartNumberingAfterBreak="0">
+  <w:abstractNum w:abstractNumId="11" w15:restartNumberingAfterBreak="0">
     <w:nsid w:val="6321366F"/>
     <w:multiLevelType w:val="hybridMultilevel"/>
     <w:tmpl w:val="8EF60BAE"/>
+    <w:lvl w:ilvl="0" w:tplc="0409000F">
+      <w:start w:val="1"/>
+      <w:numFmt w:val="decimal"/>
+      <w:lvlText w:val="%1."/>
+      <w:lvlJc w:val="left"/>
+      <w:pPr>
+        <w:ind w:left="720" w:hanging="360"/>
+      </w:pPr>
+      <w:rPr>
+        <w:rFonts w:hint="default"/>
+      </w:rPr>
+    </w:lvl>
+    <w:lvl w:ilvl="1" w:tplc="04090019" w:tentative="1">
+      <w:start w:val="1"/>
+      <w:numFmt w:val="lowerLetter"/>
+      <w:lvlText w:val="%2."/>
+      <w:lvlJc w:val="left"/>
+      <w:pPr>
+        <w:ind w:left="1440" w:hanging="360"/>
+      </w:pPr>
+    </w:lvl>
+    <w:lvl w:ilvl="2" w:tplc="0409001B" w:tentative="1">
+      <w:start w:val="1"/>
+      <w:numFmt w:val="lowerRoman"/>
+      <w:lvlText w:val="%3."/>
+      <w:lvlJc w:val="right"/>
+      <w:pPr>
+        <w:ind w:left="2160" w:hanging="180"/>
+      </w:pPr>
+    </w:lvl>
+    <w:lvl w:ilvl="3" w:tplc="0409000F" w:tentative="1">
+      <w:start w:val="1"/>
+      <w:numFmt w:val="decimal"/>
+      <w:lvlText w:val="%4."/>
+      <w:lvlJc w:val="left"/>
+      <w:pPr>
+        <w:ind w:left="2880" w:hanging="360"/>
+      </w:pPr>
+    </w:lvl>
+    <w:lvl w:ilvl="4" w:tplc="04090019" w:tentative="1">
+      <w:start w:val="1"/>
+      <w:numFmt w:val="lowerLetter"/>
+      <w:lvlText w:val="%5."/>
+      <w:lvlJc w:val="left"/>
+      <w:pPr>
+        <w:ind w:left="3600" w:hanging="360"/>
+      </w:pPr>
+    </w:lvl>
+    <w:lvl w:ilvl="5" w:tplc="0409001B" w:tentative="1">
+      <w:start w:val="1"/>
+      <w:numFmt w:val="lowerRoman"/>
+      <w:lvlText w:val="%6."/>
+      <w:lvlJc w:val="right"/>
+      <w:pPr>
+        <w:ind w:left="4320" w:hanging="180"/>
+      </w:pPr>
+    </w:lvl>
+    <w:lvl w:ilvl="6" w:tplc="0409000F" w:tentative="1">
+      <w:start w:val="1"/>
+      <w:numFmt w:val="decimal"/>
+      <w:lvlText w:val="%7."/>
+      <w:lvlJc w:val="left"/>
+      <w:pPr>
+        <w:ind w:left="5040" w:hanging="360"/>
+      </w:pPr>
+    </w:lvl>
+    <w:lvl w:ilvl="7" w:tplc="04090019" w:tentative="1">
+      <w:start w:val="1"/>
+      <w:numFmt w:val="lowerLetter"/>
+      <w:lvlText w:val="%8."/>
+      <w:lvlJc w:val="left"/>
+      <w:pPr>
+        <w:ind w:left="5760" w:hanging="360"/>
+      </w:pPr>
+    </w:lvl>
+    <w:lvl w:ilvl="8" w:tplc="0409001B" w:tentative="1">
+      <w:start w:val="1"/>
+      <w:numFmt w:val="lowerRoman"/>
+      <w:lvlText w:val="%9."/>
+      <w:lvlJc w:val="right"/>
+      <w:pPr>
+        <w:ind w:left="6480" w:hanging="180"/>
+      </w:pPr>
+    </w:lvl>
+  </w:abstractNum>
+  <w:abstractNum w:abstractNumId="12" w15:restartNumberingAfterBreak="0">
+    <w:nsid w:val="6B585FF3"/>
+    <w:multiLevelType w:val="hybridMultilevel"/>
+    <w:tmpl w:val="F4D64498"/>
     <w:lvl w:ilvl="0" w:tplc="0409000F">
       <w:start w:val="1"/>
       <w:numFmt w:val="decimal"/>
@@ -2260,33 +3787,39 @@
     <w:abstractNumId w:val="0"/>
   </w:num>
   <w:num w:numId="2">
-    <w:abstractNumId w:val="10"/>
+    <w:abstractNumId w:val="11"/>
   </w:num>
   <w:num w:numId="3">
     <w:abstractNumId w:val="1"/>
   </w:num>
   <w:num w:numId="4">
+    <w:abstractNumId w:val="5"/>
+  </w:num>
+  <w:num w:numId="5">
+    <w:abstractNumId w:val="9"/>
+  </w:num>
+  <w:num w:numId="6">
+    <w:abstractNumId w:val="10"/>
+  </w:num>
+  <w:num w:numId="7">
+    <w:abstractNumId w:val="7"/>
+  </w:num>
+  <w:num w:numId="8">
+    <w:abstractNumId w:val="8"/>
+  </w:num>
+  <w:num w:numId="9">
     <w:abstractNumId w:val="4"/>
   </w:num>
-  <w:num w:numId="5">
-    <w:abstractNumId w:val="8"/>
-  </w:num>
-  <w:num w:numId="6">
-    <w:abstractNumId w:val="9"/>
-  </w:num>
-  <w:num w:numId="7">
+  <w:num w:numId="10">
     <w:abstractNumId w:val="6"/>
   </w:num>
-  <w:num w:numId="8">
-    <w:abstractNumId w:val="7"/>
-  </w:num>
-  <w:num w:numId="9">
+  <w:num w:numId="11">
     <w:abstractNumId w:val="3"/>
   </w:num>
-  <w:num w:numId="10">
-    <w:abstractNumId w:val="5"/>
+  <w:num w:numId="12">
+    <w:abstractNumId w:val="12"/>
   </w:num>
-  <w:num w:numId="11">
+  <w:num w:numId="13">
     <w:abstractNumId w:val="2"/>
   </w:num>
 </w:numbering>

</xml_diff>

<commit_message>
Algo train - Linear Programming
</commit_message>
<xml_diff>
--- a/Algo - Common Ground/Algo Topics.docx
+++ b/Algo - Common Ground/Algo Topics.docx
@@ -86,42 +86,13 @@
         </w:numPr>
       </w:pPr>
       <w:r>
-        <w:t>PRINT-LCS(</w:t>
-      </w:r>
-      <w:proofErr w:type="spellStart"/>
-      <w:r>
-        <w:t>b,X</w:t>
-      </w:r>
-      <w:proofErr w:type="spellEnd"/>
-      <w:r>
-        <w:t xml:space="preserve">, </w:t>
-      </w:r>
-      <w:proofErr w:type="spellStart"/>
-      <w:r>
-        <w:t>X.length</w:t>
-      </w:r>
-      <w:proofErr w:type="spellEnd"/>
-      <w:r>
-        <w:t xml:space="preserve">, </w:t>
-      </w:r>
-      <w:proofErr w:type="spellStart"/>
-      <w:r>
-        <w:t>Y.length</w:t>
-      </w:r>
-      <w:proofErr w:type="spellEnd"/>
-      <w:r>
-        <w:t>)</w:t>
-      </w:r>
-    </w:p>
-    <w:p>
-      <w:r>
-        <w:t xml:space="preserve">Explanation: PRINT-LCS will return the longest common sequence of X and Y -&gt; the longest common sequence of input and sorted input -&gt; the longest sequence that is monotonically increasing and appears in input -&gt; longest monotonically increasing subsequence of input. The most expensive operation in the algorithm is building b, which </w:t>
-      </w:r>
-      <w:proofErr w:type="gramStart"/>
-      <w:r>
-        <w:t xml:space="preserve">takes </w:t>
-      </w:r>
-      <w:proofErr w:type="gramEnd"/>
+        <w:t>PRINT-LCS(b,X, X.length, Y.length)</w:t>
+      </w:r>
+    </w:p>
+    <w:p>
+      <w:r>
+        <w:t xml:space="preserve">Explanation: PRINT-LCS will return the longest common sequence of X and Y -&gt; the longest common sequence of input and sorted input -&gt; the longest sequence that is monotonically increasing and appears in input -&gt; longest monotonically increasing subsequence of input. The most expensive operation in the algorithm is building b, which takes </w:t>
+      </w:r>
       <m:oMath>
         <m:r>
           <w:rPr>
@@ -218,15 +189,7 @@
     </w:p>
     <w:p>
       <w:r>
-        <w:t>Input: a sequence of n number (X), current answer (</w:t>
-      </w:r>
-      <w:proofErr w:type="spellStart"/>
-      <w:r>
-        <w:t>ans</w:t>
-      </w:r>
-      <w:proofErr w:type="spellEnd"/>
-      <w:r>
-        <w:t>), current largest number (t)</w:t>
+        <w:t>Input: a sequence of n number (X), current answer (ans), current largest number (t)</w:t>
       </w:r>
     </w:p>
     <w:p>
@@ -243,23 +206,7 @@
         </w:numPr>
       </w:pPr>
       <w:r>
-        <w:t xml:space="preserve">if </w:t>
-      </w:r>
-      <w:proofErr w:type="spellStart"/>
-      <w:r>
-        <w:t>len</w:t>
-      </w:r>
-      <w:proofErr w:type="spellEnd"/>
-      <w:r>
-        <w:t xml:space="preserve">(X)=0 then return </w:t>
-      </w:r>
-      <w:proofErr w:type="spellStart"/>
-      <w:r>
-        <w:t>ans</w:t>
-      </w:r>
-      <w:proofErr w:type="spellEnd"/>
-      <w:r>
-        <w:t xml:space="preserve"> # finished iterating over input</w:t>
+        <w:t>if len(X)=0 then return ans # finished iterating over input</w:t>
       </w:r>
     </w:p>
     <w:p>
@@ -271,15 +218,7 @@
         </w:numPr>
       </w:pPr>
       <w:r>
-        <w:t xml:space="preserve">if X[0] &lt; t then return FUNC(x[1:], </w:t>
-      </w:r>
-      <w:proofErr w:type="spellStart"/>
-      <w:r>
-        <w:t>ans</w:t>
-      </w:r>
-      <w:proofErr w:type="spellEnd"/>
-      <w:r>
-        <w:t>, t) # Can’t add current value, move to the next one and return best solution for it</w:t>
+        <w:t>if X[0] &lt; t then return FUNC(x[1:], ans, t) # Can’t add current value, move to the next one and return best solution for it</w:t>
       </w:r>
     </w:p>
     <w:p>
@@ -291,23 +230,7 @@
         </w:numPr>
       </w:pPr>
       <w:r>
-        <w:t xml:space="preserve">option1 = FUNC(X[1:], </w:t>
-      </w:r>
-      <w:proofErr w:type="spellStart"/>
-      <w:r>
-        <w:t>ans.append</w:t>
-      </w:r>
-      <w:proofErr w:type="spellEnd"/>
-      <w:r>
-        <w:t xml:space="preserve">(X[0]), X[0]) # Add current value to </w:t>
-      </w:r>
-      <w:proofErr w:type="spellStart"/>
-      <w:r>
-        <w:t>ans</w:t>
-      </w:r>
-      <w:proofErr w:type="spellEnd"/>
-      <w:r>
-        <w:t xml:space="preserve"> update threshold and find best solution for the subsequence</w:t>
+        <w:t>option1 = FUNC(X[1:], ans.append(X[0]), X[0]) # Add current value to ans update threshold and find best solution for the subsequence</w:t>
       </w:r>
     </w:p>
     <w:p>
@@ -319,15 +242,7 @@
         </w:numPr>
       </w:pPr>
       <w:r>
-        <w:t xml:space="preserve">option2 = FUNC(X[1:], </w:t>
-      </w:r>
-      <w:proofErr w:type="spellStart"/>
-      <w:r>
-        <w:t>ans</w:t>
-      </w:r>
-      <w:proofErr w:type="spellEnd"/>
-      <w:r>
-        <w:t>, t) # Find best solution when not adding current value to ans.\</w:t>
+        <w:t>option2 = FUNC(X[1:], ans, t) # Find best solution when not adding current value to ans.\</w:t>
       </w:r>
     </w:p>
     <w:p>
@@ -339,23 +254,7 @@
         </w:numPr>
       </w:pPr>
       <w:r>
-        <w:t xml:space="preserve">if </w:t>
-      </w:r>
-      <w:proofErr w:type="spellStart"/>
-      <w:r>
-        <w:t>len</w:t>
-      </w:r>
-      <w:proofErr w:type="spellEnd"/>
-      <w:r>
-        <w:t>(option1)&gt;</w:t>
-      </w:r>
-      <w:proofErr w:type="spellStart"/>
-      <w:r>
-        <w:t>len</w:t>
-      </w:r>
-      <w:proofErr w:type="spellEnd"/>
-      <w:r>
-        <w:t>(option2) return option1 else return option2</w:t>
+        <w:t>if len(option1)&gt;len(option2) return option1 else return option2</w:t>
       </w:r>
     </w:p>
     <w:p>
@@ -383,21 +282,8 @@
         </w:numPr>
       </w:pPr>
       <w:r>
-        <w:t xml:space="preserve">Thresholds&lt;- array of length X.length+1. </w:t>
-      </w:r>
-      <w:proofErr w:type="spellStart"/>
-      <w:r>
-        <w:t>Init</w:t>
-      </w:r>
-      <w:proofErr w:type="spellEnd"/>
-      <w:r>
-        <w:t xml:space="preserve"> value = </w:t>
-      </w:r>
-      <w:proofErr w:type="spellStart"/>
-      <w:r>
-        <w:t>inf</w:t>
-      </w:r>
-      <w:proofErr w:type="spellEnd"/>
+        <w:t>Thresholds&lt;- array of length X.length+1. Init value = inf</w:t>
+      </w:r>
     </w:p>
     <w:p>
       <w:pPr>
@@ -407,29 +293,8 @@
           <w:numId w:val="4"/>
         </w:numPr>
       </w:pPr>
-      <w:proofErr w:type="spellStart"/>
-      <w:r>
-        <w:t>SubAns</w:t>
-      </w:r>
-      <w:proofErr w:type="spellEnd"/>
-      <w:r>
-        <w:t xml:space="preserve">&lt;- array of length X.length+1. </w:t>
-      </w:r>
-      <w:proofErr w:type="spellStart"/>
-      <w:r>
-        <w:t>Init</w:t>
-      </w:r>
-      <w:proofErr w:type="spellEnd"/>
-      <w:r>
-        <w:t xml:space="preserve"> </w:t>
-      </w:r>
-      <w:proofErr w:type="spellStart"/>
-      <w:r>
-        <w:t>calue</w:t>
-      </w:r>
-      <w:proofErr w:type="spellEnd"/>
-      <w:r>
-        <w:t xml:space="preserve"> = empty list</w:t>
+      <w:r>
+        <w:t>SubAns&lt;- array of length X.length+1. Init calue = empty list</w:t>
       </w:r>
     </w:p>
     <w:p>
@@ -441,23 +306,7 @@
         </w:numPr>
       </w:pPr>
       <w:r>
-        <w:t xml:space="preserve">For </w:t>
-      </w:r>
-      <w:proofErr w:type="spellStart"/>
-      <w:r>
-        <w:t>i</w:t>
-      </w:r>
-      <w:proofErr w:type="spellEnd"/>
-      <w:r>
-        <w:t>=1…</w:t>
-      </w:r>
-      <w:proofErr w:type="spellStart"/>
-      <w:r>
-        <w:t>X.length</w:t>
-      </w:r>
-      <w:proofErr w:type="spellEnd"/>
-      <w:r>
-        <w:t>:</w:t>
+        <w:t>For i=1…X.length:</w:t>
       </w:r>
     </w:p>
     <w:p>
@@ -471,32 +320,11 @@
       <w:r>
         <w:t xml:space="preserve">j&lt;- </w:t>
       </w:r>
-      <w:proofErr w:type="spellStart"/>
       <w:r>
         <w:t>KindOf</w:t>
       </w:r>
       <w:r>
-        <w:t>BinarySearch</w:t>
-      </w:r>
-      <w:proofErr w:type="spellEnd"/>
-      <w:r>
-        <w:t>(X[</w:t>
-      </w:r>
-      <w:proofErr w:type="spellStart"/>
-      <w:r>
-        <w:t>i</w:t>
-      </w:r>
-      <w:proofErr w:type="spellEnd"/>
-      <w:r>
-        <w:t>]-eps) # Find the index of the smallest value in B that is smaller than X[</w:t>
-      </w:r>
-      <w:proofErr w:type="spellStart"/>
-      <w:r>
-        <w:t>i</w:t>
-      </w:r>
-      <w:proofErr w:type="spellEnd"/>
-      <w:r>
-        <w:t>] – eps is metaphorical</w:t>
+        <w:t>BinarySearch(X[i]-eps) # Find the index of the smallest value in B that is smaller than X[i] – eps is metaphorical</w:t>
       </w:r>
       <w:r>
         <w:t>.</w:t>
@@ -511,15 +339,7 @@
         </w:numPr>
       </w:pPr>
       <w:r>
-        <w:t>Thresholds[j+1] = X[</w:t>
-      </w:r>
-      <w:proofErr w:type="spellStart"/>
-      <w:r>
-        <w:t>i</w:t>
-      </w:r>
-      <w:proofErr w:type="spellEnd"/>
-      <w:r>
-        <w:t>]</w:t>
+        <w:t>Thresholds[j+1] = X[i]</w:t>
       </w:r>
     </w:p>
     <w:p>
@@ -530,29 +350,8 @@
           <w:numId w:val="4"/>
         </w:numPr>
       </w:pPr>
-      <w:proofErr w:type="spellStart"/>
-      <w:r>
-        <w:t>SubAns</w:t>
-      </w:r>
-      <w:proofErr w:type="spellEnd"/>
-      <w:r>
-        <w:t>[j+1]&lt;-</w:t>
-      </w:r>
-      <w:proofErr w:type="spellStart"/>
-      <w:r>
-        <w:t>Subans</w:t>
-      </w:r>
-      <w:proofErr w:type="spellEnd"/>
-      <w:r>
-        <w:t>[j].append(X[</w:t>
-      </w:r>
-      <w:proofErr w:type="spellStart"/>
-      <w:r>
-        <w:t>i</w:t>
-      </w:r>
-      <w:proofErr w:type="spellEnd"/>
-      <w:r>
-        <w:t>])</w:t>
+      <w:r>
+        <w:t>SubAns[j+1]&lt;-Subans[j].append(X[i])</w:t>
       </w:r>
     </w:p>
     <w:p>
@@ -564,23 +363,7 @@
         </w:numPr>
       </w:pPr>
       <w:r>
-        <w:t xml:space="preserve">Return </w:t>
-      </w:r>
-      <w:proofErr w:type="spellStart"/>
-      <w:r>
-        <w:t>SubAns</w:t>
-      </w:r>
-      <w:proofErr w:type="spellEnd"/>
-      <w:r>
-        <w:t xml:space="preserve">[k] where k is the largest value with a non-empty list in the corresponding </w:t>
-      </w:r>
-      <w:proofErr w:type="spellStart"/>
-      <w:r>
-        <w:t>SubAns</w:t>
-      </w:r>
-      <w:proofErr w:type="spellEnd"/>
-      <w:r>
-        <w:t xml:space="preserve"> list.</w:t>
+        <w:t>Return SubAns[k] where k is the largest value with a non-empty list in the corresponding SubAns list.</w:t>
       </w:r>
     </w:p>
     <w:p>
@@ -591,66 +374,10 @@
         </w:rPr>
       </w:pPr>
       <w:r>
-        <w:t xml:space="preserve">Explanation: In each iteration, our invariant is that in each cell at Thresholds, we hold the largest value of the corresponding list in </w:t>
-      </w:r>
-      <w:proofErr w:type="spellStart"/>
-      <w:r>
-        <w:t>SubAns</w:t>
-      </w:r>
-      <w:proofErr w:type="spellEnd"/>
-      <w:r>
-        <w:t xml:space="preserve">. At the start of the algorithm, it happens naturally because we haven’t had any input. After one iteration, the value of j is 0, meaning that in the end of the iteration: </w:t>
-      </w:r>
-      <w:proofErr w:type="gramStart"/>
-      <w:r>
-        <w:t>Threshold[</w:t>
-      </w:r>
-      <w:proofErr w:type="gramEnd"/>
-      <w:r>
-        <w:t xml:space="preserve">1]=X[1] and </w:t>
-      </w:r>
-      <w:proofErr w:type="spellStart"/>
-      <w:r>
-        <w:t>SubAns</w:t>
-      </w:r>
-      <w:proofErr w:type="spellEnd"/>
-      <w:r>
-        <w:t xml:space="preserve">[1]=list(X[1]). At a given iteration, for X[m], we will receive the value of the </w:t>
-      </w:r>
-      <w:r>
-        <w:t xml:space="preserve">smallest </w:t>
-      </w:r>
-      <w:proofErr w:type="spellStart"/>
-      <w:r>
-        <w:t>subans</w:t>
-      </w:r>
-      <w:proofErr w:type="spellEnd"/>
-      <w:r>
-        <w:t xml:space="preserve"> that can’t use this number (meaning the next one can) and add X[m] to the following length. The invariant is hasn’t changed for all values except </w:t>
-      </w:r>
-      <w:proofErr w:type="gramStart"/>
-      <w:r>
-        <w:t>Threshold[</w:t>
-      </w:r>
-      <w:proofErr w:type="gramEnd"/>
-      <w:r>
-        <w:t xml:space="preserve">j+1] ad </w:t>
-      </w:r>
-      <w:proofErr w:type="spellStart"/>
-      <w:r>
-        <w:t>SubAns</w:t>
-      </w:r>
-      <w:proofErr w:type="spellEnd"/>
-      <w:r>
-        <w:t xml:space="preserve">[j+1]. It is also good for the latter because now, after adding X[m] to the solution, we used the updated </w:t>
-      </w:r>
-      <w:proofErr w:type="spellStart"/>
-      <w:r>
-        <w:t>subsol</w:t>
-      </w:r>
-      <w:proofErr w:type="spellEnd"/>
-      <w:r>
-        <w:t xml:space="preserve"> of length j (which is good from invariant). The running time is </w:t>
+        <w:t xml:space="preserve">Explanation: In each iteration, our invariant is that in each cell at Thresholds, we hold the largest value of the corresponding list in SubAns. At the start of the algorithm, it happens naturally because we haven’t had any input. After one iteration, the value of j is 0, meaning that in the end of the iteration: Threshold[1]=X[1] and SubAns[1]=list(X[1]). At a given iteration, for X[m], we will receive the value of the </w:t>
+      </w:r>
+      <w:r>
+        <w:t xml:space="preserve">smallest subans that can’t use this number (meaning the next one can) and add X[m] to the following length. The invariant is hasn’t changed for all values except Threshold[j+1] ad SubAns[j+1]. It is also good for the latter because now, after adding X[m] to the solution, we used the updated subsol of length j (which is good from invariant). The running time is </w:t>
       </w:r>
       <m:oMath>
         <m:r>
@@ -718,20 +445,7 @@
     </w:p>
     <w:p>
       <w:r>
-        <w:t>Output: optimal change: number of quarters, dimes, nickels and pennies that sum to n (</w:t>
-      </w:r>
-      <w:proofErr w:type="spellStart"/>
-      <w:r>
-        <w:t>q</w:t>
-      </w:r>
-      <w:proofErr w:type="gramStart"/>
-      <w:r>
-        <w:t>,d,n,p</w:t>
-      </w:r>
-      <w:proofErr w:type="spellEnd"/>
-      <w:proofErr w:type="gramEnd"/>
-      <w:r>
-        <w:t>)</w:t>
+        <w:t>Output: optimal change: number of quarters, dimes, nickels and pennies that sum to n (q,d,n,p)</w:t>
       </w:r>
     </w:p>
     <w:p>
@@ -743,15 +457,7 @@
         </w:numPr>
       </w:pPr>
       <w:r>
-        <w:t>(</w:t>
-      </w:r>
-      <w:proofErr w:type="spellStart"/>
-      <w:r>
-        <w:t>q,d,n,p</w:t>
-      </w:r>
-      <w:proofErr w:type="spellEnd"/>
-      <w:r>
-        <w:t>)&lt;-(0,0,0,0), s&lt;-n</w:t>
+        <w:t>(q,d,n,p)&lt;-(0,0,0,0), s&lt;-n</w:t>
       </w:r>
     </w:p>
     <w:p>
@@ -775,15 +481,7 @@
         </w:numPr>
       </w:pPr>
       <w:r>
-        <w:t>If s&gt;=</w:t>
-      </w:r>
-      <w:proofErr w:type="spellStart"/>
-      <w:r>
-        <w:t>q.value</w:t>
-      </w:r>
-      <w:proofErr w:type="spellEnd"/>
-      <w:r>
-        <w:t xml:space="preserve"> then q++ and restart loop</w:t>
+        <w:t>If s&gt;=q.value then q++ and restart loop</w:t>
       </w:r>
     </w:p>
     <w:p>
@@ -795,15 +493,7 @@
         </w:numPr>
       </w:pPr>
       <w:r>
-        <w:t>If s&gt;=</w:t>
-      </w:r>
-      <w:proofErr w:type="spellStart"/>
-      <w:r>
-        <w:t>d.value</w:t>
-      </w:r>
-      <w:proofErr w:type="spellEnd"/>
-      <w:r>
-        <w:t xml:space="preserve"> then d++ and restart loop</w:t>
+        <w:t>If s&gt;=d.value then d++ and restart loop</w:t>
       </w:r>
     </w:p>
     <w:p>
@@ -815,15 +505,7 @@
         </w:numPr>
       </w:pPr>
       <w:r>
-        <w:t>If s&gt;=</w:t>
-      </w:r>
-      <w:proofErr w:type="spellStart"/>
-      <w:r>
-        <w:t>n.value</w:t>
-      </w:r>
-      <w:proofErr w:type="spellEnd"/>
-      <w:r>
-        <w:t xml:space="preserve"> then n++ and restart loop</w:t>
+        <w:t>If s&gt;=n.value then n++ and restart loop</w:t>
       </w:r>
     </w:p>
     <w:p>
@@ -835,15 +517,7 @@
         </w:numPr>
       </w:pPr>
       <w:r>
-        <w:t>If s&gt;=</w:t>
-      </w:r>
-      <w:proofErr w:type="spellStart"/>
-      <w:r>
-        <w:t>p.value</w:t>
-      </w:r>
-      <w:proofErr w:type="spellEnd"/>
-      <w:r>
-        <w:t xml:space="preserve"> then p++ and restart loop</w:t>
+        <w:t>If s&gt;=p.value then p++ and restart loop</w:t>
       </w:r>
     </w:p>
     <w:p>
@@ -855,65 +529,12 @@
         </w:numPr>
       </w:pPr>
       <w:r>
-        <w:t>Return (</w:t>
-      </w:r>
-      <w:proofErr w:type="spellStart"/>
-      <w:r>
-        <w:t>q,d,n,p</w:t>
-      </w:r>
-      <w:proofErr w:type="spellEnd"/>
-    </w:p>
-    <w:p>
-      <w:r>
-        <w:t xml:space="preserve">Explanation: assume the solution is not optimal, meaning there is a solution that uses less coins. This happens only if </w:t>
-      </w:r>
-      <w:proofErr w:type="spellStart"/>
-      <w:r>
-        <w:t>Opt.q</w:t>
-      </w:r>
-      <w:proofErr w:type="spellEnd"/>
-      <w:r>
-        <w:t>&gt;</w:t>
-      </w:r>
-      <w:proofErr w:type="spellStart"/>
-      <w:r>
-        <w:t>Func.q</w:t>
-      </w:r>
-      <w:proofErr w:type="spellEnd"/>
-      <w:r>
-        <w:t xml:space="preserve"> or (</w:t>
-      </w:r>
-      <w:proofErr w:type="spellStart"/>
-      <w:r>
-        <w:t>Opt.q</w:t>
-      </w:r>
-      <w:proofErr w:type="spellEnd"/>
-      <w:r>
-        <w:t>=</w:t>
-      </w:r>
-      <w:proofErr w:type="spellStart"/>
-      <w:r>
-        <w:t>Func.q</w:t>
-      </w:r>
-      <w:proofErr w:type="spellEnd"/>
-      <w:r>
-        <w:t xml:space="preserve"> and </w:t>
-      </w:r>
-      <w:proofErr w:type="spellStart"/>
-      <w:r>
-        <w:t>Opt.d</w:t>
-      </w:r>
-      <w:proofErr w:type="spellEnd"/>
-      <w:r>
-        <w:t>&gt;</w:t>
-      </w:r>
-      <w:proofErr w:type="spellStart"/>
-      <w:r>
-        <w:t>Func.d</w:t>
-      </w:r>
-      <w:proofErr w:type="spellEnd"/>
-      <w:r>
-        <w:t>) etc. The situation is prevented from the structure of the loop: as long as we can increase the number of coins with larger values we will do so.</w:t>
+        <w:t>Return (q,d,n,p</w:t>
+      </w:r>
+    </w:p>
+    <w:p>
+      <w:r>
+        <w:t>Explanation: assume the solution is not optimal, meaning there is a solution that uses less coins. This happens only if Opt.q&gt;Func.q or (Opt.q=Func.q and Opt.d&gt;Func.d) etc. The situation is prevented from the structure of the loop: as long as we can increase the number of coins with larger values we will do so.</w:t>
       </w:r>
     </w:p>
     <w:p>
@@ -948,21 +569,13 @@
     </w:p>
     <w:p>
       <w:r>
-        <w:t>Assuming the coins are in the values of {1</w:t>
-      </w:r>
-      <w:proofErr w:type="gramStart"/>
-      <w:r>
-        <w:t>,</w:t>
+        <w:t>Assuming the coins are in the values of {1,</w:t>
       </w:r>
       <w:r>
         <w:t>4,</w:t>
       </w:r>
       <w:r>
-        <w:t>5</w:t>
-      </w:r>
-      <w:proofErr w:type="gramEnd"/>
-      <w:r>
-        <w:t xml:space="preserve">}. </w:t>
+        <w:t xml:space="preserve">5}. </w:t>
       </w:r>
       <w:r>
         <w:t>The</w:t>
@@ -977,15 +590,7 @@
         <w:t xml:space="preserve">will </w:t>
       </w:r>
       <w:r>
-        <w:t>not yield an optimal solution. It will return (3</w:t>
-      </w:r>
-      <w:proofErr w:type="gramStart"/>
-      <w:r>
-        <w:t>,0,1</w:t>
-      </w:r>
-      <w:proofErr w:type="gramEnd"/>
-      <w:r>
-        <w:t>) although the optimal solution is (0,2,0).</w:t>
+        <w:t>not yield an optimal solution. It will return (3,0,1) although the optimal solution is (0,2,0).</w:t>
       </w:r>
     </w:p>
     <w:p>
@@ -998,23 +603,7 @@
     </w:p>
     <w:p>
       <w:r>
-        <w:t>Input: value (n), current solution (c1</w:t>
-      </w:r>
-      <w:proofErr w:type="gramStart"/>
-      <w:r>
-        <w:t>,c2,c3</w:t>
-      </w:r>
-      <w:proofErr w:type="gramEnd"/>
-      <w:r>
-        <w:t xml:space="preserve">…) # current solution is the number of coins per coin type. </w:t>
-      </w:r>
-      <w:proofErr w:type="spellStart"/>
-      <w:r>
-        <w:t>Init</w:t>
-      </w:r>
-      <w:proofErr w:type="spellEnd"/>
-      <w:r>
-        <w:t xml:space="preserve"> with zeros</w:t>
+        <w:t>Input: value (n), current solution (c1,c2,c3…) # current solution is the number of coins per coin type. Init with zeros</w:t>
       </w:r>
     </w:p>
     <w:p>
@@ -1026,15 +615,7 @@
         </w:numPr>
       </w:pPr>
       <w:r>
-        <w:t>If n = 0 then return (c1</w:t>
-      </w:r>
-      <w:proofErr w:type="gramStart"/>
-      <w:r>
-        <w:t>,c2,c3</w:t>
-      </w:r>
-      <w:proofErr w:type="gramEnd"/>
-      <w:r>
-        <w:t>…)</w:t>
+        <w:t>If n = 0 then return (c1,c2,c3…)</w:t>
       </w:r>
     </w:p>
     <w:p>
@@ -1046,15 +627,7 @@
         </w:numPr>
       </w:pPr>
       <w:r>
-        <w:t>If n&lt;0 then return (</w:t>
-      </w:r>
-      <w:proofErr w:type="spellStart"/>
-      <w:r>
-        <w:t>inf</w:t>
-      </w:r>
-      <w:proofErr w:type="spellEnd"/>
-      <w:r>
-        <w:t>, …)</w:t>
+        <w:t>If n&lt;0 then return (inf, …)</w:t>
       </w:r>
     </w:p>
     <w:p>
@@ -1065,27 +638,9 @@
           <w:numId w:val="6"/>
         </w:numPr>
       </w:pPr>
-      <w:proofErr w:type="spellStart"/>
-      <w:r>
-        <w:t>bestSol</w:t>
-      </w:r>
-      <w:proofErr w:type="spellEnd"/>
-      <w:r>
-        <w:t xml:space="preserve"> = null, </w:t>
-      </w:r>
-      <w:proofErr w:type="spellStart"/>
-      <w:r>
-        <w:t>bestCost</w:t>
-      </w:r>
-      <w:proofErr w:type="spellEnd"/>
-      <w:r>
-        <w:t>=</w:t>
-      </w:r>
-      <w:proofErr w:type="spellStart"/>
-      <w:r>
-        <w:t>inf</w:t>
-      </w:r>
-      <w:proofErr w:type="spellEnd"/>
+      <w:r>
+        <w:t>bestSol = null, bestCost=inf</w:t>
+      </w:r>
     </w:p>
     <w:p>
       <w:pPr>
@@ -1096,15 +651,7 @@
         </w:numPr>
       </w:pPr>
       <w:r>
-        <w:t xml:space="preserve">for </w:t>
-      </w:r>
-      <w:proofErr w:type="spellStart"/>
-      <w:r>
-        <w:t>i</w:t>
-      </w:r>
-      <w:proofErr w:type="spellEnd"/>
-      <w:r>
-        <w:t>=1…k:</w:t>
+        <w:t>for i=1…k:</w:t>
       </w:r>
     </w:p>
     <w:p>
@@ -1116,31 +663,7 @@
         </w:numPr>
       </w:pPr>
       <w:r>
-        <w:t xml:space="preserve">opt = </w:t>
-      </w:r>
-      <w:proofErr w:type="spellStart"/>
-      <w:r>
-        <w:t>Func</w:t>
-      </w:r>
-      <w:proofErr w:type="spellEnd"/>
-      <w:r>
-        <w:t>(n-</w:t>
-      </w:r>
-      <w:proofErr w:type="spellStart"/>
-      <w:r>
-        <w:t>ci.value</w:t>
-      </w:r>
-      <w:proofErr w:type="spellEnd"/>
-      <w:r>
-        <w:t>, (c1,c2…,ci+1,…,</w:t>
-      </w:r>
-      <w:proofErr w:type="spellStart"/>
-      <w:r>
-        <w:t>ck</w:t>
-      </w:r>
-      <w:proofErr w:type="spellEnd"/>
-      <w:r>
-        <w:t>))</w:t>
+        <w:t>opt = Func(n-ci.value, (c1,c2…,ci+1,…,ck))</w:t>
       </w:r>
     </w:p>
     <w:p>
@@ -1152,31 +675,7 @@
         </w:numPr>
       </w:pPr>
       <w:r>
-        <w:t xml:space="preserve">if </w:t>
-      </w:r>
-      <w:proofErr w:type="spellStart"/>
-      <w:r>
-        <w:t>bestCost</w:t>
-      </w:r>
-      <w:proofErr w:type="spellEnd"/>
-      <w:r>
-        <w:t xml:space="preserve"> &gt; sum(opt) then </w:t>
-      </w:r>
-      <w:proofErr w:type="spellStart"/>
-      <w:r>
-        <w:t>bestSol</w:t>
-      </w:r>
-      <w:proofErr w:type="spellEnd"/>
-      <w:r>
-        <w:t xml:space="preserve">=opt, </w:t>
-      </w:r>
-      <w:proofErr w:type="spellStart"/>
-      <w:r>
-        <w:t>bestCost</w:t>
-      </w:r>
-      <w:proofErr w:type="spellEnd"/>
-      <w:r>
-        <w:t xml:space="preserve"> = sum(opt)</w:t>
+        <w:t>if bestCost &gt; sum(opt) then bestSol=opt, bestCost = sum(opt)</w:t>
       </w:r>
     </w:p>
     <w:p>
@@ -1188,13 +687,8 @@
         </w:numPr>
       </w:pPr>
       <w:r>
-        <w:t xml:space="preserve">return </w:t>
-      </w:r>
-      <w:proofErr w:type="spellStart"/>
-      <w:r>
-        <w:t>bestSol</w:t>
-      </w:r>
-      <w:proofErr w:type="spellEnd"/>
+        <w:t>return bestSol</w:t>
+      </w:r>
     </w:p>
     <w:p>
       <w:pPr>
@@ -1206,15 +700,7 @@
         <w:t xml:space="preserve">Explanation: it keeps the invariant that for each m&lt;n it returns an optimal solution. The base case (m=0) is trivial. For any m, </w:t>
       </w:r>
       <w:r>
-        <w:t>it returns the best solution among the optimal solutions of m-</w:t>
-      </w:r>
-      <w:proofErr w:type="spellStart"/>
-      <w:r>
-        <w:t>ck</w:t>
-      </w:r>
-      <w:proofErr w:type="spellEnd"/>
-      <w:r>
-        <w:t xml:space="preserve"> for each possible k and adds 1 to it. The running time is </w:t>
+        <w:t xml:space="preserve">it returns the best solution among the optimal solutions of m-ck for each possible k and adds 1 to it. The running time is </w:t>
       </w:r>
       <m:oMath>
         <m:r>
@@ -1263,33 +749,12 @@
         <w:t>T</w:t>
       </w:r>
       <w:r>
-        <w:t>ree (V</w:t>
-      </w:r>
-      <w:proofErr w:type="gramStart"/>
-      <w:r>
-        <w:t>,E</w:t>
-      </w:r>
-      <w:proofErr w:type="gramEnd"/>
-      <w:r>
-        <w:t>)</w:t>
-      </w:r>
-    </w:p>
-    <w:p>
-      <w:r>
-        <w:t>Output: minimal V’ such that for each e</w:t>
-      </w:r>
-      <w:proofErr w:type="gramStart"/>
-      <w:r>
-        <w:t>=(</w:t>
-      </w:r>
-      <w:proofErr w:type="spellStart"/>
-      <w:proofErr w:type="gramEnd"/>
-      <w:r>
-        <w:t>u,v</w:t>
-      </w:r>
-      <w:proofErr w:type="spellEnd"/>
-      <w:r>
-        <w:t>) in E, v or u in V’.</w:t>
+        <w:t>ree (V,E)</w:t>
+      </w:r>
+    </w:p>
+    <w:p>
+      <w:r>
+        <w:t>Output: minimal V’ such that for each e=(u,v) in E, v or u in V’.</w:t>
       </w:r>
     </w:p>
     <w:p>
@@ -1337,15 +802,7 @@
         </w:numPr>
       </w:pPr>
       <w:r>
-        <w:t xml:space="preserve">For each leaf l in </w:t>
-      </w:r>
-      <w:proofErr w:type="spellStart"/>
-      <w:r>
-        <w:t>G’.v</w:t>
-      </w:r>
-      <w:proofErr w:type="spellEnd"/>
-      <w:r>
-        <w:t>:</w:t>
+        <w:t>For each leaf l in G’.v:</w:t>
       </w:r>
     </w:p>
     <w:p>
@@ -1389,36 +846,10 @@
         <w:t xml:space="preserve">Explanation: </w:t>
       </w:r>
       <w:r>
-        <w:t>The solution is valid because we always take at least one vertex from each edge (V or its parent). If the solution is not optimal, this means we have a vertex to remove while keeping the solution valid. Since for each (</w:t>
-      </w:r>
-      <w:proofErr w:type="spellStart"/>
-      <w:r>
-        <w:t>u</w:t>
-      </w:r>
-      <w:proofErr w:type="gramStart"/>
-      <w:r>
-        <w:t>,v</w:t>
-      </w:r>
-      <w:proofErr w:type="spellEnd"/>
-      <w:proofErr w:type="gramEnd"/>
-      <w:r>
-        <w:t xml:space="preserve">) in E, v or u is in V’, both of them were in V’ to begin with. Assuming v is the parent of u, and u has no other son, this means either we examined v as a leaf of some G’ or that we examined a son of v. either way, we take u (and not v) or v (and not u). If u has another son, this must mean at some iteration we examined that other son, k, as a leaf, took u and also took v because it is a parent. In this case, we can’t remove </w:t>
-      </w:r>
-      <w:r>
-        <w:t>u because the (</w:t>
-      </w:r>
-      <w:proofErr w:type="spellStart"/>
-      <w:r>
-        <w:t>u</w:t>
-      </w:r>
-      <w:proofErr w:type="gramStart"/>
-      <w:r>
-        <w:t>,k</w:t>
-      </w:r>
-      <w:proofErr w:type="spellEnd"/>
-      <w:proofErr w:type="gramEnd"/>
-      <w:r>
-        <w:t>) won’t be in the graph and can’t remove v because the edge with it son won’t be in the graph.</w:t>
+        <w:t xml:space="preserve">The solution is valid because we always take at least one vertex from each edge (V or its parent). If the solution is not optimal, this means we have a vertex to remove while keeping the solution valid. Since for each (u,v) in E, v or u is in V’, both of them were in V’ to begin with. Assuming v is the parent of u, and u has no other son, this means either we examined v as a leaf of some G’ or that we examined a son of v. either way, we take u (and not v) or v (and not u). If u has another son, this must mean at some iteration we examined that other son, k, as a leaf, took u and also took v because it is a parent. In this case, we can’t remove </w:t>
+      </w:r>
+      <w:r>
+        <w:t>u because the (u,k) won’t be in the graph and can’t remove v because the edge with it son won’t be in the graph.</w:t>
       </w:r>
     </w:p>
     <w:p>
@@ -1474,15 +905,7 @@
     </w:p>
     <w:p>
       <w:r>
-        <w:t>Input: undirected graph (V</w:t>
-      </w:r>
-      <w:proofErr w:type="gramStart"/>
-      <w:r>
-        <w:t>,E</w:t>
-      </w:r>
-      <w:proofErr w:type="gramEnd"/>
-      <w:r>
-        <w:t>)</w:t>
+        <w:t>Input: undirected graph (V,E)</w:t>
       </w:r>
       <w:r>
         <w:br/>
@@ -1498,15 +921,7 @@
         </w:numPr>
       </w:pPr>
       <w:r>
-        <w:t xml:space="preserve">For each </w:t>
-      </w:r>
-      <w:proofErr w:type="spellStart"/>
-      <w:r>
-        <w:t>u,v,t</w:t>
-      </w:r>
-      <w:proofErr w:type="spellEnd"/>
-      <w:r>
-        <w:t xml:space="preserve"> in V:</w:t>
+        <w:t>For each u,v,t in V:</w:t>
       </w:r>
     </w:p>
     <w:p>
@@ -1518,31 +933,7 @@
         </w:numPr>
       </w:pPr>
       <w:r>
-        <w:t>If (</w:t>
-      </w:r>
-      <w:proofErr w:type="spellStart"/>
-      <w:r>
-        <w:t>u,v</w:t>
-      </w:r>
-      <w:proofErr w:type="spellEnd"/>
-      <w:r>
-        <w:t>), (</w:t>
-      </w:r>
-      <w:proofErr w:type="spellStart"/>
-      <w:r>
-        <w:t>u,t</w:t>
-      </w:r>
-      <w:proofErr w:type="spellEnd"/>
-      <w:r>
-        <w:t>)m (</w:t>
-      </w:r>
-      <w:proofErr w:type="spellStart"/>
-      <w:r>
-        <w:t>v,t</w:t>
-      </w:r>
-      <w:proofErr w:type="spellEnd"/>
-      <w:r>
-        <w:t>) in E return True</w:t>
+        <w:t>If (u,v), (u,t)m (v,t) in E return True</w:t>
       </w:r>
     </w:p>
     <w:p>
@@ -1562,21 +953,12 @@
         <w:pStyle w:val="4"/>
       </w:pPr>
       <w:r>
-        <w:lastRenderedPageBreak/>
         <w:t>B</w:t>
       </w:r>
     </w:p>
     <w:p>
       <w:r>
-        <w:t>Input: undirected graph (V</w:t>
-      </w:r>
-      <w:proofErr w:type="gramStart"/>
-      <w:r>
-        <w:t>,E</w:t>
-      </w:r>
-      <w:proofErr w:type="gramEnd"/>
-      <w:r>
-        <w:t>)</w:t>
+        <w:t>Input: undirected graph (V,E)</w:t>
       </w:r>
       <w:r>
         <w:br/>
@@ -1598,31 +980,7 @@
         <w:t xml:space="preserve"> </w:t>
       </w:r>
       <w:r>
-        <w:t>&lt;- matrix of |</w:t>
-      </w:r>
-      <w:proofErr w:type="spellStart"/>
-      <w:r>
-        <w:t>V|x|V</w:t>
-      </w:r>
-      <w:proofErr w:type="spellEnd"/>
-      <w:r>
-        <w:t>| where M[</w:t>
-      </w:r>
-      <w:proofErr w:type="spellStart"/>
-      <w:r>
-        <w:t>I,j</w:t>
-      </w:r>
-      <w:proofErr w:type="spellEnd"/>
-      <w:r>
-        <w:t>]=1 if (</w:t>
-      </w:r>
-      <w:proofErr w:type="spellStart"/>
-      <w:r>
-        <w:t>I,j</w:t>
-      </w:r>
-      <w:proofErr w:type="spellEnd"/>
-      <w:r>
-        <w:t>) in E and 0 otherwise</w:t>
+        <w:t>&lt;- matrix of |V|x|V| where M[I,j]=1 if (I,j) in E and 0 otherwise</w:t>
       </w:r>
     </w:p>
     <w:p>
@@ -1634,15 +992,7 @@
         </w:numPr>
       </w:pPr>
       <w:r>
-        <w:t xml:space="preserve">for each </w:t>
-      </w:r>
-      <w:proofErr w:type="spellStart"/>
-      <w:r>
-        <w:t>u,v</w:t>
-      </w:r>
-      <w:proofErr w:type="spellEnd"/>
-      <w:r>
-        <w:t xml:space="preserve"> in V:</w:t>
+        <w:t>for each u,v in V:</w:t>
       </w:r>
     </w:p>
     <w:p>
@@ -1653,13 +1003,8 @@
           <w:numId w:val="10"/>
         </w:numPr>
       </w:pPr>
-      <w:proofErr w:type="spellStart"/>
-      <w:r>
-        <w:t>commonNeighbor</w:t>
-      </w:r>
-      <w:proofErr w:type="spellEnd"/>
-      <w:r>
-        <w:t xml:space="preserve"> &lt;- M[,u] &amp; M[,v] # calculate vertex that are neighbors of v and u</w:t>
+      <w:r>
+        <w:t>commonNeighbor &lt;- M[,u] &amp; M[,v] # calculate vertex that are neighbors of v and u</w:t>
       </w:r>
     </w:p>
     <w:p>
@@ -1671,23 +1016,7 @@
         </w:numPr>
       </w:pPr>
       <w:r>
-        <w:t xml:space="preserve">if </w:t>
-      </w:r>
-      <w:proofErr w:type="spellStart"/>
-      <w:r>
-        <w:t>commonNeighbor</w:t>
-      </w:r>
-      <w:proofErr w:type="spellEnd"/>
-      <w:r>
-        <w:t>&gt;0 and (</w:t>
-      </w:r>
-      <w:proofErr w:type="spellStart"/>
-      <w:r>
-        <w:t>u,v</w:t>
-      </w:r>
-      <w:proofErr w:type="spellEnd"/>
-      <w:r>
-        <w:t>) in E then return True</w:t>
+        <w:t>if commonNeighbor&gt;0 and (u,v) in E then return True</w:t>
       </w:r>
     </w:p>
     <w:p>
@@ -1773,21 +1102,7 @@
         <w:rPr>
           <w:rFonts w:eastAsiaTheme="minorEastAsia"/>
         </w:rPr>
-        <w:t xml:space="preserve">, finding </w:t>
-      </w:r>
-      <w:proofErr w:type="spellStart"/>
-      <w:r>
-        <w:rPr>
-          <w:rFonts w:eastAsiaTheme="minorEastAsia"/>
-        </w:rPr>
-        <w:t>commonNeighbor</w:t>
-      </w:r>
-      <w:proofErr w:type="spellEnd"/>
-      <w:r>
-        <w:rPr>
-          <w:rFonts w:eastAsiaTheme="minorEastAsia"/>
-        </w:rPr>
-        <w:t xml:space="preserve"> can be done in </w:t>
+        <w:t xml:space="preserve">, finding commonNeighbor can be done in </w:t>
       </w:r>
       <m:oMath>
         <m:r>
@@ -1900,15 +1215,7 @@
     </w:p>
     <w:p>
       <w:r>
-        <w:t>Input: Graph (V</w:t>
-      </w:r>
-      <w:proofErr w:type="gramStart"/>
-      <w:r>
-        <w:t>,E</w:t>
-      </w:r>
-      <w:proofErr w:type="gramEnd"/>
-      <w:r>
-        <w:t>) and it’</w:t>
+        <w:t>Input: Graph (V,E) and it’</w:t>
       </w:r>
       <w:r>
         <w:t>s corresponding spanning tree (S), new vertex v and its corresponding edges E’</w:t>
@@ -1961,15 +1268,7 @@
     </w:p>
     <w:p>
       <w:r>
-        <w:t>Input: Weighted, directed graph (V</w:t>
-      </w:r>
-      <w:proofErr w:type="gramStart"/>
-      <w:r>
-        <w:t>,E</w:t>
-      </w:r>
-      <w:proofErr w:type="gramEnd"/>
-      <w:r>
-        <w:t>) with nonnegative weight function E-&gt;{0,…,W}, node s in V.</w:t>
+        <w:t>Input: Weighted, directed graph (V,E) with nonnegative weight function E-&gt;{0,…,W}, node s in V.</w:t>
       </w:r>
     </w:p>
     <w:p>
@@ -1985,37 +1284,8 @@
           <w:numId w:val="13"/>
         </w:numPr>
       </w:pPr>
-      <w:proofErr w:type="spellStart"/>
-      <w:r>
-        <w:t>Arr</w:t>
-      </w:r>
-      <w:proofErr w:type="spellEnd"/>
-      <w:r>
-        <w:t xml:space="preserve">&lt;- array of |V|*W+1 empty lists # </w:t>
-      </w:r>
-      <w:proofErr w:type="spellStart"/>
-      <w:r>
-        <w:t>Arr</w:t>
-      </w:r>
-      <w:proofErr w:type="spellEnd"/>
-      <w:r>
-        <w:t>[</w:t>
-      </w:r>
-      <w:proofErr w:type="spellStart"/>
-      <w:r>
-        <w:t>i</w:t>
-      </w:r>
-      <w:proofErr w:type="spellEnd"/>
-      <w:r>
-        <w:t xml:space="preserve">] will hold the vertices reachable from s in </w:t>
-      </w:r>
-      <w:proofErr w:type="spellStart"/>
-      <w:r>
-        <w:t>i</w:t>
-      </w:r>
-      <w:proofErr w:type="spellEnd"/>
-      <w:r>
-        <w:t xml:space="preserve"> steps</w:t>
+      <w:r>
+        <w:t>Arr&lt;- array of |V|*W+1 empty lists # Arr[i] will hold the vertices reachable from s in i steps</w:t>
       </w:r>
     </w:p>
     <w:p>
@@ -2026,13 +1296,8 @@
           <w:numId w:val="13"/>
         </w:numPr>
       </w:pPr>
-      <w:proofErr w:type="spellStart"/>
-      <w:r>
-        <w:t>Arr</w:t>
-      </w:r>
-      <w:proofErr w:type="spellEnd"/>
-      <w:r>
-        <w:t>[0].append(s)</w:t>
+      <w:r>
+        <w:t>Arr[0].append(s)</w:t>
       </w:r>
     </w:p>
     <w:p>
@@ -2043,13 +1308,8 @@
           <w:numId w:val="13"/>
         </w:numPr>
       </w:pPr>
-      <w:proofErr w:type="spellStart"/>
-      <w:r>
-        <w:t>Arr</w:t>
-      </w:r>
-      <w:proofErr w:type="spellEnd"/>
-      <w:r>
-        <w:t>[|V|*W+1].append(|V|\{S}) # initialize distance to be max</w:t>
+      <w:r>
+        <w:t>Arr[|V|*W+1].append(|V|\{S}) # initialize distance to be max</w:t>
       </w:r>
     </w:p>
     <w:p>
@@ -2060,29 +1320,8 @@
           <w:numId w:val="13"/>
         </w:numPr>
       </w:pPr>
-      <w:proofErr w:type="spellStart"/>
-      <w:r>
-        <w:t>Dist</w:t>
-      </w:r>
-      <w:proofErr w:type="spellEnd"/>
-      <w:r>
-        <w:t xml:space="preserve">&lt;- array of |V|, </w:t>
-      </w:r>
-      <w:proofErr w:type="spellStart"/>
-      <w:r>
-        <w:t>init</w:t>
-      </w:r>
-      <w:proofErr w:type="spellEnd"/>
-      <w:r>
-        <w:t xml:space="preserve"> with </w:t>
-      </w:r>
-      <w:proofErr w:type="spellStart"/>
-      <w:r>
-        <w:t>inf</w:t>
-      </w:r>
-      <w:proofErr w:type="spellEnd"/>
-      <w:r>
-        <w:t xml:space="preserve">  # distances</w:t>
+      <w:r>
+        <w:t>Dist&lt;- array of |V|, init with inf  # distances</w:t>
       </w:r>
     </w:p>
     <w:p>
@@ -2093,21 +1332,8 @@
           <w:numId w:val="13"/>
         </w:numPr>
       </w:pPr>
-      <w:proofErr w:type="spellStart"/>
-      <w:r>
-        <w:t>Prev</w:t>
-      </w:r>
-      <w:proofErr w:type="spellEnd"/>
-      <w:r>
-        <w:t xml:space="preserve">&lt;- array of |V|, </w:t>
-      </w:r>
-      <w:proofErr w:type="spellStart"/>
-      <w:r>
-        <w:t>init</w:t>
-      </w:r>
-      <w:proofErr w:type="spellEnd"/>
-      <w:r>
-        <w:t xml:space="preserve"> with null # parents</w:t>
+      <w:r>
+        <w:t>Prev&lt;- array of |V|, init with null # parents</w:t>
       </w:r>
     </w:p>
     <w:p>
@@ -2130,13 +1356,8 @@
           <w:numId w:val="13"/>
         </w:numPr>
       </w:pPr>
-      <w:proofErr w:type="spellStart"/>
-      <w:r>
-        <w:t>Dist</w:t>
-      </w:r>
-      <w:proofErr w:type="spellEnd"/>
-      <w:r>
-        <w:t>[s]&lt;-0</w:t>
+      <w:r>
+        <w:t>Dist[s]&lt;-0</w:t>
       </w:r>
     </w:p>
     <w:p>
@@ -2147,11 +1368,9 @@
           <w:numId w:val="13"/>
         </w:numPr>
       </w:pPr>
-      <w:proofErr w:type="spellStart"/>
       <w:r>
         <w:t>lastIndex</w:t>
       </w:r>
-      <w:proofErr w:type="spellEnd"/>
       <w:r>
         <w:t>=0</w:t>
       </w:r>
@@ -2179,37 +1398,11 @@
       <w:r>
         <w:t xml:space="preserve">For </w:t>
       </w:r>
-      <w:proofErr w:type="spellStart"/>
-      <w:r>
-        <w:t>i</w:t>
-      </w:r>
-      <w:proofErr w:type="spellEnd"/>
-      <w:r>
-        <w:t>=</w:t>
-      </w:r>
-      <w:proofErr w:type="spellStart"/>
-      <w:r>
-        <w:t>lastIndex</w:t>
-      </w:r>
-      <w:proofErr w:type="spellEnd"/>
-      <w:r>
-        <w:t xml:space="preserve">,…,|V|*W: if </w:t>
-      </w:r>
-      <w:proofErr w:type="spellStart"/>
-      <w:r>
-        <w:t>Arr</w:t>
-      </w:r>
-      <w:proofErr w:type="spellEnd"/>
-      <w:r>
-        <w:t>[</w:t>
-      </w:r>
-      <w:proofErr w:type="spellStart"/>
-      <w:r>
-        <w:t>i</w:t>
-      </w:r>
-      <w:proofErr w:type="spellEnd"/>
-      <w:r>
-        <w:t>] is not empty then break</w:t>
+      <w:r>
+        <w:t>i=lastIndex</w:t>
+      </w:r>
+      <w:r>
+        <w:t>,…,|V|*W: if Arr[i] is not empty then break</w:t>
       </w:r>
       <w:r>
         <w:t xml:space="preserve"> # Find next candidate</w:t>
@@ -2226,21 +1419,8 @@
       <w:r>
         <w:t xml:space="preserve">U&lt;- </w:t>
       </w:r>
-      <w:proofErr w:type="spellStart"/>
-      <w:r>
-        <w:t>Arr</w:t>
-      </w:r>
-      <w:proofErr w:type="spellEnd"/>
-      <w:r>
-        <w:t>[</w:t>
-      </w:r>
-      <w:proofErr w:type="spellStart"/>
-      <w:r>
-        <w:t>i</w:t>
-      </w:r>
-      <w:proofErr w:type="spellEnd"/>
-      <w:r>
-        <w:t>][0] # Take the first vertex with distance d from s</w:t>
+      <w:r>
+        <w:t>Arr[i][0] # Take the first vertex with distance d from s</w:t>
       </w:r>
     </w:p>
     <w:p>
@@ -2255,23 +1435,7 @@
         <w:t>Remove u from Q</w:t>
       </w:r>
       <w:r>
-        <w:t xml:space="preserve"> and from </w:t>
-      </w:r>
-      <w:proofErr w:type="spellStart"/>
-      <w:r>
-        <w:t>Arr</w:t>
-      </w:r>
-      <w:proofErr w:type="spellEnd"/>
-      <w:r>
-        <w:t>[</w:t>
-      </w:r>
-      <w:proofErr w:type="spellStart"/>
-      <w:r>
-        <w:t>i</w:t>
-      </w:r>
-      <w:proofErr w:type="spellEnd"/>
-      <w:r>
-        <w:t>]</w:t>
+        <w:t xml:space="preserve"> and from Arr[i]</w:t>
       </w:r>
     </w:p>
     <w:p>
@@ -2297,29 +1461,8 @@
       <w:r>
         <w:t xml:space="preserve">If </w:t>
       </w:r>
-      <w:proofErr w:type="spellStart"/>
-      <w:r>
-        <w:t>Dist</w:t>
-      </w:r>
-      <w:proofErr w:type="spellEnd"/>
-      <w:r>
-        <w:t>[u]+w(</w:t>
-      </w:r>
-      <w:proofErr w:type="spellStart"/>
-      <w:r>
-        <w:t>u,v</w:t>
-      </w:r>
-      <w:proofErr w:type="spellEnd"/>
-      <w:r>
-        <w:t xml:space="preserve">) &lt; </w:t>
-      </w:r>
-      <w:proofErr w:type="spellStart"/>
-      <w:r>
-        <w:t>Dist</w:t>
-      </w:r>
-      <w:proofErr w:type="spellEnd"/>
-      <w:r>
-        <w:t>(v):</w:t>
+      <w:r>
+        <w:t>Dist[u]+w(u,v) &lt; Dist(v):</w:t>
       </w:r>
     </w:p>
     <w:p>
@@ -2330,21 +1473,8 @@
           <w:numId w:val="13"/>
         </w:numPr>
       </w:pPr>
-      <w:proofErr w:type="spellStart"/>
-      <w:r>
-        <w:t>Arr</w:t>
-      </w:r>
-      <w:proofErr w:type="spellEnd"/>
-      <w:r>
-        <w:t>[</w:t>
-      </w:r>
-      <w:proofErr w:type="spellStart"/>
-      <w:r>
-        <w:t>Dist</w:t>
-      </w:r>
-      <w:proofErr w:type="spellEnd"/>
-      <w:r>
-        <w:t>[v]].remove(v)</w:t>
+      <w:r>
+        <w:t>Arr[Dist[v]].remove(v)</w:t>
       </w:r>
     </w:p>
     <w:p>
@@ -2355,29 +1485,8 @@
           <w:numId w:val="13"/>
         </w:numPr>
       </w:pPr>
-      <w:proofErr w:type="spellStart"/>
-      <w:r>
-        <w:t>Dist</w:t>
-      </w:r>
-      <w:proofErr w:type="spellEnd"/>
-      <w:r>
-        <w:t xml:space="preserve">[v] = </w:t>
-      </w:r>
-      <w:proofErr w:type="spellStart"/>
-      <w:r>
-        <w:t>Dist</w:t>
-      </w:r>
-      <w:proofErr w:type="spellEnd"/>
-      <w:r>
-        <w:t>(u)+w(</w:t>
-      </w:r>
-      <w:proofErr w:type="spellStart"/>
-      <w:r>
-        <w:t>u,v</w:t>
-      </w:r>
-      <w:proofErr w:type="spellEnd"/>
-      <w:r>
-        <w:t>)</w:t>
+      <w:r>
+        <w:t>Dist[v] = Dist(u)+w(u,v)</w:t>
       </w:r>
     </w:p>
     <w:p>
@@ -2388,13 +1497,8 @@
           <w:numId w:val="13"/>
         </w:numPr>
       </w:pPr>
-      <w:proofErr w:type="spellStart"/>
-      <w:r>
-        <w:t>Prev</w:t>
-      </w:r>
-      <w:proofErr w:type="spellEnd"/>
-      <w:r>
-        <w:t>[v] = u</w:t>
+      <w:r>
+        <w:t>Prev[v] = u</w:t>
       </w:r>
     </w:p>
     <w:p>
@@ -2405,21 +1509,8 @@
           <w:numId w:val="13"/>
         </w:numPr>
       </w:pPr>
-      <w:proofErr w:type="spellStart"/>
-      <w:r>
-        <w:t>Arr</w:t>
-      </w:r>
-      <w:proofErr w:type="spellEnd"/>
-      <w:r>
-        <w:t>[</w:t>
-      </w:r>
-      <w:proofErr w:type="spellStart"/>
-      <w:r>
-        <w:t>Dist</w:t>
-      </w:r>
-      <w:proofErr w:type="spellEnd"/>
-      <w:r>
-        <w:t>[v]].</w:t>
+      <w:r>
+        <w:t>Arr[Dist[v]].</w:t>
       </w:r>
       <w:r>
         <w:t>add</w:t>
@@ -2447,19 +1538,15 @@
       <w:r>
         <w:t xml:space="preserve"> faster. In particular, since the value of </w:t>
       </w:r>
-      <w:proofErr w:type="spellStart"/>
       <w:r>
         <w:t>i</w:t>
       </w:r>
-      <w:proofErr w:type="spellEnd"/>
       <w:r>
         <w:t xml:space="preserve"> </w:t>
       </w:r>
       <w:r>
         <w:t>is always increasing</w:t>
       </w:r>
-      <w:bookmarkStart w:id="0" w:name="_GoBack"/>
-      <w:bookmarkEnd w:id="0"/>
       <w:r>
         <w:t xml:space="preserve">, the loop takes </w:t>
       </w:r>
@@ -2575,19 +1662,284 @@
         <w:pStyle w:val="2"/>
       </w:pPr>
       <w:r>
+        <w:t>Linear Programming</w:t>
+      </w:r>
+    </w:p>
+    <w:p>
+      <w:pPr>
+        <w:pStyle w:val="3"/>
+      </w:pPr>
+      <w:r>
+        <w:t>29.2-3</w:t>
+      </w:r>
+    </w:p>
+    <w:p>
+      <w:pPr>
+        <w:rPr>
+          <w:rFonts w:eastAsiaTheme="minorEastAsia"/>
+        </w:rPr>
+      </w:pPr>
+      <w:r>
+        <w:t xml:space="preserve">Goal: maximize </w:t>
+      </w:r>
+      <m:oMath>
+        <m:r>
+          <w:rPr>
+            <w:rFonts w:ascii="Cambria Math" w:hAnsi="Cambria Math"/>
+          </w:rPr>
+          <m:t>d</m:t>
+        </m:r>
+      </m:oMath>
+      <w:r>
+        <w:rPr>
+          <w:rFonts w:eastAsiaTheme="minorEastAsia"/>
+        </w:rPr>
+        <w:t xml:space="preserve"> </w:t>
+      </w:r>
+    </w:p>
+    <w:p>
+      <w:pPr>
+        <w:rPr>
+          <w:rFonts w:eastAsiaTheme="minorEastAsia"/>
+        </w:rPr>
+      </w:pPr>
+      <w:r>
+        <w:rPr>
+          <w:rFonts w:eastAsiaTheme="minorEastAsia"/>
+        </w:rPr>
         <w:lastRenderedPageBreak/>
-        <w:t>Linear Programming</w:t>
-      </w:r>
-    </w:p>
-    <w:p>
-      <w:pPr>
-        <w:pStyle w:val="3"/>
-      </w:pPr>
-      <w:r>
-        <w:t>29.2-3</w:t>
-      </w:r>
-    </w:p>
-    <w:p/>
+        <w:t>Subject to:</w:t>
+      </w:r>
+    </w:p>
+    <w:p>
+      <w:pPr>
+        <w:rPr>
+          <w:rFonts w:eastAsiaTheme="minorEastAsia"/>
+        </w:rPr>
+      </w:pPr>
+      <m:oMathPara>
+        <m:oMath>
+          <m:r>
+            <w:rPr>
+              <w:rFonts w:ascii="Cambria Math" w:hAnsi="Cambria Math"/>
+            </w:rPr>
+            <m:t>d=</m:t>
+          </m:r>
+          <m:nary>
+            <m:naryPr>
+              <m:chr m:val="∑"/>
+              <m:supHide m:val="1"/>
+              <m:ctrlPr>
+                <w:rPr>
+                  <w:rFonts w:ascii="Cambria Math" w:hAnsi="Cambria Math"/>
+                  <w:i/>
+                </w:rPr>
+              </m:ctrlPr>
+            </m:naryPr>
+            <m:sub>
+              <m:r>
+                <w:rPr>
+                  <w:rFonts w:ascii="Cambria Math" w:hAnsi="Cambria Math"/>
+                </w:rPr>
+                <m:t>v∈V</m:t>
+              </m:r>
+            </m:sub>
+            <m:sup/>
+            <m:e>
+              <m:sSub>
+                <m:sSubPr>
+                  <m:ctrlPr>
+                    <w:rPr>
+                      <w:rFonts w:ascii="Cambria Math" w:hAnsi="Cambria Math"/>
+                      <w:i/>
+                    </w:rPr>
+                  </m:ctrlPr>
+                </m:sSubPr>
+                <m:e>
+                  <m:r>
+                    <w:rPr>
+                      <w:rFonts w:ascii="Cambria Math" w:hAnsi="Cambria Math"/>
+                    </w:rPr>
+                    <m:t>d</m:t>
+                  </m:r>
+                </m:e>
+                <m:sub>
+                  <m:r>
+                    <w:rPr>
+                      <w:rFonts w:ascii="Cambria Math" w:hAnsi="Cambria Math"/>
+                    </w:rPr>
+                    <m:t>v</m:t>
+                  </m:r>
+                </m:sub>
+              </m:sSub>
+            </m:e>
+          </m:nary>
+        </m:oMath>
+      </m:oMathPara>
+    </w:p>
+    <w:p>
+      <w:pPr>
+        <w:rPr>
+          <w:rFonts w:eastAsiaTheme="minorEastAsia"/>
+        </w:rPr>
+      </w:pPr>
+      <m:oMathPara>
+        <m:oMath>
+          <m:sSub>
+            <m:sSubPr>
+              <m:ctrlPr>
+                <w:rPr>
+                  <w:rFonts w:ascii="Cambria Math" w:hAnsi="Cambria Math"/>
+                  <w:i/>
+                </w:rPr>
+              </m:ctrlPr>
+            </m:sSubPr>
+            <m:e>
+              <m:r>
+                <w:rPr>
+                  <w:rFonts w:ascii="Cambria Math" w:hAnsi="Cambria Math"/>
+                </w:rPr>
+                <m:t>d</m:t>
+              </m:r>
+            </m:e>
+            <m:sub>
+              <m:r>
+                <w:rPr>
+                  <w:rFonts w:ascii="Cambria Math" w:hAnsi="Cambria Math"/>
+                </w:rPr>
+                <m:t>v</m:t>
+              </m:r>
+            </m:sub>
+          </m:sSub>
+          <m:r>
+            <w:rPr>
+              <w:rFonts w:ascii="Cambria Math" w:hAnsi="Cambria Math"/>
+            </w:rPr>
+            <m:t>≤</m:t>
+          </m:r>
+          <m:sSub>
+            <m:sSubPr>
+              <m:ctrlPr>
+                <w:rPr>
+                  <w:rFonts w:ascii="Cambria Math" w:hAnsi="Cambria Math"/>
+                  <w:i/>
+                </w:rPr>
+              </m:ctrlPr>
+            </m:sSubPr>
+            <m:e>
+              <m:r>
+                <w:rPr>
+                  <w:rFonts w:ascii="Cambria Math" w:hAnsi="Cambria Math"/>
+                </w:rPr>
+                <m:t>d</m:t>
+              </m:r>
+            </m:e>
+            <m:sub>
+              <m:r>
+                <w:rPr>
+                  <w:rFonts w:ascii="Cambria Math" w:hAnsi="Cambria Math"/>
+                </w:rPr>
+                <m:t>u</m:t>
+              </m:r>
+            </m:sub>
+          </m:sSub>
+          <m:r>
+            <w:rPr>
+              <w:rFonts w:ascii="Cambria Math" w:hAnsi="Cambria Math"/>
+            </w:rPr>
+            <m:t>+w</m:t>
+          </m:r>
+          <m:d>
+            <m:dPr>
+              <m:ctrlPr>
+                <w:rPr>
+                  <w:rFonts w:ascii="Cambria Math" w:hAnsi="Cambria Math"/>
+                  <w:i/>
+                </w:rPr>
+              </m:ctrlPr>
+            </m:dPr>
+            <m:e>
+              <m:r>
+                <w:rPr>
+                  <w:rFonts w:ascii="Cambria Math" w:hAnsi="Cambria Math"/>
+                </w:rPr>
+                <m:t>u,v</m:t>
+              </m:r>
+            </m:e>
+          </m:d>
+          <m:r>
+            <w:rPr>
+              <w:rFonts w:ascii="Cambria Math" w:hAnsi="Cambria Math"/>
+            </w:rPr>
+            <m:t xml:space="preserve">for each edge </m:t>
+          </m:r>
+          <m:d>
+            <m:dPr>
+              <m:ctrlPr>
+                <w:rPr>
+                  <w:rFonts w:ascii="Cambria Math" w:hAnsi="Cambria Math"/>
+                  <w:i/>
+                </w:rPr>
+              </m:ctrlPr>
+            </m:dPr>
+            <m:e>
+              <m:r>
+                <w:rPr>
+                  <w:rFonts w:ascii="Cambria Math" w:hAnsi="Cambria Math"/>
+                </w:rPr>
+                <m:t>u,v</m:t>
+              </m:r>
+            </m:e>
+          </m:d>
+          <m:r>
+            <w:rPr>
+              <w:rFonts w:ascii="Cambria Math" w:hAnsi="Cambria Math"/>
+            </w:rPr>
+            <m:t>∈E</m:t>
+          </m:r>
+        </m:oMath>
+      </m:oMathPara>
+    </w:p>
+    <w:p>
+      <m:oMathPara>
+        <m:oMath>
+          <m:sSub>
+            <m:sSubPr>
+              <m:ctrlPr>
+                <w:rPr>
+                  <w:rFonts w:ascii="Cambria Math" w:hAnsi="Cambria Math"/>
+                  <w:i/>
+                </w:rPr>
+              </m:ctrlPr>
+            </m:sSubPr>
+            <m:e>
+              <m:r>
+                <w:rPr>
+                  <w:rFonts w:ascii="Cambria Math" w:hAnsi="Cambria Math"/>
+                </w:rPr>
+                <m:t>d</m:t>
+              </m:r>
+            </m:e>
+            <m:sub>
+              <m:r>
+                <w:rPr>
+                  <w:rFonts w:ascii="Cambria Math" w:hAnsi="Cambria Math"/>
+                </w:rPr>
+                <m:t>s</m:t>
+              </m:r>
+            </m:sub>
+          </m:sSub>
+          <m:r>
+            <w:rPr>
+              <w:rFonts w:ascii="Cambria Math" w:hAnsi="Cambria Math"/>
+            </w:rPr>
+            <m:t>=0</m:t>
+          </m:r>
+        </m:oMath>
+      </m:oMathPara>
+      <w:bookmarkStart w:id="0" w:name="_GoBack"/>
+      <w:bookmarkEnd w:id="0"/>
+    </w:p>
     <w:p>
       <w:pPr>
         <w:pStyle w:val="2"/>

</xml_diff>

<commit_message>
Algo train - some of computational Geometry
</commit_message>
<xml_diff>
--- a/Algo - Common Ground/Algo Topics.docx
+++ b/Algo - Common Ground/Algo Topics.docx
@@ -1707,7 +1707,6 @@
         <w:rPr>
           <w:rFonts w:eastAsiaTheme="minorEastAsia"/>
         </w:rPr>
-        <w:lastRenderedPageBreak/>
         <w:t>Subject to:</w:t>
       </w:r>
     </w:p>
@@ -1937,32 +1936,170 @@
           </m:r>
         </m:oMath>
       </m:oMathPara>
+    </w:p>
+    <w:p>
+      <w:pPr>
+        <w:pStyle w:val="2"/>
+      </w:pPr>
+      <w:r>
+        <w:t>Computational Geometry</w:t>
+      </w:r>
+    </w:p>
+    <w:p>
+      <w:pPr>
+        <w:pStyle w:val="3"/>
+      </w:pPr>
+      <w:r>
+        <w:t>33.2-5</w:t>
+      </w:r>
+    </w:p>
+    <w:p>
+      <w:r>
+        <w:t>Input: 2 polygons with n vertices total.</w:t>
+      </w:r>
+    </w:p>
+    <w:p>
+      <w:r>
+        <w:lastRenderedPageBreak/>
+        <w:t>Output: True if they intersect, False otherwise</w:t>
+      </w:r>
+    </w:p>
+    <w:p>
+      <w:pPr>
+        <w:pStyle w:val="a3"/>
+        <w:numPr>
+          <w:ilvl w:val="0"/>
+          <w:numId w:val="14"/>
+        </w:numPr>
+      </w:pPr>
+      <w:r>
+        <w:t>E&lt;- all edges (u1,v1) in polygon1 and (u2,v2) in polygon2</w:t>
+      </w:r>
+    </w:p>
+    <w:p>
+      <w:pPr>
+        <w:pStyle w:val="a3"/>
+        <w:numPr>
+          <w:ilvl w:val="0"/>
+          <w:numId w:val="14"/>
+        </w:numPr>
+      </w:pPr>
+      <w:r>
+        <w:t>If polygon1 and polygon2 share a vertex then return True</w:t>
+      </w:r>
+    </w:p>
+    <w:p>
+      <w:pPr>
+        <w:pStyle w:val="a3"/>
+        <w:numPr>
+          <w:ilvl w:val="0"/>
+          <w:numId w:val="14"/>
+        </w:numPr>
+      </w:pPr>
+      <w:r>
+        <w:t>If any e in E is vertical, rotate in so none will be</w:t>
+      </w:r>
+    </w:p>
+    <w:p>
+      <w:pPr>
+        <w:pStyle w:val="a3"/>
+        <w:numPr>
+          <w:ilvl w:val="0"/>
+          <w:numId w:val="14"/>
+        </w:numPr>
+      </w:pPr>
+      <w:r>
+        <w:t>Ans&lt;- ANY-SEGMENTS –INTERSECT(E) but ignore intersections that occur when a vertex appears in two different edges</w:t>
+      </w:r>
+    </w:p>
+    <w:p>
+      <w:pPr>
+        <w:pStyle w:val="a3"/>
+        <w:numPr>
+          <w:ilvl w:val="0"/>
+          <w:numId w:val="14"/>
+        </w:numPr>
+      </w:pPr>
+      <w:r>
+        <w:t>Return ans</w:t>
+      </w:r>
+    </w:p>
+    <w:p>
+      <w:r>
+        <w:t xml:space="preserve">Explanation: We have n vertices in total meaning we have </w:t>
+      </w:r>
+      <m:oMath>
+        <m:r>
+          <w:rPr>
+            <w:rFonts w:ascii="Cambria Math" w:hAnsi="Cambria Math"/>
+          </w:rPr>
+          <m:t>O(n)</m:t>
+        </m:r>
+      </m:oMath>
+      <w:r>
+        <w:rPr>
+          <w:rFonts w:eastAsiaTheme="minorEastAsia"/>
+        </w:rPr>
+        <w:t xml:space="preserve"> edges in total. </w:t>
+      </w:r>
+      <w:r>
+        <w:rPr>
+          <w:rFonts w:eastAsiaTheme="minorEastAsia"/>
+        </w:rPr>
+        <w:t>W</w:t>
+      </w:r>
+      <w:r>
+        <w:rPr>
+          <w:rFonts w:eastAsiaTheme="minorEastAsia"/>
+        </w:rPr>
+        <w:t xml:space="preserve">e use </w:t>
+      </w:r>
+      <m:oMath>
+        <m:r>
+          <w:rPr>
+            <w:rFonts w:ascii="Cambria Math" w:eastAsiaTheme="minorEastAsia" w:hAnsi="Cambria Math"/>
+          </w:rPr>
+          <m:t>O(1)</m:t>
+        </m:r>
+      </m:oMath>
+      <w:r>
+        <w:rPr>
+          <w:rFonts w:eastAsiaTheme="minorEastAsia"/>
+        </w:rPr>
+        <w:t xml:space="preserve"> operations and an algorithm that runs in </w:t>
+      </w:r>
+      <m:oMath>
+        <m:r>
+          <w:rPr>
+            <w:rFonts w:ascii="Cambria Math" w:eastAsiaTheme="minorEastAsia" w:hAnsi="Cambria Math"/>
+          </w:rPr>
+          <m:t>O(n*logn)</m:t>
+        </m:r>
+      </m:oMath>
+      <w:r>
+        <w:rPr>
+          <w:rFonts w:eastAsiaTheme="minorEastAsia"/>
+        </w:rPr>
+        <w:t xml:space="preserve"> and also proves correctness.</w:t>
+      </w:r>
+    </w:p>
+    <w:p>
+      <w:pPr>
+        <w:pStyle w:val="3"/>
+      </w:pPr>
+      <w:r>
+        <w:t>33.</w:t>
+      </w:r>
+      <w:r>
+        <w:t>3</w:t>
+      </w:r>
+      <w:r>
+        <w:t>-6</w:t>
+      </w:r>
+    </w:p>
+    <w:p>
       <w:bookmarkStart w:id="0" w:name="_GoBack"/>
       <w:bookmarkEnd w:id="0"/>
-    </w:p>
-    <w:p>
-      <w:pPr>
-        <w:pStyle w:val="2"/>
-      </w:pPr>
-      <w:r>
-        <w:t>Computational Geometry</w:t>
-      </w:r>
-    </w:p>
-    <w:p>
-      <w:pPr>
-        <w:pStyle w:val="3"/>
-      </w:pPr>
-      <w:r>
-        <w:t>33.2-5</w:t>
-      </w:r>
-    </w:p>
-    <w:p>
-      <w:pPr>
-        <w:pStyle w:val="3"/>
-      </w:pPr>
-      <w:r>
-        <w:t>33.2-6</w:t>
-      </w:r>
     </w:p>
     <w:p>
       <w:pPr>
@@ -2519,6 +2656,95 @@
     </w:lvl>
   </w:abstractNum>
   <w:abstractNum w:abstractNumId="6" w15:restartNumberingAfterBreak="0">
+    <w:nsid w:val="1C3F48AC"/>
+    <w:multiLevelType w:val="hybridMultilevel"/>
+    <w:tmpl w:val="780AB108"/>
+    <w:lvl w:ilvl="0" w:tplc="0409000F">
+      <w:start w:val="1"/>
+      <w:numFmt w:val="decimal"/>
+      <w:lvlText w:val="%1."/>
+      <w:lvlJc w:val="left"/>
+      <w:pPr>
+        <w:ind w:left="720" w:hanging="360"/>
+      </w:pPr>
+      <w:rPr>
+        <w:rFonts w:hint="default"/>
+      </w:rPr>
+    </w:lvl>
+    <w:lvl w:ilvl="1" w:tplc="04090019">
+      <w:start w:val="1"/>
+      <w:numFmt w:val="lowerLetter"/>
+      <w:lvlText w:val="%2."/>
+      <w:lvlJc w:val="left"/>
+      <w:pPr>
+        <w:ind w:left="1440" w:hanging="360"/>
+      </w:pPr>
+    </w:lvl>
+    <w:lvl w:ilvl="2" w:tplc="0409001B" w:tentative="1">
+      <w:start w:val="1"/>
+      <w:numFmt w:val="lowerRoman"/>
+      <w:lvlText w:val="%3."/>
+      <w:lvlJc w:val="right"/>
+      <w:pPr>
+        <w:ind w:left="2160" w:hanging="180"/>
+      </w:pPr>
+    </w:lvl>
+    <w:lvl w:ilvl="3" w:tplc="0409000F" w:tentative="1">
+      <w:start w:val="1"/>
+      <w:numFmt w:val="decimal"/>
+      <w:lvlText w:val="%4."/>
+      <w:lvlJc w:val="left"/>
+      <w:pPr>
+        <w:ind w:left="2880" w:hanging="360"/>
+      </w:pPr>
+    </w:lvl>
+    <w:lvl w:ilvl="4" w:tplc="04090019" w:tentative="1">
+      <w:start w:val="1"/>
+      <w:numFmt w:val="lowerLetter"/>
+      <w:lvlText w:val="%5."/>
+      <w:lvlJc w:val="left"/>
+      <w:pPr>
+        <w:ind w:left="3600" w:hanging="360"/>
+      </w:pPr>
+    </w:lvl>
+    <w:lvl w:ilvl="5" w:tplc="0409001B" w:tentative="1">
+      <w:start w:val="1"/>
+      <w:numFmt w:val="lowerRoman"/>
+      <w:lvlText w:val="%6."/>
+      <w:lvlJc w:val="right"/>
+      <w:pPr>
+        <w:ind w:left="4320" w:hanging="180"/>
+      </w:pPr>
+    </w:lvl>
+    <w:lvl w:ilvl="6" w:tplc="0409000F" w:tentative="1">
+      <w:start w:val="1"/>
+      <w:numFmt w:val="decimal"/>
+      <w:lvlText w:val="%7."/>
+      <w:lvlJc w:val="left"/>
+      <w:pPr>
+        <w:ind w:left="5040" w:hanging="360"/>
+      </w:pPr>
+    </w:lvl>
+    <w:lvl w:ilvl="7" w:tplc="04090019" w:tentative="1">
+      <w:start w:val="1"/>
+      <w:numFmt w:val="lowerLetter"/>
+      <w:lvlText w:val="%8."/>
+      <w:lvlJc w:val="left"/>
+      <w:pPr>
+        <w:ind w:left="5760" w:hanging="360"/>
+      </w:pPr>
+    </w:lvl>
+    <w:lvl w:ilvl="8" w:tplc="0409001B" w:tentative="1">
+      <w:start w:val="1"/>
+      <w:numFmt w:val="lowerRoman"/>
+      <w:lvlText w:val="%9."/>
+      <w:lvlJc w:val="right"/>
+      <w:pPr>
+        <w:ind w:left="6480" w:hanging="180"/>
+      </w:pPr>
+    </w:lvl>
+  </w:abstractNum>
+  <w:abstractNum w:abstractNumId="7" w15:restartNumberingAfterBreak="0">
     <w:nsid w:val="212704F0"/>
     <w:multiLevelType w:val="hybridMultilevel"/>
     <w:tmpl w:val="84D08712"/>
@@ -2607,7 +2833,7 @@
       </w:pPr>
     </w:lvl>
   </w:abstractNum>
-  <w:abstractNum w:abstractNumId="7" w15:restartNumberingAfterBreak="0">
+  <w:abstractNum w:abstractNumId="8" w15:restartNumberingAfterBreak="0">
     <w:nsid w:val="2C9E5EED"/>
     <w:multiLevelType w:val="hybridMultilevel"/>
     <w:tmpl w:val="C380776A"/>
@@ -2693,7 +2919,7 @@
       </w:pPr>
     </w:lvl>
   </w:abstractNum>
-  <w:abstractNum w:abstractNumId="8" w15:restartNumberingAfterBreak="0">
+  <w:abstractNum w:abstractNumId="9" w15:restartNumberingAfterBreak="0">
     <w:nsid w:val="314F55BB"/>
     <w:multiLevelType w:val="hybridMultilevel"/>
     <w:tmpl w:val="487ACFF0"/>
@@ -2779,7 +3005,7 @@
       </w:pPr>
     </w:lvl>
   </w:abstractNum>
-  <w:abstractNum w:abstractNumId="9" w15:restartNumberingAfterBreak="0">
+  <w:abstractNum w:abstractNumId="10" w15:restartNumberingAfterBreak="0">
     <w:nsid w:val="3D791912"/>
     <w:multiLevelType w:val="hybridMultilevel"/>
     <w:tmpl w:val="6A965C1C"/>
@@ -2868,7 +3094,7 @@
       </w:pPr>
     </w:lvl>
   </w:abstractNum>
-  <w:abstractNum w:abstractNumId="10" w15:restartNumberingAfterBreak="0">
+  <w:abstractNum w:abstractNumId="11" w15:restartNumberingAfterBreak="0">
     <w:nsid w:val="4E597F81"/>
     <w:multiLevelType w:val="hybridMultilevel"/>
     <w:tmpl w:val="9986408A"/>
@@ -2957,7 +3183,7 @@
       </w:pPr>
     </w:lvl>
   </w:abstractNum>
-  <w:abstractNum w:abstractNumId="11" w15:restartNumberingAfterBreak="0">
+  <w:abstractNum w:abstractNumId="12" w15:restartNumberingAfterBreak="0">
     <w:nsid w:val="6321366F"/>
     <w:multiLevelType w:val="hybridMultilevel"/>
     <w:tmpl w:val="8EF60BAE"/>
@@ -3046,7 +3272,7 @@
       </w:pPr>
     </w:lvl>
   </w:abstractNum>
-  <w:abstractNum w:abstractNumId="12" w15:restartNumberingAfterBreak="0">
+  <w:abstractNum w:abstractNumId="13" w15:restartNumberingAfterBreak="0">
     <w:nsid w:val="6B585FF3"/>
     <w:multiLevelType w:val="hybridMultilevel"/>
     <w:tmpl w:val="F4D64498"/>
@@ -3139,7 +3365,7 @@
     <w:abstractNumId w:val="0"/>
   </w:num>
   <w:num w:numId="2">
-    <w:abstractNumId w:val="11"/>
+    <w:abstractNumId w:val="12"/>
   </w:num>
   <w:num w:numId="3">
     <w:abstractNumId w:val="1"/>
@@ -3148,31 +3374,34 @@
     <w:abstractNumId w:val="5"/>
   </w:num>
   <w:num w:numId="5">
-    <w:abstractNumId w:val="9"/>
+    <w:abstractNumId w:val="10"/>
   </w:num>
   <w:num w:numId="6">
-    <w:abstractNumId w:val="10"/>
+    <w:abstractNumId w:val="11"/>
   </w:num>
   <w:num w:numId="7">
-    <w:abstractNumId w:val="7"/>
+    <w:abstractNumId w:val="8"/>
   </w:num>
   <w:num w:numId="8">
-    <w:abstractNumId w:val="8"/>
+    <w:abstractNumId w:val="9"/>
   </w:num>
   <w:num w:numId="9">
     <w:abstractNumId w:val="4"/>
   </w:num>
   <w:num w:numId="10">
-    <w:abstractNumId w:val="6"/>
+    <w:abstractNumId w:val="7"/>
   </w:num>
   <w:num w:numId="11">
     <w:abstractNumId w:val="3"/>
   </w:num>
   <w:num w:numId="12">
-    <w:abstractNumId w:val="12"/>
+    <w:abstractNumId w:val="13"/>
   </w:num>
   <w:num w:numId="13">
     <w:abstractNumId w:val="2"/>
+  </w:num>
+  <w:num w:numId="14">
+    <w:abstractNumId w:val="6"/>
   </w:num>
 </w:numbering>
 </file>

</xml_diff>